<commit_message>
added the "info drives" and "info pools" commands to the design document
</commit_message>
<xml_diff>
--- a/documents/OpenLTFS-design.docx
+++ b/documents/OpenLTFS-design.docx
@@ -12,8 +12,6 @@
       </w:r>
     </w:p>
     <w:p/>
-    <w:bookmarkStart w:id="0" w:name="_GoBack"/>
-    <w:bookmarkEnd w:id="0"/>
     <w:p>
       <w:pPr>
         <w:pStyle w:val="TOC1"/>
@@ -68,7 +66,7 @@
         <w:rPr>
           <w:noProof/>
         </w:rPr>
-        <w:instrText xml:space="preserve"> PAGEREF _Toc487119198 \h </w:instrText>
+        <w:instrText xml:space="preserve"> PAGEREF _Toc487121835 \h </w:instrText>
       </w:r>
       <w:r>
         <w:rPr>
@@ -139,7 +137,7 @@
         <w:rPr>
           <w:noProof/>
         </w:rPr>
-        <w:instrText xml:space="preserve"> PAGEREF _Toc487119199 \h </w:instrText>
+        <w:instrText xml:space="preserve"> PAGEREF _Toc487121836 \h </w:instrText>
       </w:r>
       <w:r>
         <w:rPr>
@@ -210,7 +208,7 @@
         <w:rPr>
           <w:noProof/>
         </w:rPr>
-        <w:instrText xml:space="preserve"> PAGEREF _Toc487119200 \h </w:instrText>
+        <w:instrText xml:space="preserve"> PAGEREF _Toc487121837 \h </w:instrText>
       </w:r>
       <w:r>
         <w:rPr>
@@ -281,7 +279,7 @@
         <w:rPr>
           <w:noProof/>
         </w:rPr>
-        <w:instrText xml:space="preserve"> PAGEREF _Toc487119201 \h </w:instrText>
+        <w:instrText xml:space="preserve"> PAGEREF _Toc487121838 \h </w:instrText>
       </w:r>
       <w:r>
         <w:rPr>
@@ -357,7 +355,7 @@
         <w:rPr>
           <w:noProof/>
         </w:rPr>
-        <w:instrText xml:space="preserve"> PAGEREF _Toc487119202 \h </w:instrText>
+        <w:instrText xml:space="preserve"> PAGEREF _Toc487121839 \h </w:instrText>
       </w:r>
       <w:r>
         <w:rPr>
@@ -433,7 +431,7 @@
         <w:rPr>
           <w:noProof/>
         </w:rPr>
-        <w:instrText xml:space="preserve"> PAGEREF _Toc487119203 \h </w:instrText>
+        <w:instrText xml:space="preserve"> PAGEREF _Toc487121840 \h </w:instrText>
       </w:r>
       <w:r>
         <w:rPr>
@@ -509,7 +507,7 @@
         <w:rPr>
           <w:noProof/>
         </w:rPr>
-        <w:instrText xml:space="preserve"> PAGEREF _Toc487119204 \h </w:instrText>
+        <w:instrText xml:space="preserve"> PAGEREF _Toc487121841 \h </w:instrText>
       </w:r>
       <w:r>
         <w:rPr>
@@ -585,7 +583,7 @@
         <w:rPr>
           <w:noProof/>
         </w:rPr>
-        <w:instrText xml:space="preserve"> PAGEREF _Toc487119205 \h </w:instrText>
+        <w:instrText xml:space="preserve"> PAGEREF _Toc487121842 \h </w:instrText>
       </w:r>
       <w:r>
         <w:rPr>
@@ -661,7 +659,7 @@
         <w:rPr>
           <w:noProof/>
         </w:rPr>
-        <w:instrText xml:space="preserve"> PAGEREF _Toc487119206 \h </w:instrText>
+        <w:instrText xml:space="preserve"> PAGEREF _Toc487121843 \h </w:instrText>
       </w:r>
       <w:r>
         <w:rPr>
@@ -737,7 +735,7 @@
         <w:rPr>
           <w:noProof/>
         </w:rPr>
-        <w:instrText xml:space="preserve"> PAGEREF _Toc487119207 \h </w:instrText>
+        <w:instrText xml:space="preserve"> PAGEREF _Toc487121844 \h </w:instrText>
       </w:r>
       <w:r>
         <w:rPr>
@@ -813,7 +811,7 @@
         <w:rPr>
           <w:noProof/>
         </w:rPr>
-        <w:instrText xml:space="preserve"> PAGEREF _Toc487119208 \h </w:instrText>
+        <w:instrText xml:space="preserve"> PAGEREF _Toc487121845 \h </w:instrText>
       </w:r>
       <w:r>
         <w:rPr>
@@ -889,7 +887,7 @@
         <w:rPr>
           <w:noProof/>
         </w:rPr>
-        <w:instrText xml:space="preserve"> PAGEREF _Toc487119209 \h </w:instrText>
+        <w:instrText xml:space="preserve"> PAGEREF _Toc487121846 \h </w:instrText>
       </w:r>
       <w:r>
         <w:rPr>
@@ -965,7 +963,7 @@
         <w:rPr>
           <w:noProof/>
         </w:rPr>
-        <w:instrText xml:space="preserve"> PAGEREF _Toc487119210 \h </w:instrText>
+        <w:instrText xml:space="preserve"> PAGEREF _Toc487121847 \h </w:instrText>
       </w:r>
       <w:r>
         <w:rPr>
@@ -1041,7 +1039,7 @@
         <w:rPr>
           <w:noProof/>
         </w:rPr>
-        <w:instrText xml:space="preserve"> PAGEREF _Toc487119211 \h </w:instrText>
+        <w:instrText xml:space="preserve"> PAGEREF _Toc487121848 \h </w:instrText>
       </w:r>
       <w:r>
         <w:rPr>
@@ -1117,7 +1115,7 @@
         <w:rPr>
           <w:noProof/>
         </w:rPr>
-        <w:instrText xml:space="preserve"> PAGEREF _Toc487119212 \h </w:instrText>
+        <w:instrText xml:space="preserve"> PAGEREF _Toc487121849 \h </w:instrText>
       </w:r>
       <w:r>
         <w:rPr>
@@ -1193,7 +1191,7 @@
         <w:rPr>
           <w:noProof/>
         </w:rPr>
-        <w:instrText xml:space="preserve"> PAGEREF _Toc487119213 \h </w:instrText>
+        <w:instrText xml:space="preserve"> PAGEREF _Toc487121850 \h </w:instrText>
       </w:r>
       <w:r>
         <w:rPr>
@@ -1269,7 +1267,7 @@
         <w:rPr>
           <w:noProof/>
         </w:rPr>
-        <w:instrText xml:space="preserve"> PAGEREF _Toc487119214 \h </w:instrText>
+        <w:instrText xml:space="preserve"> PAGEREF _Toc487121851 \h </w:instrText>
       </w:r>
       <w:r>
         <w:rPr>
@@ -1345,7 +1343,7 @@
         <w:rPr>
           <w:noProof/>
         </w:rPr>
-        <w:instrText xml:space="preserve"> PAGEREF _Toc487119215 \h </w:instrText>
+        <w:instrText xml:space="preserve"> PAGEREF _Toc487121852 \h </w:instrText>
       </w:r>
       <w:r>
         <w:rPr>
@@ -1421,7 +1419,7 @@
         <w:rPr>
           <w:noProof/>
         </w:rPr>
-        <w:instrText xml:space="preserve"> PAGEREF _Toc487119216 \h </w:instrText>
+        <w:instrText xml:space="preserve"> PAGEREF _Toc487121853 \h </w:instrText>
       </w:r>
       <w:r>
         <w:rPr>
@@ -1497,7 +1495,7 @@
         <w:rPr>
           <w:noProof/>
         </w:rPr>
-        <w:instrText xml:space="preserve"> PAGEREF _Toc487119217 \h </w:instrText>
+        <w:instrText xml:space="preserve"> PAGEREF _Toc487121854 \h </w:instrText>
       </w:r>
       <w:r>
         <w:rPr>
@@ -1555,6 +1553,158 @@
           <w:rFonts w:ascii="Andale Mono" w:hAnsi="Andale Mono"/>
           <w:noProof/>
         </w:rPr>
+        <w:t>ltfsdm info drives</w:t>
+      </w:r>
+      <w:r>
+        <w:rPr>
+          <w:noProof/>
+        </w:rPr>
+        <w:tab/>
+      </w:r>
+      <w:r>
+        <w:rPr>
+          <w:noProof/>
+        </w:rPr>
+        <w:fldChar w:fldCharType="begin"/>
+      </w:r>
+      <w:r>
+        <w:rPr>
+          <w:noProof/>
+        </w:rPr>
+        <w:instrText xml:space="preserve"> PAGEREF _Toc487121855 \h </w:instrText>
+      </w:r>
+      <w:r>
+        <w:rPr>
+          <w:noProof/>
+        </w:rPr>
+      </w:r>
+      <w:r>
+        <w:rPr>
+          <w:noProof/>
+        </w:rPr>
+        <w:fldChar w:fldCharType="separate"/>
+      </w:r>
+      <w:r>
+        <w:rPr>
+          <w:noProof/>
+        </w:rPr>
+        <w:t>12</w:t>
+      </w:r>
+      <w:r>
+        <w:rPr>
+          <w:noProof/>
+        </w:rPr>
+        <w:fldChar w:fldCharType="end"/>
+      </w:r>
+    </w:p>
+    <w:p>
+      <w:pPr>
+        <w:pStyle w:val="TOC1"/>
+        <w:tabs>
+          <w:tab w:val="left" w:pos="1896"/>
+        </w:tabs>
+        <w:rPr>
+          <w:b w:val="0"/>
+          <w:bCs w:val="0"/>
+          <w:noProof/>
+        </w:rPr>
+      </w:pPr>
+      <w:r>
+        <w:rPr>
+          <w:rFonts w:ascii="Andale Mono" w:hAnsi="Andale Mono"/>
+          <w:noProof/>
+        </w:rPr>
+        <w:t>2.2.12.6.</w:t>
+      </w:r>
+      <w:r>
+        <w:rPr>
+          <w:b w:val="0"/>
+          <w:bCs w:val="0"/>
+          <w:noProof/>
+        </w:rPr>
+        <w:tab/>
+      </w:r>
+      <w:r>
+        <w:rPr>
+          <w:rFonts w:ascii="Andale Mono" w:hAnsi="Andale Mono"/>
+          <w:noProof/>
+        </w:rPr>
+        <w:t>ltfsdm info tapes</w:t>
+      </w:r>
+      <w:r>
+        <w:rPr>
+          <w:noProof/>
+        </w:rPr>
+        <w:tab/>
+      </w:r>
+      <w:r>
+        <w:rPr>
+          <w:noProof/>
+        </w:rPr>
+        <w:fldChar w:fldCharType="begin"/>
+      </w:r>
+      <w:r>
+        <w:rPr>
+          <w:noProof/>
+        </w:rPr>
+        <w:instrText xml:space="preserve"> PAGEREF _Toc487121856 \h </w:instrText>
+      </w:r>
+      <w:r>
+        <w:rPr>
+          <w:noProof/>
+        </w:rPr>
+      </w:r>
+      <w:r>
+        <w:rPr>
+          <w:noProof/>
+        </w:rPr>
+        <w:fldChar w:fldCharType="separate"/>
+      </w:r>
+      <w:r>
+        <w:rPr>
+          <w:noProof/>
+        </w:rPr>
+        <w:t>13</w:t>
+      </w:r>
+      <w:r>
+        <w:rPr>
+          <w:noProof/>
+        </w:rPr>
+        <w:fldChar w:fldCharType="end"/>
+      </w:r>
+    </w:p>
+    <w:p>
+      <w:pPr>
+        <w:pStyle w:val="TOC1"/>
+        <w:tabs>
+          <w:tab w:val="left" w:pos="1896"/>
+        </w:tabs>
+        <w:rPr>
+          <w:b w:val="0"/>
+          <w:bCs w:val="0"/>
+          <w:noProof/>
+        </w:rPr>
+      </w:pPr>
+      <w:r>
+        <w:rPr>
+          <w:rFonts w:ascii="Andale Mono" w:hAnsi="Andale Mono"/>
+          <w:noProof/>
+        </w:rPr>
+        <w:t>2.2.12.7.</w:t>
+      </w:r>
+      <w:r>
+        <w:rPr>
+          <w:b w:val="0"/>
+          <w:bCs w:val="0"/>
+          <w:noProof/>
+        </w:rPr>
+        <w:tab/>
+      </w:r>
+      <w:r>
+        <w:rPr>
+          <w:rFonts w:ascii="Andale Mono" w:hAnsi="Andale Mono"/>
+          <w:noProof/>
+        </w:rPr>
         <w:t>ltfsdm info pools</w:t>
       </w:r>
       <w:r>
@@ -1573,7 +1723,7 @@
         <w:rPr>
           <w:noProof/>
         </w:rPr>
-        <w:instrText xml:space="preserve"> PAGEREF _Toc487119218 \h </w:instrText>
+        <w:instrText xml:space="preserve"> PAGEREF _Toc487121857 \h </w:instrText>
       </w:r>
       <w:r>
         <w:rPr>
@@ -1590,7 +1740,7 @@
         <w:rPr>
           <w:noProof/>
         </w:rPr>
-        <w:t>12</w:t>
+        <w:t>13</w:t>
       </w:r>
       <w:r>
         <w:rPr>
@@ -1649,7 +1799,7 @@
         <w:rPr>
           <w:noProof/>
         </w:rPr>
-        <w:instrText xml:space="preserve"> PAGEREF _Toc487119219 \h </w:instrText>
+        <w:instrText xml:space="preserve"> PAGEREF _Toc487121858 \h </w:instrText>
       </w:r>
       <w:r>
         <w:rPr>
@@ -1725,7 +1875,7 @@
         <w:rPr>
           <w:noProof/>
         </w:rPr>
-        <w:instrText xml:space="preserve"> PAGEREF _Toc487119220 \h </w:instrText>
+        <w:instrText xml:space="preserve"> PAGEREF _Toc487121859 \h </w:instrText>
       </w:r>
       <w:r>
         <w:rPr>
@@ -1801,7 +1951,7 @@
         <w:rPr>
           <w:noProof/>
         </w:rPr>
-        <w:instrText xml:space="preserve"> PAGEREF _Toc487119221 \h </w:instrText>
+        <w:instrText xml:space="preserve"> PAGEREF _Toc487121860 \h </w:instrText>
       </w:r>
       <w:r>
         <w:rPr>
@@ -1818,7 +1968,7 @@
         <w:rPr>
           <w:noProof/>
         </w:rPr>
-        <w:t>13</w:t>
+        <w:t>14</w:t>
       </w:r>
       <w:r>
         <w:rPr>
@@ -1877,7 +2027,7 @@
         <w:rPr>
           <w:noProof/>
         </w:rPr>
-        <w:instrText xml:space="preserve"> PAGEREF _Toc487119222 \h </w:instrText>
+        <w:instrText xml:space="preserve"> PAGEREF _Toc487121861 \h </w:instrText>
       </w:r>
       <w:r>
         <w:rPr>
@@ -1953,7 +2103,7 @@
         <w:rPr>
           <w:noProof/>
         </w:rPr>
-        <w:instrText xml:space="preserve"> PAGEREF _Toc487119223 \h </w:instrText>
+        <w:instrText xml:space="preserve"> PAGEREF _Toc487121862 \h </w:instrText>
       </w:r>
       <w:r>
         <w:rPr>
@@ -2024,7 +2174,7 @@
         <w:rPr>
           <w:noProof/>
         </w:rPr>
-        <w:instrText xml:space="preserve"> PAGEREF _Toc487119224 \h </w:instrText>
+        <w:instrText xml:space="preserve"> PAGEREF _Toc487121863 \h </w:instrText>
       </w:r>
       <w:r>
         <w:rPr>
@@ -2041,7 +2191,7 @@
         <w:rPr>
           <w:noProof/>
         </w:rPr>
-        <w:t>14</w:t>
+        <w:t>15</w:t>
       </w:r>
       <w:r>
         <w:rPr>
@@ -2098,7 +2248,7 @@
         <w:rPr>
           <w:noProof/>
         </w:rPr>
-        <w:instrText xml:space="preserve"> PAGEREF _Toc487119225 \h </w:instrText>
+        <w:instrText xml:space="preserve"> PAGEREF _Toc487121864 \h </w:instrText>
       </w:r>
       <w:r>
         <w:rPr>
@@ -2115,7 +2265,7 @@
         <w:rPr>
           <w:noProof/>
         </w:rPr>
-        <w:t>14</w:t>
+        <w:t>15</w:t>
       </w:r>
       <w:r>
         <w:rPr>
@@ -2140,6 +2290,7 @@
         <w:rPr>
           <w:noProof/>
         </w:rPr>
+        <w:lastRenderedPageBreak/>
         <w:t>2.3.2.</w:t>
       </w:r>
       <w:r>
@@ -2172,7 +2323,7 @@
         <w:rPr>
           <w:noProof/>
         </w:rPr>
-        <w:instrText xml:space="preserve"> PAGEREF _Toc487119226 \h </w:instrText>
+        <w:instrText xml:space="preserve"> PAGEREF _Toc487121865 \h </w:instrText>
       </w:r>
       <w:r>
         <w:rPr>
@@ -2243,7 +2394,7 @@
         <w:rPr>
           <w:noProof/>
         </w:rPr>
-        <w:instrText xml:space="preserve"> PAGEREF _Toc487119227 \h </w:instrText>
+        <w:instrText xml:space="preserve"> PAGEREF _Toc487121866 \h </w:instrText>
       </w:r>
       <w:r>
         <w:rPr>
@@ -2282,7 +2433,6 @@
         <w:rPr>
           <w:noProof/>
         </w:rPr>
-        <w:lastRenderedPageBreak/>
         <w:t>2.5.</w:t>
       </w:r>
       <w:r>
@@ -2315,7 +2465,7 @@
         <w:rPr>
           <w:noProof/>
         </w:rPr>
-        <w:instrText xml:space="preserve"> PAGEREF _Toc487119228 \h </w:instrText>
+        <w:instrText xml:space="preserve"> PAGEREF _Toc487121867 \h </w:instrText>
       </w:r>
       <w:r>
         <w:rPr>
@@ -2386,7 +2536,7 @@
         <w:rPr>
           <w:noProof/>
         </w:rPr>
-        <w:instrText xml:space="preserve"> PAGEREF _Toc487119229 \h </w:instrText>
+        <w:instrText xml:space="preserve"> PAGEREF _Toc487121868 \h </w:instrText>
       </w:r>
       <w:r>
         <w:rPr>
@@ -2457,7 +2607,7 @@
         <w:rPr>
           <w:noProof/>
         </w:rPr>
-        <w:instrText xml:space="preserve"> PAGEREF _Toc487119230 \h </w:instrText>
+        <w:instrText xml:space="preserve"> PAGEREF _Toc487121869 \h </w:instrText>
       </w:r>
       <w:r>
         <w:rPr>
@@ -2528,7 +2678,7 @@
         <w:rPr>
           <w:noProof/>
         </w:rPr>
-        <w:instrText xml:space="preserve"> PAGEREF _Toc487119231 \h </w:instrText>
+        <w:instrText xml:space="preserve"> PAGEREF _Toc487121870 \h </w:instrText>
       </w:r>
       <w:r>
         <w:rPr>
@@ -2599,7 +2749,7 @@
         <w:rPr>
           <w:noProof/>
         </w:rPr>
-        <w:instrText xml:space="preserve"> PAGEREF _Toc487119232 \h </w:instrText>
+        <w:instrText xml:space="preserve"> PAGEREF _Toc487121871 \h </w:instrText>
       </w:r>
       <w:r>
         <w:rPr>
@@ -2673,7 +2823,7 @@
         <w:rPr>
           <w:noProof/>
         </w:rPr>
-        <w:instrText xml:space="preserve"> PAGEREF _Toc487119233 \h </w:instrText>
+        <w:instrText xml:space="preserve"> PAGEREF _Toc487121872 \h </w:instrText>
       </w:r>
       <w:r>
         <w:rPr>
@@ -2747,7 +2897,7 @@
         <w:rPr>
           <w:noProof/>
         </w:rPr>
-        <w:instrText xml:space="preserve"> PAGEREF _Toc487119234 \h </w:instrText>
+        <w:instrText xml:space="preserve"> PAGEREF _Toc487121873 \h </w:instrText>
       </w:r>
       <w:r>
         <w:rPr>
@@ -2818,7 +2968,7 @@
         <w:rPr>
           <w:noProof/>
         </w:rPr>
-        <w:instrText xml:space="preserve"> PAGEREF _Toc487119235 \h </w:instrText>
+        <w:instrText xml:space="preserve"> PAGEREF _Toc487121874 \h </w:instrText>
       </w:r>
       <w:r>
         <w:rPr>
@@ -2889,7 +3039,7 @@
         <w:rPr>
           <w:noProof/>
         </w:rPr>
-        <w:instrText xml:space="preserve"> PAGEREF _Toc487119236 \h </w:instrText>
+        <w:instrText xml:space="preserve"> PAGEREF _Toc487121875 \h </w:instrText>
       </w:r>
       <w:r>
         <w:rPr>
@@ -2972,7 +3122,7 @@
         <w:rPr>
           <w:noProof/>
         </w:rPr>
-        <w:instrText xml:space="preserve"> PAGEREF _Toc487119237 \h </w:instrText>
+        <w:instrText xml:space="preserve"> PAGEREF _Toc487121876 \h </w:instrText>
       </w:r>
       <w:r>
         <w:rPr>
@@ -3047,7 +3197,7 @@
         <w:rPr>
           <w:noProof/>
         </w:rPr>
-        <w:instrText xml:space="preserve"> PAGEREF _Toc487119238 \h </w:instrText>
+        <w:instrText xml:space="preserve"> PAGEREF _Toc487121877 \h </w:instrText>
       </w:r>
       <w:r>
         <w:rPr>
@@ -3122,7 +3272,7 @@
         <w:rPr>
           <w:noProof/>
         </w:rPr>
-        <w:instrText xml:space="preserve"> PAGEREF _Toc487119239 \h </w:instrText>
+        <w:instrText xml:space="preserve"> PAGEREF _Toc487121878 \h </w:instrText>
       </w:r>
       <w:r>
         <w:rPr>
@@ -3197,7 +3347,7 @@
         <w:rPr>
           <w:noProof/>
         </w:rPr>
-        <w:instrText xml:space="preserve"> PAGEREF _Toc487119240 \h </w:instrText>
+        <w:instrText xml:space="preserve"> PAGEREF _Toc487121879 \h </w:instrText>
       </w:r>
       <w:r>
         <w:rPr>
@@ -3272,7 +3422,7 @@
         <w:rPr>
           <w:noProof/>
         </w:rPr>
-        <w:instrText xml:space="preserve"> PAGEREF _Toc487119241 \h </w:instrText>
+        <w:instrText xml:space="preserve"> PAGEREF _Toc487121880 \h </w:instrText>
       </w:r>
       <w:r>
         <w:rPr>
@@ -3343,7 +3493,7 @@
         <w:rPr>
           <w:noProof/>
         </w:rPr>
-        <w:instrText xml:space="preserve"> PAGEREF _Toc487119242 \h </w:instrText>
+        <w:instrText xml:space="preserve"> PAGEREF _Toc487121881 \h </w:instrText>
       </w:r>
       <w:r>
         <w:rPr>
@@ -3414,7 +3564,7 @@
         <w:rPr>
           <w:noProof/>
         </w:rPr>
-        <w:instrText xml:space="preserve"> PAGEREF _Toc487119243 \h </w:instrText>
+        <w:instrText xml:space="preserve"> PAGEREF _Toc487121882 \h </w:instrText>
       </w:r>
       <w:r>
         <w:rPr>
@@ -3485,7 +3635,7 @@
         <w:rPr>
           <w:noProof/>
         </w:rPr>
-        <w:instrText xml:space="preserve"> PAGEREF _Toc487119244 \h </w:instrText>
+        <w:instrText xml:space="preserve"> PAGEREF _Toc487121883 \h </w:instrText>
       </w:r>
       <w:r>
         <w:rPr>
@@ -3559,7 +3709,7 @@
         <w:rPr>
           <w:noProof/>
         </w:rPr>
-        <w:instrText xml:space="preserve"> PAGEREF _Toc487119245 \h </w:instrText>
+        <w:instrText xml:space="preserve"> PAGEREF _Toc487121884 \h </w:instrText>
       </w:r>
       <w:r>
         <w:rPr>
@@ -3633,7 +3783,7 @@
         <w:rPr>
           <w:noProof/>
         </w:rPr>
-        <w:instrText xml:space="preserve"> PAGEREF _Toc487119246 \h </w:instrText>
+        <w:instrText xml:space="preserve"> PAGEREF _Toc487121885 \h </w:instrText>
       </w:r>
       <w:r>
         <w:rPr>
@@ -3707,7 +3857,7 @@
         <w:rPr>
           <w:noProof/>
         </w:rPr>
-        <w:instrText xml:space="preserve"> PAGEREF _Toc487119247 \h </w:instrText>
+        <w:instrText xml:space="preserve"> PAGEREF _Toc487121886 \h </w:instrText>
       </w:r>
       <w:r>
         <w:rPr>
@@ -3781,7 +3931,7 @@
         <w:rPr>
           <w:noProof/>
         </w:rPr>
-        <w:instrText xml:space="preserve"> PAGEREF _Toc487119248 \h </w:instrText>
+        <w:instrText xml:space="preserve"> PAGEREF _Toc487121887 \h </w:instrText>
       </w:r>
       <w:r>
         <w:rPr>
@@ -3852,7 +4002,7 @@
         <w:rPr>
           <w:noProof/>
         </w:rPr>
-        <w:instrText xml:space="preserve"> PAGEREF _Toc487119249 \h </w:instrText>
+        <w:instrText xml:space="preserve"> PAGEREF _Toc487121888 \h </w:instrText>
       </w:r>
       <w:r>
         <w:rPr>
@@ -3923,7 +4073,7 @@
         <w:rPr>
           <w:noProof/>
         </w:rPr>
-        <w:instrText xml:space="preserve"> PAGEREF _Toc487119250 \h </w:instrText>
+        <w:instrText xml:space="preserve"> PAGEREF _Toc487121889 \h </w:instrText>
       </w:r>
       <w:r>
         <w:rPr>
@@ -3985,11 +4135,11 @@
           <w:numId w:val="4"/>
         </w:numPr>
       </w:pPr>
-      <w:bookmarkStart w:id="1" w:name="_Toc487119198"/>
+      <w:bookmarkStart w:id="0" w:name="_Toc487121835"/>
       <w:r>
         <w:t>Introduction</w:t>
       </w:r>
-      <w:bookmarkEnd w:id="1"/>
+      <w:bookmarkEnd w:id="0"/>
     </w:p>
     <w:p>
       <w:pPr>
@@ -4003,7 +4153,12 @@
         <w:ind w:firstLine="0"/>
       </w:pPr>
       <w:r>
-        <w:t xml:space="preserve">IBM currently provides </w:t>
+        <w:t>IBM currently p</w:t>
+      </w:r>
+      <w:bookmarkStart w:id="1" w:name="_GoBack"/>
+      <w:bookmarkEnd w:id="1"/>
+      <w:r>
+        <w:t xml:space="preserve">rovides </w:t>
       </w:r>
       <w:r>
         <w:t xml:space="preserve">three </w:t>
@@ -4543,7 +4698,7 @@
           <w:numId w:val="4"/>
         </w:numPr>
       </w:pPr>
-      <w:bookmarkStart w:id="9" w:name="_Toc487119199"/>
+      <w:bookmarkStart w:id="9" w:name="_Toc487121836"/>
       <w:r>
         <w:lastRenderedPageBreak/>
         <w:t>Overview</w:t>
@@ -4765,7 +4920,7 @@
           <w:numId w:val="4"/>
         </w:numPr>
       </w:pPr>
-      <w:bookmarkStart w:id="14" w:name="_Toc487119200"/>
+      <w:bookmarkStart w:id="14" w:name="_Toc487121837"/>
       <w:r>
         <w:t>migration states</w:t>
       </w:r>
@@ -5009,7 +5164,7 @@
         </w:numPr>
       </w:pPr>
       <w:bookmarkStart w:id="15" w:name="_Ref472936328"/>
-      <w:bookmarkStart w:id="16" w:name="_Toc487119201"/>
+      <w:bookmarkStart w:id="16" w:name="_Toc487121838"/>
       <w:r>
         <w:lastRenderedPageBreak/>
         <w:t>Front end commands</w:t>
@@ -5571,7 +5726,7 @@
           <w:rFonts w:ascii="Andale Mono" w:hAnsi="Andale Mono"/>
         </w:rPr>
       </w:pPr>
-      <w:bookmarkStart w:id="27" w:name="_Toc487119202"/>
+      <w:bookmarkStart w:id="27" w:name="_Toc487121839"/>
       <w:r>
         <w:rPr>
           <w:rFonts w:ascii="Andale Mono" w:hAnsi="Andale Mono"/>
@@ -5819,7 +5974,7 @@
           <w:rFonts w:ascii="Andale Mono" w:hAnsi="Andale Mono"/>
         </w:rPr>
       </w:pPr>
-      <w:bookmarkStart w:id="34" w:name="_Toc487119203"/>
+      <w:bookmarkStart w:id="34" w:name="_Toc487121840"/>
       <w:r>
         <w:rPr>
           <w:rFonts w:ascii="Andale Mono" w:hAnsi="Andale Mono"/>
@@ -6299,7 +6454,7 @@
           <w:rFonts w:ascii="Andale Mono" w:hAnsi="Andale Mono"/>
         </w:rPr>
       </w:pPr>
-      <w:bookmarkStart w:id="73" w:name="_Toc487119204"/>
+      <w:bookmarkStart w:id="73" w:name="_Toc487121841"/>
       <w:r>
         <w:rPr>
           <w:rFonts w:ascii="Andale Mono" w:hAnsi="Andale Mono"/>
@@ -6354,7 +6509,7 @@
           <w:rFonts w:ascii="Andale Mono" w:hAnsi="Andale Mono"/>
         </w:rPr>
       </w:pPr>
-      <w:bookmarkStart w:id="74" w:name="_Toc487119205"/>
+      <w:bookmarkStart w:id="74" w:name="_Toc487121842"/>
       <w:r>
         <w:rPr>
           <w:rFonts w:ascii="Andale Mono" w:hAnsi="Andale Mono"/>
@@ -7120,7 +7275,7 @@
           <w:rFonts w:ascii="Andale Mono" w:hAnsi="Andale Mono"/>
         </w:rPr>
       </w:pPr>
-      <w:bookmarkStart w:id="114" w:name="_Toc487119206"/>
+      <w:bookmarkStart w:id="114" w:name="_Toc487121843"/>
       <w:r>
         <w:rPr>
           <w:rFonts w:ascii="Andale Mono" w:hAnsi="Andale Mono"/>
@@ -7764,13 +7919,16 @@
           </w:pPr>
         </w:pPrChange>
       </w:pPr>
-      <w:bookmarkStart w:id="137" w:name="_Toc487119207"/>
+      <w:bookmarkStart w:id="137" w:name="_Toc487121844"/>
       <w:ins w:id="138" w:author="Microsoft Office User" w:date="2017-07-06T13:04:00Z">
         <w:r>
           <w:rPr>
             <w:rFonts w:ascii="Andale Mono" w:hAnsi="Andale Mono"/>
             <w:rPrChange w:id="139" w:author="Microsoft Office User" w:date="2017-07-06T13:08:00Z">
-              <w:rPr/>
+              <w:rPr>
+                <w:b/>
+                <w:bCs/>
+              </w:rPr>
             </w:rPrChange>
           </w:rPr>
           <w:t>ltfsdm retrieve</w:t>
@@ -7884,7 +8042,7 @@
           <w:rFonts w:ascii="Andale Mono" w:hAnsi="Andale Mono"/>
         </w:rPr>
       </w:pPr>
-      <w:bookmarkStart w:id="150" w:name="_Toc487119208"/>
+      <w:bookmarkStart w:id="150" w:name="_Toc487121845"/>
       <w:r>
         <w:rPr>
           <w:rFonts w:ascii="Andale Mono" w:hAnsi="Andale Mono"/>
@@ -7943,7 +8101,7 @@
           <w:rFonts w:ascii="Andale Mono" w:hAnsi="Andale Mono"/>
         </w:rPr>
       </w:pPr>
-      <w:bookmarkStart w:id="151" w:name="_Toc487119209"/>
+      <w:bookmarkStart w:id="151" w:name="_Toc487121846"/>
       <w:r>
         <w:rPr>
           <w:rFonts w:ascii="Andale Mono" w:hAnsi="Andale Mono"/>
@@ -7969,7 +8127,7 @@
           <w:rFonts w:ascii="Andale Mono" w:hAnsi="Andale Mono"/>
         </w:rPr>
       </w:pPr>
-      <w:bookmarkStart w:id="152" w:name="_Toc487119210"/>
+      <w:bookmarkStart w:id="152" w:name="_Toc487121847"/>
       <w:r>
         <w:rPr>
           <w:rFonts w:ascii="Andale Mono" w:hAnsi="Andale Mono"/>
@@ -8002,7 +8160,7 @@
           <w:rFonts w:ascii="Andale Mono" w:hAnsi="Andale Mono"/>
         </w:rPr>
       </w:pPr>
-      <w:bookmarkStart w:id="153" w:name="_Toc487119211"/>
+      <w:bookmarkStart w:id="153" w:name="_Toc487121848"/>
       <w:r>
         <w:rPr>
           <w:rFonts w:ascii="Andale Mono" w:hAnsi="Andale Mono"/>
@@ -8028,7 +8186,7 @@
           <w:rFonts w:ascii="Andale Mono" w:hAnsi="Andale Mono"/>
         </w:rPr>
       </w:pPr>
-      <w:bookmarkStart w:id="154" w:name="_Toc487119212"/>
+      <w:bookmarkStart w:id="154" w:name="_Toc487121849"/>
       <w:r>
         <w:rPr>
           <w:rFonts w:ascii="Andale Mono" w:hAnsi="Andale Mono"/>
@@ -8054,7 +8212,7 @@
           <w:rFonts w:ascii="Andale Mono" w:hAnsi="Andale Mono"/>
         </w:rPr>
       </w:pPr>
-      <w:bookmarkStart w:id="155" w:name="_Toc487119213"/>
+      <w:bookmarkStart w:id="155" w:name="_Toc487121850"/>
       <w:r>
         <w:rPr>
           <w:rFonts w:ascii="Andale Mono" w:hAnsi="Andale Mono"/>
@@ -8080,7 +8238,7 @@
           <w:rStyle w:val="Codelist"/>
         </w:rPr>
       </w:pPr>
-      <w:bookmarkStart w:id="156" w:name="_Toc487119214"/>
+      <w:bookmarkStart w:id="156" w:name="_Toc487121851"/>
       <w:r>
         <w:rPr>
           <w:rStyle w:val="Codelist"/>
@@ -8339,7 +8497,7 @@
           <w:rFonts w:ascii="Andale Mono" w:hAnsi="Andale Mono"/>
         </w:rPr>
       </w:pPr>
-      <w:bookmarkStart w:id="157" w:name="_Toc487119215"/>
+      <w:bookmarkStart w:id="157" w:name="_Toc487121852"/>
       <w:r>
         <w:rPr>
           <w:rFonts w:ascii="Andale Mono" w:hAnsi="Andale Mono"/>
@@ -8865,7 +9023,7 @@
           <w:rFonts w:ascii="Andale Mono" w:hAnsi="Andale Mono"/>
         </w:rPr>
       </w:pPr>
-      <w:bookmarkStart w:id="158" w:name="_Toc487119216"/>
+      <w:bookmarkStart w:id="158" w:name="_Toc487121853"/>
       <w:r>
         <w:rPr>
           <w:rFonts w:ascii="Andale Mono" w:hAnsi="Andale Mono"/>
@@ -9450,7 +9608,7 @@
           <w:rFonts w:ascii="Andale Mono" w:hAnsi="Andale Mono"/>
         </w:rPr>
       </w:pPr>
-      <w:bookmarkStart w:id="159" w:name="_Toc487119217"/>
+      <w:bookmarkStart w:id="159" w:name="_Toc487121854"/>
       <w:r>
         <w:rPr>
           <w:rFonts w:ascii="Andale Mono" w:hAnsi="Andale Mono"/>
@@ -9537,7 +9695,6 @@
       </w:r>
       <w:proofErr w:type="spellEnd"/>
     </w:p>
-    <w:p/>
     <w:p>
       <w:pPr>
         <w:pStyle w:val="Heading1"/>
@@ -9549,14 +9706,527 @@
           <w:rFonts w:ascii="Andale Mono" w:hAnsi="Andale Mono"/>
         </w:rPr>
       </w:pPr>
-      <w:bookmarkStart w:id="160" w:name="_Toc487119218"/>
+      <w:bookmarkStart w:id="160" w:name="_Toc487121855"/>
       <w:r>
         <w:rPr>
           <w:rFonts w:ascii="Andale Mono" w:hAnsi="Andale Mono"/>
         </w:rPr>
+        <w:t xml:space="preserve">ltfsdm info </w:t>
+      </w:r>
+      <w:r>
+        <w:rPr>
+          <w:rFonts w:ascii="Andale Mono" w:hAnsi="Andale Mono"/>
+        </w:rPr>
+        <w:t>drives</w:t>
+      </w:r>
+      <w:bookmarkEnd w:id="160"/>
+    </w:p>
+    <w:p>
+      <w:pPr>
+        <w:pStyle w:val="NoSpacing"/>
+      </w:pPr>
+    </w:p>
+    <w:p>
+      <w:pPr>
+        <w:pStyle w:val="Code"/>
+      </w:pPr>
+      <w:r>
+        <w:t>ltfsdm info drives</w:t>
+      </w:r>
+    </w:p>
+    <w:p>
+      <w:pPr>
+        <w:pStyle w:val="NoSpacing"/>
+      </w:pPr>
+    </w:p>
+    <w:p>
+      <w:pPr>
+        <w:pStyle w:val="NoSpacing"/>
+      </w:pPr>
+      <w:r>
+        <w:t>The info drives command provides information of the tape drives available to OpenLTFS.</w:t>
+      </w:r>
+    </w:p>
+    <w:p>
+      <w:pPr>
+        <w:pStyle w:val="NoSpacing"/>
+      </w:pPr>
+    </w:p>
+    <w:p>
+      <w:pPr>
+        <w:pStyle w:val="NoSpacing"/>
+      </w:pPr>
+      <w:r>
+        <w:t>Sample output for the info pools command:</w:t>
+      </w:r>
+    </w:p>
+    <w:p>
+      <w:pPr>
+        <w:pStyle w:val="NoSpacing"/>
+      </w:pPr>
+    </w:p>
+    <w:p>
+      <w:pPr>
+        <w:pStyle w:val="NoSpacing"/>
+        <w:rPr>
+          <w:rFonts w:ascii="Andale Mono" w:hAnsi="Andale Mono"/>
+        </w:rPr>
+      </w:pPr>
+      <w:proofErr w:type="gramStart"/>
+      <w:r>
+        <w:rPr>
+          <w:rFonts w:ascii="Andale Mono" w:hAnsi="Andale Mono"/>
+        </w:rPr>
+        <w:t>vex:~</w:t>
+      </w:r>
+      <w:proofErr w:type="gramEnd"/>
+      <w:r>
+        <w:rPr>
+          <w:rFonts w:ascii="Andale Mono" w:hAnsi="Andale Mono"/>
+        </w:rPr>
+        <w:t xml:space="preserve"> # ltfsdm info drives</w:t>
+      </w:r>
+    </w:p>
+    <w:p>
+      <w:pPr>
+        <w:pStyle w:val="NoSpacing"/>
+        <w:rPr>
+          <w:rFonts w:ascii="Andale Mono" w:hAnsi="Andale Mono"/>
+        </w:rPr>
+      </w:pPr>
+      <w:r>
+        <w:rPr>
+          <w:rFonts w:ascii="Andale Mono" w:hAnsi="Andale Mono"/>
+        </w:rPr>
+        <w:t>id           device name   slot         status       usage</w:t>
+      </w:r>
+    </w:p>
+    <w:p>
+      <w:pPr>
+        <w:pStyle w:val="NoSpacing"/>
+        <w:rPr>
+          <w:rFonts w:ascii="Andale Mono" w:hAnsi="Andale Mono"/>
+        </w:rPr>
+      </w:pPr>
+      <w:r>
+        <w:rPr>
+          <w:rFonts w:ascii="Andale Mono" w:hAnsi="Andale Mono"/>
+        </w:rPr>
+        <w:t xml:space="preserve">9068051229   /dev/IBMtape0 256          Available    free        </w:t>
+      </w:r>
+    </w:p>
+    <w:p>
+      <w:pPr>
+        <w:pStyle w:val="NoSpacing"/>
+        <w:rPr>
+          <w:rFonts w:ascii="Andale Mono" w:hAnsi="Andale Mono"/>
+        </w:rPr>
+      </w:pPr>
+      <w:r>
+        <w:rPr>
+          <w:rFonts w:ascii="Andale Mono" w:hAnsi="Andale Mono"/>
+        </w:rPr>
+        <w:t>1013000505   /dev/IBMtape1 259          Available    free</w:t>
+      </w:r>
+    </w:p>
+    <w:p>
+      <w:pPr>
+        <w:pStyle w:val="Heading1"/>
+        <w:numPr>
+          <w:ilvl w:val="3"/>
+          <w:numId w:val="4"/>
+        </w:numPr>
+        <w:rPr>
+          <w:rFonts w:ascii="Andale Mono" w:hAnsi="Andale Mono"/>
+        </w:rPr>
+      </w:pPr>
+      <w:bookmarkStart w:id="161" w:name="_Toc487121856"/>
+      <w:r>
+        <w:rPr>
+          <w:rFonts w:ascii="Andale Mono" w:hAnsi="Andale Mono"/>
+        </w:rPr>
+        <w:lastRenderedPageBreak/>
+        <w:t xml:space="preserve">ltfsdm </w:t>
+      </w:r>
+      <w:r>
+        <w:rPr>
+          <w:rFonts w:ascii="Andale Mono" w:hAnsi="Andale Mono"/>
+        </w:rPr>
+        <w:t>info tapes</w:t>
+      </w:r>
+      <w:bookmarkEnd w:id="161"/>
+    </w:p>
+    <w:p>
+      <w:pPr>
+        <w:pStyle w:val="NoSpacing"/>
+      </w:pPr>
+    </w:p>
+    <w:p>
+      <w:pPr>
+        <w:pStyle w:val="Code"/>
+      </w:pPr>
+      <w:r>
+        <w:t>ltfsdm info tapes</w:t>
+      </w:r>
+    </w:p>
+    <w:p>
+      <w:pPr>
+        <w:pStyle w:val="NoSpacing"/>
+      </w:pPr>
+    </w:p>
+    <w:p>
+      <w:pPr>
+        <w:pStyle w:val="NoSpacing"/>
+      </w:pPr>
+      <w:r>
+        <w:t>The info tapes command provides information of the cartridges available to OpenLTFS.</w:t>
+      </w:r>
+    </w:p>
+    <w:p>
+      <w:pPr>
+        <w:pStyle w:val="NoSpacing"/>
+      </w:pPr>
+    </w:p>
+    <w:p>
+      <w:pPr>
+        <w:pStyle w:val="NoSpacing"/>
+      </w:pPr>
+      <w:r>
+        <w:t>Sample output for the info pools command:</w:t>
+      </w:r>
+    </w:p>
+    <w:p>
+      <w:pPr>
+        <w:pStyle w:val="NoSpacing"/>
+      </w:pPr>
+    </w:p>
+    <w:p>
+      <w:pPr>
+        <w:pStyle w:val="NoSpacing"/>
+        <w:rPr>
+          <w:rFonts w:ascii="Andale Mono" w:hAnsi="Andale Mono"/>
+          <w:sz w:val="13"/>
+          <w:szCs w:val="13"/>
+        </w:rPr>
+      </w:pPr>
+      <w:proofErr w:type="gramStart"/>
+      <w:r>
+        <w:rPr>
+          <w:rFonts w:ascii="Andale Mono" w:hAnsi="Andale Mono"/>
+          <w:sz w:val="13"/>
+          <w:szCs w:val="13"/>
+        </w:rPr>
+        <w:t>vex:~</w:t>
+      </w:r>
+      <w:proofErr w:type="gramEnd"/>
+      <w:r>
+        <w:rPr>
+          <w:rFonts w:ascii="Andale Mono" w:hAnsi="Andale Mono"/>
+          <w:sz w:val="13"/>
+          <w:szCs w:val="13"/>
+        </w:rPr>
+        <w:t xml:space="preserve"> # ltfsdm info tapes</w:t>
+      </w:r>
+    </w:p>
+    <w:p>
+      <w:pPr>
+        <w:pStyle w:val="NoSpacing"/>
+        <w:rPr>
+          <w:rFonts w:ascii="Andale Mono" w:hAnsi="Andale Mono"/>
+          <w:sz w:val="13"/>
+          <w:szCs w:val="13"/>
+        </w:rPr>
+      </w:pPr>
+      <w:r>
+        <w:rPr>
+          <w:rFonts w:ascii="Andale Mono" w:hAnsi="Andale Mono"/>
+          <w:sz w:val="13"/>
+          <w:szCs w:val="13"/>
+        </w:rPr>
+        <w:t xml:space="preserve">id           slot         total cap.   rem. cap.    status       in </w:t>
+      </w:r>
+      <w:proofErr w:type="gramStart"/>
+      <w:r>
+        <w:rPr>
+          <w:rFonts w:ascii="Andale Mono" w:hAnsi="Andale Mono"/>
+          <w:sz w:val="13"/>
+          <w:szCs w:val="13"/>
+        </w:rPr>
+        <w:t>progress  pool</w:t>
+      </w:r>
+      <w:proofErr w:type="gramEnd"/>
+      <w:r>
+        <w:rPr>
+          <w:rFonts w:ascii="Andale Mono" w:hAnsi="Andale Mono"/>
+          <w:sz w:val="13"/>
+          <w:szCs w:val="13"/>
+        </w:rPr>
+        <w:t xml:space="preserve">         state</w:t>
+      </w:r>
+    </w:p>
+    <w:p>
+      <w:pPr>
+        <w:pStyle w:val="NoSpacing"/>
+        <w:rPr>
+          <w:rFonts w:ascii="Andale Mono" w:hAnsi="Andale Mono"/>
+          <w:sz w:val="13"/>
+          <w:szCs w:val="13"/>
+        </w:rPr>
+      </w:pPr>
+    </w:p>
+    <w:p>
+      <w:pPr>
+        <w:pStyle w:val="NoSpacing"/>
+        <w:rPr>
+          <w:rFonts w:ascii="Andale Mono" w:hAnsi="Andale Mono"/>
+          <w:sz w:val="13"/>
+          <w:szCs w:val="13"/>
+        </w:rPr>
+      </w:pPr>
+      <w:r>
+        <w:rPr>
+          <w:rFonts w:ascii="Andale Mono" w:hAnsi="Andale Mono"/>
+          <w:sz w:val="13"/>
+          <w:szCs w:val="13"/>
+        </w:rPr>
+        <w:t xml:space="preserve">D01300L5     4130         0            0            Unknown      0            n/a          not mounted </w:t>
+      </w:r>
+    </w:p>
+    <w:p>
+      <w:pPr>
+        <w:pStyle w:val="NoSpacing"/>
+        <w:rPr>
+          <w:rFonts w:ascii="Andale Mono" w:hAnsi="Andale Mono"/>
+          <w:sz w:val="13"/>
+          <w:szCs w:val="13"/>
+        </w:rPr>
+      </w:pPr>
+      <w:r>
+        <w:rPr>
+          <w:rFonts w:ascii="Andale Mono" w:hAnsi="Andale Mono"/>
+          <w:sz w:val="13"/>
+          <w:szCs w:val="13"/>
+        </w:rPr>
+        <w:t xml:space="preserve">D01301L5     4099         1358985      1233358      Valid LTFS   0            n/a          not mounted </w:t>
+      </w:r>
+    </w:p>
+    <w:p>
+      <w:pPr>
+        <w:pStyle w:val="NoSpacing"/>
+        <w:rPr>
+          <w:rFonts w:ascii="Andale Mono" w:hAnsi="Andale Mono"/>
+          <w:sz w:val="13"/>
+          <w:szCs w:val="13"/>
+        </w:rPr>
+      </w:pPr>
+      <w:r>
+        <w:rPr>
+          <w:rFonts w:ascii="Andale Mono" w:hAnsi="Andale Mono"/>
+          <w:sz w:val="13"/>
+          <w:szCs w:val="13"/>
+        </w:rPr>
+        <w:t xml:space="preserve">D01302L5     4121         1358985      1304000      Valid LTFS   0            n/a          not mounted </w:t>
+      </w:r>
+    </w:p>
+    <w:p>
+      <w:pPr>
+        <w:pStyle w:val="NoSpacing"/>
+        <w:rPr>
+          <w:rFonts w:ascii="Andale Mono" w:hAnsi="Andale Mono"/>
+          <w:sz w:val="13"/>
+          <w:szCs w:val="13"/>
+        </w:rPr>
+      </w:pPr>
+      <w:r>
+        <w:rPr>
+          <w:rFonts w:ascii="Andale Mono" w:hAnsi="Andale Mono"/>
+          <w:sz w:val="13"/>
+          <w:szCs w:val="13"/>
+        </w:rPr>
+        <w:t xml:space="preserve">D01303L5     4104         1358985      1354884      Valid LTFS   0            pool3        not mounted </w:t>
+      </w:r>
+    </w:p>
+    <w:p>
+      <w:pPr>
+        <w:pStyle w:val="NoSpacing"/>
+        <w:rPr>
+          <w:rFonts w:ascii="Andale Mono" w:hAnsi="Andale Mono"/>
+          <w:sz w:val="13"/>
+          <w:szCs w:val="13"/>
+        </w:rPr>
+      </w:pPr>
+      <w:r>
+        <w:rPr>
+          <w:rFonts w:ascii="Andale Mono" w:hAnsi="Andale Mono"/>
+          <w:sz w:val="13"/>
+          <w:szCs w:val="13"/>
+        </w:rPr>
+        <w:t xml:space="preserve">D01304L5     4115         0            0            Unknown      0            n/a          not mounted </w:t>
+      </w:r>
+    </w:p>
+    <w:p>
+      <w:pPr>
+        <w:pStyle w:val="NoSpacing"/>
+        <w:rPr>
+          <w:rFonts w:ascii="Andale Mono" w:hAnsi="Andale Mono"/>
+          <w:sz w:val="13"/>
+          <w:szCs w:val="13"/>
+        </w:rPr>
+      </w:pPr>
+      <w:r>
+        <w:rPr>
+          <w:rFonts w:ascii="Andale Mono" w:hAnsi="Andale Mono"/>
+          <w:sz w:val="13"/>
+          <w:szCs w:val="13"/>
+        </w:rPr>
+        <w:t xml:space="preserve">D01305L5     4105         0            0            Unknown      0            n/a          not mounted </w:t>
+      </w:r>
+    </w:p>
+    <w:p>
+      <w:pPr>
+        <w:pStyle w:val="NoSpacing"/>
+        <w:rPr>
+          <w:rFonts w:ascii="Andale Mono" w:hAnsi="Andale Mono"/>
+          <w:sz w:val="13"/>
+          <w:szCs w:val="13"/>
+        </w:rPr>
+      </w:pPr>
+      <w:r>
+        <w:rPr>
+          <w:rFonts w:ascii="Andale Mono" w:hAnsi="Andale Mono"/>
+          <w:sz w:val="13"/>
+          <w:szCs w:val="13"/>
+        </w:rPr>
+        <w:t xml:space="preserve">D01306L5     4129         0            0            Unknown      0            n/a          not mounted </w:t>
+      </w:r>
+    </w:p>
+    <w:p>
+      <w:pPr>
+        <w:pStyle w:val="NoSpacing"/>
+        <w:rPr>
+          <w:rFonts w:ascii="Andale Mono" w:hAnsi="Andale Mono"/>
+          <w:sz w:val="13"/>
+          <w:szCs w:val="13"/>
+        </w:rPr>
+      </w:pPr>
+      <w:r>
+        <w:rPr>
+          <w:rFonts w:ascii="Andale Mono" w:hAnsi="Andale Mono"/>
+          <w:sz w:val="13"/>
+          <w:szCs w:val="13"/>
+        </w:rPr>
+        <w:t xml:space="preserve">D01307L5     4123         0            0            Unknown      0            n/a          not mounted </w:t>
+      </w:r>
+    </w:p>
+    <w:p>
+      <w:pPr>
+        <w:pStyle w:val="NoSpacing"/>
+        <w:rPr>
+          <w:rFonts w:ascii="Andale Mono" w:hAnsi="Andale Mono"/>
+          <w:sz w:val="13"/>
+          <w:szCs w:val="13"/>
+        </w:rPr>
+      </w:pPr>
+      <w:r>
+        <w:rPr>
+          <w:rFonts w:ascii="Andale Mono" w:hAnsi="Andale Mono"/>
+          <w:sz w:val="13"/>
+          <w:szCs w:val="13"/>
+        </w:rPr>
+        <w:t xml:space="preserve">D01308L5     4102         0            0            Unknown      0            n/a          not mounted </w:t>
+      </w:r>
+    </w:p>
+    <w:p>
+      <w:pPr>
+        <w:pStyle w:val="NoSpacing"/>
+        <w:rPr>
+          <w:rFonts w:ascii="Andale Mono" w:hAnsi="Andale Mono"/>
+          <w:sz w:val="13"/>
+          <w:szCs w:val="13"/>
+        </w:rPr>
+      </w:pPr>
+      <w:r>
+        <w:rPr>
+          <w:rFonts w:ascii="Andale Mono" w:hAnsi="Andale Mono"/>
+          <w:sz w:val="13"/>
+          <w:szCs w:val="13"/>
+        </w:rPr>
+        <w:t xml:space="preserve">D01309L5     4114         0            0            Unknown      0            n/a          not mounted </w:t>
+      </w:r>
+    </w:p>
+    <w:p>
+      <w:pPr>
+        <w:pStyle w:val="NoSpacing"/>
+        <w:rPr>
+          <w:rFonts w:ascii="Andale Mono" w:hAnsi="Andale Mono"/>
+          <w:sz w:val="13"/>
+          <w:szCs w:val="13"/>
+        </w:rPr>
+      </w:pPr>
+      <w:r>
+        <w:rPr>
+          <w:rFonts w:ascii="Andale Mono" w:hAnsi="Andale Mono"/>
+          <w:sz w:val="13"/>
+          <w:szCs w:val="13"/>
+        </w:rPr>
+        <w:t xml:space="preserve">D01310L5     4112         0            0            Unknown      0            n/a          not mounted </w:t>
+      </w:r>
+    </w:p>
+    <w:p>
+      <w:pPr>
+        <w:pStyle w:val="NoSpacing"/>
+        <w:rPr>
+          <w:rFonts w:ascii="Andale Mono" w:hAnsi="Andale Mono"/>
+          <w:sz w:val="13"/>
+          <w:szCs w:val="13"/>
+        </w:rPr>
+      </w:pPr>
+      <w:r>
+        <w:rPr>
+          <w:rFonts w:ascii="Andale Mono" w:hAnsi="Andale Mono"/>
+          <w:sz w:val="13"/>
+          <w:szCs w:val="13"/>
+        </w:rPr>
+        <w:t xml:space="preserve">D01311L5     256          1358985      1358777      Valid LTFS   0            pool1        mounted     </w:t>
+      </w:r>
+    </w:p>
+    <w:p>
+      <w:pPr>
+        <w:pStyle w:val="NoSpacing"/>
+        <w:rPr>
+          <w:rFonts w:ascii="Andale Mono" w:hAnsi="Andale Mono"/>
+          <w:sz w:val="13"/>
+          <w:szCs w:val="13"/>
+        </w:rPr>
+      </w:pPr>
+      <w:r>
+        <w:rPr>
+          <w:rFonts w:ascii="Andale Mono" w:hAnsi="Andale Mono"/>
+          <w:sz w:val="13"/>
+          <w:szCs w:val="13"/>
+        </w:rPr>
+        <w:t>D01312L5     259          1358985      1358825      Valid LTFS   0            pool2        mounted</w:t>
+      </w:r>
+    </w:p>
+    <w:p>
+      <w:pPr>
+        <w:pStyle w:val="Heading1"/>
+        <w:numPr>
+          <w:ilvl w:val="3"/>
+          <w:numId w:val="4"/>
+        </w:numPr>
+        <w:rPr>
+          <w:rFonts w:ascii="Andale Mono" w:hAnsi="Andale Mono"/>
+        </w:rPr>
+      </w:pPr>
+      <w:bookmarkStart w:id="162" w:name="_Toc487121857"/>
+      <w:r>
+        <w:rPr>
+          <w:rFonts w:ascii="Andale Mono" w:hAnsi="Andale Mono"/>
+        </w:rPr>
         <w:t>ltfsdm info pools</w:t>
       </w:r>
-      <w:bookmarkEnd w:id="160"/>
+      <w:bookmarkEnd w:id="162"/>
     </w:p>
     <w:p>
       <w:pPr>
@@ -9608,7 +10278,6 @@
       </w:pPr>
       <w:proofErr w:type="gramStart"/>
       <w:r>
-        <w:lastRenderedPageBreak/>
         <w:t>vex:~</w:t>
       </w:r>
       <w:proofErr w:type="gramEnd"/>
@@ -9677,14 +10346,14 @@
           <w:rFonts w:ascii="Andale Mono" w:hAnsi="Andale Mono"/>
         </w:rPr>
       </w:pPr>
-      <w:bookmarkStart w:id="161" w:name="_Toc487119219"/>
+      <w:bookmarkStart w:id="163" w:name="_Toc487121858"/>
       <w:r>
         <w:rPr>
           <w:rFonts w:ascii="Andale Mono" w:hAnsi="Andale Mono"/>
         </w:rPr>
         <w:t>ltfsdm pool …</w:t>
       </w:r>
-      <w:bookmarkEnd w:id="161"/>
+      <w:bookmarkEnd w:id="163"/>
       <w:r>
         <w:rPr>
           <w:rFonts w:ascii="Andale Mono" w:hAnsi="Andale Mono"/>
@@ -9721,14 +10390,14 @@
           <w:rFonts w:ascii="Andale Mono" w:hAnsi="Andale Mono"/>
         </w:rPr>
       </w:pPr>
-      <w:bookmarkStart w:id="162" w:name="_Toc487119220"/>
+      <w:bookmarkStart w:id="164" w:name="_Toc487121859"/>
       <w:r>
         <w:rPr>
           <w:rFonts w:ascii="Andale Mono" w:hAnsi="Andale Mono"/>
         </w:rPr>
         <w:t>ltfsdm pool create</w:t>
       </w:r>
-      <w:bookmarkEnd w:id="162"/>
+      <w:bookmarkEnd w:id="164"/>
     </w:p>
     <w:p>
       <w:pPr>
@@ -9777,6 +10446,7 @@
         <w:pStyle w:val="NoSpacing"/>
       </w:pPr>
       <w:r>
+        <w:lastRenderedPageBreak/>
         <w:t>Options:</w:t>
       </w:r>
     </w:p>
@@ -9841,10 +10511,7 @@
               <w:ind w:firstLine="0"/>
             </w:pPr>
             <w:r>
-              <w:t>-</w:t>
-            </w:r>
-            <w:r>
-              <w:t>P</w:t>
+              <w:t>-P</w:t>
             </w:r>
           </w:p>
         </w:tc>
@@ -9879,14 +10546,14 @@
           <w:rFonts w:ascii="Andale Mono" w:hAnsi="Andale Mono"/>
         </w:rPr>
       </w:pPr>
-      <w:bookmarkStart w:id="163" w:name="_Toc487119221"/>
+      <w:bookmarkStart w:id="165" w:name="_Toc487121860"/>
       <w:r>
         <w:rPr>
           <w:rFonts w:ascii="Andale Mono" w:hAnsi="Andale Mono"/>
         </w:rPr>
         <w:t>ltfsdm pool delete</w:t>
       </w:r>
-      <w:bookmarkEnd w:id="163"/>
+      <w:bookmarkEnd w:id="165"/>
     </w:p>
     <w:p>
       <w:pPr>
@@ -9919,16 +10586,7 @@
         <w:pStyle w:val="NoSpacing"/>
       </w:pPr>
       <w:r>
-        <w:t xml:space="preserve">This command </w:t>
-      </w:r>
-      <w:r>
-        <w:t>deleted</w:t>
-      </w:r>
-      <w:r>
-        <w:t xml:space="preserve"> a previously defined tape storage pool. The parameter to be specified is the storage pool name.</w:t>
-      </w:r>
-      <w:r>
-        <w:t xml:space="preserve"> This command only can be applied to empty tape storage pools.</w:t>
+        <w:t>This command deleted a previously defined tape storage pool. The parameter to be specified is the storage pool name. This command only can be applied to empty tape storage pools.</w:t>
       </w:r>
     </w:p>
     <w:p>
@@ -10005,10 +10663,7 @@
               <w:ind w:firstLine="0"/>
             </w:pPr>
             <w:r>
-              <w:t>-</w:t>
-            </w:r>
-            <w:r>
-              <w:t>P</w:t>
+              <w:t>-P</w:t>
             </w:r>
           </w:p>
         </w:tc>
@@ -10033,11 +10688,6 @@
       </w:pPr>
     </w:p>
     <w:p>
-      <w:r>
-        <w:br w:type="page"/>
-      </w:r>
-    </w:p>
-    <w:p>
       <w:pPr>
         <w:pStyle w:val="Heading1"/>
         <w:numPr>
@@ -10048,15 +10698,14 @@
           <w:rFonts w:ascii="Andale Mono" w:hAnsi="Andale Mono"/>
         </w:rPr>
       </w:pPr>
-      <w:bookmarkStart w:id="164" w:name="_Toc487119222"/>
+      <w:bookmarkStart w:id="166" w:name="_Toc487121861"/>
       <w:r>
         <w:rPr>
           <w:rFonts w:ascii="Andale Mono" w:hAnsi="Andale Mono"/>
         </w:rPr>
-        <w:lastRenderedPageBreak/>
         <w:t>ltfsdm pool add</w:t>
       </w:r>
-      <w:bookmarkEnd w:id="164"/>
+      <w:bookmarkEnd w:id="166"/>
     </w:p>
     <w:p>
       <w:pPr>
@@ -10166,10 +10815,7 @@
               <w:ind w:firstLine="0"/>
             </w:pPr>
             <w:r>
-              <w:t>-</w:t>
-            </w:r>
-            <w:r>
-              <w:t>P</w:t>
+              <w:t>-P</w:t>
             </w:r>
           </w:p>
         </w:tc>
@@ -10196,7 +10842,7 @@
             <w:pPr>
               <w:ind w:firstLine="0"/>
             </w:pPr>
-            <w:ins w:id="165" w:author="Microsoft Office User" w:date="2017-07-06T12:23:00Z">
+            <w:ins w:id="167" w:author="Microsoft Office User" w:date="2017-07-06T12:23:00Z">
               <w:r>
                 <w:t>-</w:t>
               </w:r>
@@ -10204,7 +10850,7 @@
             <w:r>
               <w:t>t</w:t>
             </w:r>
-            <w:del w:id="166" w:author="Microsoft Office User" w:date="2017-07-06T12:23:00Z">
+            <w:del w:id="168" w:author="Microsoft Office User" w:date="2017-07-06T12:23:00Z">
               <w:r>
                 <w:delText>-w</w:delText>
               </w:r>
@@ -10222,29 +10868,29 @@
             <w:r>
               <w:t>cartridge id</w:t>
             </w:r>
-            <w:del w:id="167" w:author="Microsoft Office User" w:date="2017-07-06T12:23:00Z">
+            <w:del w:id="169" w:author="Microsoft Office User" w:date="2017-07-06T12:23:00Z">
               <w:r>
                 <w:delText xml:space="preserve">the command blocks until the request is fully </w:delText>
               </w:r>
-              <w:commentRangeStart w:id="168"/>
+              <w:commentRangeStart w:id="170"/>
               <w:r>
                 <w:delText>processed</w:delText>
               </w:r>
             </w:del>
-            <w:commentRangeEnd w:id="168"/>
-            <w:ins w:id="169" w:author="Martin Petermann" w:date="2017-01-25T18:19:00Z">
-              <w:del w:id="170" w:author="Microsoft Office User" w:date="2017-07-06T12:23:00Z">
+            <w:commentRangeEnd w:id="170"/>
+            <w:ins w:id="171" w:author="Martin Petermann" w:date="2017-01-25T18:19:00Z">
+              <w:del w:id="172" w:author="Microsoft Office User" w:date="2017-07-06T12:23:00Z">
                 <w:r>
                   <w:delText xml:space="preserve"> and additional output about the progress is provided.</w:delText>
                 </w:r>
               </w:del>
             </w:ins>
-            <w:del w:id="171" w:author="Microsoft Office User" w:date="2017-07-06T12:23:00Z">
+            <w:del w:id="173" w:author="Microsoft Office User" w:date="2017-07-06T12:23:00Z">
               <w:r>
                 <w:rPr>
                   <w:rStyle w:val="CommentReference"/>
                 </w:rPr>
-                <w:commentReference w:id="168"/>
+                <w:commentReference w:id="170"/>
               </w:r>
             </w:del>
           </w:p>
@@ -10272,14 +10918,14 @@
           <w:rFonts w:ascii="Andale Mono" w:hAnsi="Andale Mono"/>
         </w:rPr>
       </w:pPr>
-      <w:bookmarkStart w:id="172" w:name="_Toc487119223"/>
+      <w:bookmarkStart w:id="174" w:name="_Toc487121862"/>
       <w:r>
         <w:rPr>
           <w:rFonts w:ascii="Andale Mono" w:hAnsi="Andale Mono"/>
         </w:rPr>
         <w:t>ltfsdm pool remove</w:t>
       </w:r>
-      <w:bookmarkEnd w:id="172"/>
+      <w:bookmarkEnd w:id="174"/>
     </w:p>
     <w:p>
       <w:pPr>
@@ -10389,10 +11035,7 @@
               <w:ind w:firstLine="0"/>
             </w:pPr>
             <w:r>
-              <w:t>-</w:t>
-            </w:r>
-            <w:r>
-              <w:t>P</w:t>
+              <w:t>-P</w:t>
             </w:r>
           </w:p>
         </w:tc>
@@ -10419,7 +11062,7 @@
             <w:pPr>
               <w:ind w:firstLine="0"/>
             </w:pPr>
-            <w:ins w:id="173" w:author="Microsoft Office User" w:date="2017-07-06T12:23:00Z">
+            <w:ins w:id="175" w:author="Microsoft Office User" w:date="2017-07-06T12:23:00Z">
               <w:r>
                 <w:t>-</w:t>
               </w:r>
@@ -10427,7 +11070,7 @@
             <w:r>
               <w:t>t</w:t>
             </w:r>
-            <w:del w:id="174" w:author="Microsoft Office User" w:date="2017-07-06T12:23:00Z">
+            <w:del w:id="176" w:author="Microsoft Office User" w:date="2017-07-06T12:23:00Z">
               <w:r>
                 <w:delText>-w</w:delText>
               </w:r>
@@ -10445,29 +11088,29 @@
             <w:r>
               <w:t>cartridge id</w:t>
             </w:r>
-            <w:del w:id="175" w:author="Microsoft Office User" w:date="2017-07-06T12:23:00Z">
+            <w:del w:id="177" w:author="Microsoft Office User" w:date="2017-07-06T12:23:00Z">
               <w:r>
                 <w:delText xml:space="preserve">the command blocks until the request is fully </w:delText>
               </w:r>
-              <w:commentRangeStart w:id="176"/>
+              <w:commentRangeStart w:id="178"/>
               <w:r>
                 <w:delText>processed</w:delText>
               </w:r>
             </w:del>
-            <w:commentRangeEnd w:id="176"/>
-            <w:ins w:id="177" w:author="Martin Petermann" w:date="2017-01-25T18:19:00Z">
-              <w:del w:id="178" w:author="Microsoft Office User" w:date="2017-07-06T12:23:00Z">
+            <w:commentRangeEnd w:id="178"/>
+            <w:ins w:id="179" w:author="Martin Petermann" w:date="2017-01-25T18:19:00Z">
+              <w:del w:id="180" w:author="Microsoft Office User" w:date="2017-07-06T12:23:00Z">
                 <w:r>
                   <w:delText xml:space="preserve"> and additional output about the progress is provided.</w:delText>
                 </w:r>
               </w:del>
             </w:ins>
-            <w:del w:id="179" w:author="Microsoft Office User" w:date="2017-07-06T12:23:00Z">
+            <w:del w:id="181" w:author="Microsoft Office User" w:date="2017-07-06T12:23:00Z">
               <w:r>
                 <w:rPr>
                   <w:rStyle w:val="CommentReference"/>
                 </w:rPr>
-                <w:commentReference w:id="176"/>
+                <w:commentReference w:id="178"/>
               </w:r>
             </w:del>
           </w:p>
@@ -10487,11 +11130,11 @@
           <w:numId w:val="4"/>
         </w:numPr>
       </w:pPr>
-      <w:bookmarkStart w:id="180" w:name="_Toc487119224"/>
+      <w:bookmarkStart w:id="182" w:name="_Toc487121863"/>
       <w:r>
         <w:t>Tracing and Messaging</w:t>
       </w:r>
-      <w:bookmarkEnd w:id="180"/>
+      <w:bookmarkEnd w:id="182"/>
     </w:p>
     <w:p>
       <w:pPr>
@@ -10507,11 +11150,11 @@
           <w:numId w:val="4"/>
         </w:numPr>
       </w:pPr>
-      <w:bookmarkStart w:id="181" w:name="_Toc487119225"/>
+      <w:bookmarkStart w:id="183" w:name="_Toc487121864"/>
       <w:r>
         <w:t>Messaging</w:t>
       </w:r>
-      <w:bookmarkEnd w:id="181"/>
+      <w:bookmarkEnd w:id="183"/>
     </w:p>
     <w:p>
       <w:pPr>
@@ -10703,7 +11346,6 @@
         </w:numPr>
       </w:pPr>
       <w:r>
-        <w:lastRenderedPageBreak/>
         <w:t xml:space="preserve">‘I’, ‘W’, and ‘E’ are used depending if the message is informational, a warning, or an error message. </w:t>
       </w:r>
     </w:p>
@@ -10890,11 +11532,11 @@
           <w:numId w:val="4"/>
         </w:numPr>
       </w:pPr>
-      <w:bookmarkStart w:id="182" w:name="_Toc487119226"/>
+      <w:bookmarkStart w:id="184" w:name="_Toc487121865"/>
       <w:r>
         <w:t>Tracing</w:t>
       </w:r>
-      <w:bookmarkEnd w:id="182"/>
+      <w:bookmarkEnd w:id="184"/>
     </w:p>
     <w:p>
       <w:pPr>
@@ -11356,11 +11998,11 @@
           <w:numId w:val="4"/>
         </w:numPr>
       </w:pPr>
-      <w:bookmarkStart w:id="183" w:name="_Toc487119227"/>
+      <w:bookmarkStart w:id="185" w:name="_Toc487121866"/>
       <w:r>
         <w:t>Communication between front end and back end service</w:t>
       </w:r>
-      <w:bookmarkEnd w:id="183"/>
+      <w:bookmarkEnd w:id="185"/>
     </w:p>
     <w:p>
       <w:pPr>
@@ -11441,11 +12083,11 @@
           <w:numId w:val="4"/>
         </w:numPr>
       </w:pPr>
-      <w:bookmarkStart w:id="184" w:name="_Toc487119228"/>
+      <w:bookmarkStart w:id="186" w:name="_Toc487121867"/>
       <w:r>
         <w:t>Data serialization</w:t>
       </w:r>
-      <w:bookmarkEnd w:id="184"/>
+      <w:bookmarkEnd w:id="186"/>
     </w:p>
     <w:p>
       <w:pPr>
@@ -11515,11 +12157,6 @@
       </w:r>
     </w:p>
     <w:p>
-      <w:r>
-        <w:br w:type="page"/>
-      </w:r>
-    </w:p>
-    <w:p>
       <w:pPr>
         <w:pStyle w:val="NoSpacing"/>
       </w:pPr>
@@ -11936,12 +12573,12 @@
           <w:numId w:val="4"/>
         </w:numPr>
       </w:pPr>
-      <w:bookmarkStart w:id="185" w:name="_Toc487119229"/>
+      <w:bookmarkStart w:id="187" w:name="_Toc487121868"/>
       <w:r>
         <w:lastRenderedPageBreak/>
         <w:t>Back end service</w:t>
       </w:r>
-      <w:bookmarkEnd w:id="185"/>
+      <w:bookmarkEnd w:id="187"/>
     </w:p>
     <w:p>
       <w:pPr>
@@ -12804,12 +13441,12 @@
           <w:numId w:val="4"/>
         </w:numPr>
       </w:pPr>
-      <w:bookmarkStart w:id="186" w:name="_Toc487119230"/>
+      <w:bookmarkStart w:id="188" w:name="_Toc487121869"/>
       <w:r>
         <w:lastRenderedPageBreak/>
         <w:t>Receiver</w:t>
       </w:r>
-      <w:bookmarkEnd w:id="186"/>
+      <w:bookmarkEnd w:id="188"/>
     </w:p>
     <w:p>
       <w:pPr>
@@ -12933,12 +13570,12 @@
           <w:numId w:val="4"/>
         </w:numPr>
       </w:pPr>
-      <w:bookmarkStart w:id="187" w:name="_Toc487119231"/>
+      <w:bookmarkStart w:id="189" w:name="_Toc487121870"/>
       <w:proofErr w:type="spellStart"/>
       <w:r>
         <w:t>MessageParser</w:t>
       </w:r>
-      <w:bookmarkEnd w:id="187"/>
+      <w:bookmarkEnd w:id="189"/>
       <w:proofErr w:type="spellEnd"/>
     </w:p>
     <w:p>
@@ -13149,7 +13786,7 @@
           <w:numId w:val="4"/>
         </w:numPr>
       </w:pPr>
-      <w:bookmarkStart w:id="188" w:name="_Toc487119232"/>
+      <w:bookmarkStart w:id="190" w:name="_Toc487121871"/>
       <w:r>
         <w:t>SQLite database</w:t>
       </w:r>
@@ -13159,7 +13796,7 @@
       <w:r>
         <w:t>non-persistent data</w:t>
       </w:r>
-      <w:bookmarkEnd w:id="188"/>
+      <w:bookmarkEnd w:id="190"/>
       <w:r>
         <w:t xml:space="preserve"> </w:t>
       </w:r>
@@ -13318,11 +13955,11 @@
           <w:numId w:val="4"/>
         </w:numPr>
       </w:pPr>
-      <w:bookmarkStart w:id="189" w:name="_Toc487119233"/>
+      <w:bookmarkStart w:id="191" w:name="_Toc487121872"/>
       <w:r>
         <w:t>JOB_QUEUE</w:t>
       </w:r>
-      <w:bookmarkEnd w:id="189"/>
+      <w:bookmarkEnd w:id="191"/>
     </w:p>
     <w:p>
       <w:pPr>
@@ -14834,11 +15471,11 @@
           <w:numId w:val="4"/>
         </w:numPr>
       </w:pPr>
-      <w:bookmarkStart w:id="190" w:name="_Toc487119234"/>
+      <w:bookmarkStart w:id="192" w:name="_Toc487121873"/>
       <w:r>
         <w:t>REQUEST_QUEUE</w:t>
       </w:r>
-      <w:bookmarkEnd w:id="190"/>
+      <w:bookmarkEnd w:id="192"/>
     </w:p>
     <w:p>
       <w:pPr>
@@ -15748,11 +16385,11 @@
           <w:numId w:val="4"/>
         </w:numPr>
       </w:pPr>
-      <w:bookmarkStart w:id="191" w:name="_Toc487119235"/>
+      <w:bookmarkStart w:id="193" w:name="_Toc487121874"/>
       <w:r>
         <w:t>Inventory</w:t>
       </w:r>
-      <w:bookmarkEnd w:id="191"/>
+      <w:bookmarkEnd w:id="193"/>
     </w:p>
     <w:p>
       <w:pPr>
@@ -15817,12 +16454,12 @@
           <w:numId w:val="4"/>
         </w:numPr>
       </w:pPr>
-      <w:bookmarkStart w:id="192" w:name="_Toc487119236"/>
+      <w:bookmarkStart w:id="194" w:name="_Toc487121875"/>
       <w:r>
         <w:lastRenderedPageBreak/>
         <w:t>Processing Overview</w:t>
       </w:r>
-      <w:bookmarkEnd w:id="192"/>
+      <w:bookmarkEnd w:id="194"/>
     </w:p>
     <w:p>
       <w:pPr>
@@ -15841,7 +16478,7 @@
         <w:keepNext/>
         <w:ind w:firstLine="0"/>
       </w:pPr>
-      <w:del w:id="193" w:author="Martin Petermann" w:date="2017-01-25T18:20:00Z">
+      <w:del w:id="195" w:author="Martin Petermann" w:date="2017-01-25T18:20:00Z">
         <w:r>
           <w:rPr>
             <w:noProof/>
@@ -15883,7 +16520,7 @@
           </w:drawing>
         </w:r>
       </w:del>
-      <w:ins w:id="194" w:author="Martin Petermann" w:date="2017-01-25T18:20:00Z">
+      <w:ins w:id="196" w:author="Martin Petermann" w:date="2017-01-25T18:20:00Z">
         <w:r>
           <w:rPr>
             <w:noProof/>
@@ -15946,22 +16583,22 @@
         <w:pStyle w:val="Heading1"/>
         <w:ind w:left="0"/>
         <w:rPr>
-          <w:ins w:id="195" w:author="Martin Petermann" w:date="2017-01-25T18:21:00Z"/>
-        </w:rPr>
-      </w:pPr>
-      <w:bookmarkStart w:id="196" w:name="_Toc487119237"/>
-      <w:ins w:id="197" w:author="Martin Petermann" w:date="2017-01-25T18:21:00Z">
+          <w:ins w:id="197" w:author="Martin Petermann" w:date="2017-01-25T18:21:00Z"/>
+        </w:rPr>
+      </w:pPr>
+      <w:bookmarkStart w:id="198" w:name="_Toc487121876"/>
+      <w:ins w:id="199" w:author="Martin Petermann" w:date="2017-01-25T18:21:00Z">
         <w:r>
           <w:t xml:space="preserve">The enumeration </w:t>
         </w:r>
-        <w:commentRangeStart w:id="198"/>
+        <w:commentRangeStart w:id="200"/>
         <w:r>
           <w:rPr>
             <w:rFonts w:hint="eastAsia"/>
           </w:rPr>
           <w:t>①</w:t>
         </w:r>
-        <w:commentRangeEnd w:id="198"/>
+        <w:commentRangeEnd w:id="200"/>
         <w:r>
           <w:rPr>
             <w:rStyle w:val="CommentReference"/>
@@ -15970,7 +16607,7 @@
             <w:bCs w:val="0"/>
             <w:color w:val="auto"/>
           </w:rPr>
-          <w:commentReference w:id="198"/>
+          <w:commentReference w:id="200"/>
         </w:r>
         <w:r>
           <w:t xml:space="preserve"> to </w:t>
@@ -15982,19 +16619,19 @@
           <w:t>④</w:t>
         </w:r>
       </w:ins>
-      <w:ins w:id="199" w:author="Martin Petermann" w:date="2017-01-25T18:22:00Z">
+      <w:ins w:id="201" w:author="Martin Petermann" w:date="2017-01-25T18:22:00Z">
         <w:r>
           <w:t xml:space="preserve"> within the figure are explained in the following.</w:t>
         </w:r>
       </w:ins>
-      <w:bookmarkEnd w:id="196"/>
+      <w:bookmarkEnd w:id="198"/>
     </w:p>
     <w:p>
       <w:pPr>
         <w:pStyle w:val="Heading1"/>
         <w:ind w:left="720"/>
         <w:rPr>
-          <w:ins w:id="200" w:author="Martin Petermann" w:date="2017-01-25T18:21:00Z"/>
+          <w:ins w:id="202" w:author="Martin Petermann" w:date="2017-01-25T18:21:00Z"/>
         </w:rPr>
       </w:pPr>
     </w:p>
@@ -16012,15 +16649,15 @@
           <w:numId w:val="4"/>
         </w:numPr>
       </w:pPr>
-      <w:bookmarkStart w:id="201" w:name="_Toc487119238"/>
-      <w:commentRangeStart w:id="202"/>
+      <w:bookmarkStart w:id="203" w:name="_Toc487121877"/>
+      <w:commentRangeStart w:id="204"/>
       <w:r>
         <w:rPr>
           <w:rFonts w:hint="eastAsia"/>
         </w:rPr>
         <w:t>①</w:t>
       </w:r>
-      <w:commentRangeEnd w:id="202"/>
+      <w:commentRangeEnd w:id="204"/>
       <w:r>
         <w:rPr>
           <w:rStyle w:val="CommentReference"/>
@@ -16029,9 +16666,9 @@
           <w:bCs w:val="0"/>
           <w:color w:val="auto"/>
         </w:rPr>
-        <w:commentReference w:id="202"/>
-      </w:r>
-      <w:bookmarkEnd w:id="201"/>
+        <w:commentReference w:id="204"/>
+      </w:r>
+      <w:bookmarkEnd w:id="203"/>
     </w:p>
     <w:p>
       <w:pPr>
@@ -16118,7 +16755,7 @@
         </w:rPr>
         <w:t>It is planned to re-use a request number to add further jobs to a previously created request. Another plan is that the calling application provides a unique number. In</w:t>
       </w:r>
-      <w:ins w:id="203" w:author="Martin Petermann" w:date="2017-01-25T18:23:00Z">
+      <w:ins w:id="205" w:author="Martin Petermann" w:date="2017-01-25T18:23:00Z">
         <w:r>
           <w:rPr>
             <w:highlight w:val="yellow"/>
@@ -16132,7 +16769,7 @@
         </w:rPr>
         <w:t xml:space="preserve"> case</w:t>
       </w:r>
-      <w:ins w:id="204" w:author="Martin Petermann" w:date="2017-01-25T18:23:00Z">
+      <w:ins w:id="206" w:author="Martin Petermann" w:date="2017-01-25T18:23:00Z">
         <w:r>
           <w:rPr>
             <w:highlight w:val="yellow"/>
@@ -16372,14 +17009,14 @@
           <w:numId w:val="4"/>
         </w:numPr>
       </w:pPr>
-      <w:bookmarkStart w:id="205" w:name="_Toc487119239"/>
+      <w:bookmarkStart w:id="207" w:name="_Toc487121878"/>
       <w:r>
         <w:rPr>
           <w:rFonts w:hint="eastAsia"/>
         </w:rPr>
         <w:t>②</w:t>
       </w:r>
-      <w:bookmarkEnd w:id="205"/>
+      <w:bookmarkEnd w:id="207"/>
     </w:p>
     <w:p>
       <w:pPr>
@@ -16550,7 +17187,7 @@
       <w:r>
         <w:t xml:space="preserve"> and </w:t>
       </w:r>
-      <w:commentRangeStart w:id="206"/>
+      <w:commentRangeStart w:id="208"/>
       <w:r>
         <w:rPr>
           <w:rStyle w:val="Codelist"/>
@@ -16560,29 +17197,29 @@
       <w:r>
         <w:t xml:space="preserve"> </w:t>
       </w:r>
-      <w:commentRangeEnd w:id="206"/>
+      <w:commentRangeEnd w:id="208"/>
       <w:r>
         <w:rPr>
           <w:rStyle w:val="CommentReference"/>
         </w:rPr>
-        <w:commentReference w:id="206"/>
-      </w:r>
-      <w:ins w:id="207" w:author="Slavisa Sarafijanovic" w:date="2017-01-25T17:47:00Z">
+        <w:commentReference w:id="208"/>
+      </w:r>
+      <w:ins w:id="209" w:author="Slavisa Sarafijanovic" w:date="2017-01-25T17:47:00Z">
         <w:r>
           <w:t xml:space="preserve"> (obtained from LTFS when adding to queue</w:t>
         </w:r>
       </w:ins>
-      <w:ins w:id="208" w:author="Slavisa Sarafijanovic" w:date="2017-01-25T17:50:00Z">
+      <w:ins w:id="210" w:author="Slavisa Sarafijanovic" w:date="2017-01-25T17:50:00Z">
         <w:r>
           <w:t xml:space="preserve"> or when tape mounted to recall</w:t>
         </w:r>
       </w:ins>
-      <w:ins w:id="209" w:author="Slavisa Sarafijanovic" w:date="2017-01-25T17:47:00Z">
+      <w:ins w:id="211" w:author="Slavisa Sarafijanovic" w:date="2017-01-25T17:47:00Z">
         <w:r>
           <w:t>)</w:t>
         </w:r>
       </w:ins>
-      <w:ins w:id="210" w:author="Slavisa Sarafijanovic" w:date="2017-01-25T17:50:00Z">
+      <w:ins w:id="212" w:author="Slavisa Sarafijanovic" w:date="2017-01-25T17:50:00Z">
         <w:r>
           <w:t xml:space="preserve"> </w:t>
         </w:r>
@@ -16621,7 +17258,7 @@
       <w:r>
         <w:t xml:space="preserve"> </w:t>
       </w:r>
-      <w:ins w:id="211" w:author="Slavisa Sarafijanovic" w:date="2017-01-25T17:25:00Z">
+      <w:ins w:id="213" w:author="Slavisa Sarafijanovic" w:date="2017-01-25T17:25:00Z">
         <w:r>
           <w:t>(if collocation factor is 2, there will be two different coll</w:t>
         </w:r>
@@ -16631,26 +17268,26 @@
         <w:r>
           <w:t xml:space="preserve">two tapes used in parallel during </w:t>
         </w:r>
-        <w:commentRangeStart w:id="212"/>
+        <w:commentRangeStart w:id="214"/>
         <w:r>
           <w:t>migration</w:t>
         </w:r>
       </w:ins>
-      <w:commentRangeEnd w:id="212"/>
-      <w:ins w:id="213" w:author="Slavisa Sarafijanovic" w:date="2017-01-25T17:26:00Z">
+      <w:commentRangeEnd w:id="214"/>
+      <w:ins w:id="215" w:author="Slavisa Sarafijanovic" w:date="2017-01-25T17:26:00Z">
         <w:r>
           <w:rPr>
             <w:rStyle w:val="CommentReference"/>
           </w:rPr>
-          <w:commentReference w:id="212"/>
+          <w:commentReference w:id="214"/>
         </w:r>
       </w:ins>
-      <w:ins w:id="214" w:author="Slavisa Sarafijanovic" w:date="2017-01-25T17:52:00Z">
+      <w:ins w:id="216" w:author="Slavisa Sarafijanovic" w:date="2017-01-25T17:52:00Z">
         <w:r>
           <w:t xml:space="preserve"> if two drives are available</w:t>
         </w:r>
       </w:ins>
-      <w:ins w:id="215" w:author="Slavisa Sarafijanovic" w:date="2017-01-25T17:25:00Z">
+      <w:ins w:id="217" w:author="Slavisa Sarafijanovic" w:date="2017-01-25T17:25:00Z">
         <w:r>
           <w:t xml:space="preserve">) </w:t>
         </w:r>
@@ -16809,16 +17446,16 @@
           <w:numId w:val="4"/>
         </w:numPr>
       </w:pPr>
-      <w:bookmarkStart w:id="216" w:name="_Ref472955381"/>
-      <w:bookmarkStart w:id="217" w:name="_Toc487119240"/>
+      <w:bookmarkStart w:id="218" w:name="_Ref472955381"/>
+      <w:bookmarkStart w:id="219" w:name="_Toc487121879"/>
       <w:r>
         <w:rPr>
           <w:rFonts w:hint="eastAsia"/>
         </w:rPr>
         <w:t>③</w:t>
       </w:r>
-      <w:bookmarkEnd w:id="216"/>
-      <w:bookmarkEnd w:id="217"/>
+      <w:bookmarkEnd w:id="218"/>
+      <w:bookmarkEnd w:id="219"/>
     </w:p>
     <w:p>
       <w:pPr>
@@ -17017,14 +17654,14 @@
           <w:numId w:val="4"/>
         </w:numPr>
       </w:pPr>
-      <w:bookmarkStart w:id="218" w:name="_Toc487119241"/>
+      <w:bookmarkStart w:id="220" w:name="_Toc487121880"/>
       <w:r>
         <w:rPr>
           <w:rFonts w:hint="eastAsia"/>
         </w:rPr>
         <w:t>④</w:t>
       </w:r>
-      <w:bookmarkEnd w:id="218"/>
+      <w:bookmarkEnd w:id="220"/>
     </w:p>
     <w:p>
       <w:pPr>
@@ -17098,7 +17735,7 @@
       <w:r>
         <w:t xml:space="preserve">data transfer </w:t>
       </w:r>
-      <w:ins w:id="219" w:author="Slavisa Sarafijanovic" w:date="2017-01-25T17:23:00Z">
+      <w:ins w:id="221" w:author="Slavisa Sarafijanovic" w:date="2017-01-25T17:23:00Z">
         <w:r>
           <w:t>is then done for files selected using</w:t>
         </w:r>
@@ -17248,7 +17885,7 @@
       <w:r>
         <w:t xml:space="preserve"> (</w:t>
       </w:r>
-      <w:ins w:id="220" w:author="Martin Petermann" w:date="2017-01-25T18:25:00Z">
+      <w:ins w:id="222" w:author="Martin Petermann" w:date="2017-01-25T18:25:00Z">
         <w:r>
           <w:t>reflects the file state change, e.g. resident -&gt; premigrated -&gt; migrated or failed for migration</w:t>
         </w:r>
@@ -17257,7 +17894,7 @@
         <w:rPr>
           <w:rStyle w:val="CommentReference"/>
         </w:rPr>
-        <w:commentReference w:id="221"/>
+        <w:commentReference w:id="223"/>
       </w:r>
       <w:r>
         <w:t>)</w:t>
@@ -17356,11 +17993,11 @@
           <w:numId w:val="4"/>
         </w:numPr>
       </w:pPr>
-      <w:bookmarkStart w:id="222" w:name="_Toc487119242"/>
+      <w:bookmarkStart w:id="224" w:name="_Toc487121881"/>
       <w:r>
         <w:t>The Scheduler</w:t>
       </w:r>
-      <w:bookmarkEnd w:id="222"/>
+      <w:bookmarkEnd w:id="224"/>
     </w:p>
     <w:p>
       <w:pPr>
@@ -17664,11 +18301,11 @@
           <w:numId w:val="4"/>
         </w:numPr>
       </w:pPr>
-      <w:bookmarkStart w:id="223" w:name="_Toc487119243"/>
+      <w:bookmarkStart w:id="225" w:name="_Toc487121882"/>
       <w:r>
         <w:t>The name space on tape</w:t>
       </w:r>
-      <w:bookmarkEnd w:id="223"/>
+      <w:bookmarkEnd w:id="225"/>
     </w:p>
     <w:p>
       <w:pPr>
@@ -18098,11 +18735,11 @@
           <w:numId w:val="4"/>
         </w:numPr>
       </w:pPr>
-      <w:bookmarkStart w:id="224" w:name="_Toc487119244"/>
+      <w:bookmarkStart w:id="226" w:name="_Toc487121883"/>
       <w:r>
         <w:t>LTFS operations</w:t>
       </w:r>
-      <w:bookmarkEnd w:id="224"/>
+      <w:bookmarkEnd w:id="226"/>
     </w:p>
     <w:p>
       <w:pPr>
@@ -18646,12 +19283,12 @@
           <w:numId w:val="4"/>
         </w:numPr>
       </w:pPr>
-      <w:bookmarkStart w:id="225" w:name="_Toc487119245"/>
+      <w:bookmarkStart w:id="227" w:name="_Toc487121884"/>
       <w:r>
         <w:lastRenderedPageBreak/>
         <w:t>API + connector</w:t>
       </w:r>
-      <w:bookmarkEnd w:id="225"/>
+      <w:bookmarkEnd w:id="227"/>
     </w:p>
     <w:p>
       <w:pPr>
@@ -19717,12 +20354,12 @@
           <w:numId w:val="4"/>
         </w:numPr>
       </w:pPr>
-      <w:bookmarkStart w:id="226" w:name="_Toc487119246"/>
+      <w:bookmarkStart w:id="228" w:name="_Toc487121885"/>
       <w:r>
         <w:lastRenderedPageBreak/>
         <w:t>DMAPI</w:t>
       </w:r>
-      <w:bookmarkEnd w:id="226"/>
+      <w:bookmarkEnd w:id="228"/>
     </w:p>
     <w:p>
       <w:pPr>
@@ -19844,7 +20481,7 @@
       <w:r>
         <w:t xml:space="preserve">s within a corresponding user space </w:t>
       </w:r>
-      <w:commentRangeStart w:id="227"/>
+      <w:commentRangeStart w:id="229"/>
       <w:r>
         <w:t>application</w:t>
       </w:r>
@@ -19857,12 +20494,12 @@
       <w:r>
         <w:t xml:space="preserve"> recall are blocked until the data is back on disk.  </w:t>
       </w:r>
-      <w:commentRangeEnd w:id="227"/>
+      <w:commentRangeEnd w:id="229"/>
       <w:r>
         <w:rPr>
           <w:rStyle w:val="CommentReference"/>
         </w:rPr>
-        <w:commentReference w:id="227"/>
+        <w:commentReference w:id="229"/>
       </w:r>
     </w:p>
     <w:p>
@@ -19966,12 +20603,12 @@
           <w:numId w:val="4"/>
         </w:numPr>
       </w:pPr>
-      <w:bookmarkStart w:id="228" w:name="_Toc487119247"/>
+      <w:bookmarkStart w:id="230" w:name="_Toc487121886"/>
       <w:r>
         <w:lastRenderedPageBreak/>
         <w:t>FUSE</w:t>
       </w:r>
-      <w:bookmarkEnd w:id="228"/>
+      <w:bookmarkEnd w:id="230"/>
     </w:p>
     <w:p>
       <w:pPr>
@@ -19999,7 +20636,7 @@
       <w:r>
         <w:t xml:space="preserve">and LTFS </w:t>
       </w:r>
-      <w:ins w:id="229" w:author="Martin Petermann" w:date="2017-01-25T18:31:00Z">
+      <w:ins w:id="231" w:author="Martin Petermann" w:date="2017-01-25T18:31:00Z">
         <w:r>
           <w:t>L</w:t>
         </w:r>
@@ -20040,16 +20677,16 @@
       <w:r>
         <w:t xml:space="preserve">The following chart shows how migration works regarding </w:t>
       </w:r>
-      <w:commentRangeStart w:id="230"/>
+      <w:commentRangeStart w:id="232"/>
       <w:r>
         <w:t xml:space="preserve">FUSE </w:t>
       </w:r>
-      <w:commentRangeEnd w:id="230"/>
+      <w:commentRangeEnd w:id="232"/>
       <w:r>
         <w:rPr>
           <w:rStyle w:val="CommentReference"/>
         </w:rPr>
-        <w:commentReference w:id="230"/>
+        <w:commentReference w:id="232"/>
       </w:r>
       <w:r>
         <w:t>implementation:</w:t>
@@ -20060,7 +20697,7 @@
         <w:keepNext/>
         <w:ind w:firstLine="0"/>
       </w:pPr>
-      <w:del w:id="231" w:author="Martin Petermann" w:date="2017-01-25T18:27:00Z">
+      <w:del w:id="233" w:author="Martin Petermann" w:date="2017-01-25T18:27:00Z">
         <w:r>
           <w:rPr>
             <w:noProof/>
@@ -20102,7 +20739,7 @@
           </w:drawing>
         </w:r>
       </w:del>
-      <w:ins w:id="232" w:author="Martin Petermann" w:date="2017-01-25T18:28:00Z">
+      <w:ins w:id="234" w:author="Martin Petermann" w:date="2017-01-25T18:28:00Z">
         <w:r>
           <w:rPr>
             <w:noProof/>
@@ -20190,7 +20827,7 @@
         </w:rPr>
         <w:t>For a BDT</w:t>
       </w:r>
-      <w:del w:id="233" w:author="Martin Petermann" w:date="2017-01-25T18:28:00Z">
+      <w:del w:id="235" w:author="Martin Petermann" w:date="2017-01-25T18:28:00Z">
         <w:r>
           <w:rPr>
             <w:strike/>
@@ -20218,14 +20855,14 @@
         </w:rPr>
         <w:t xml:space="preserve"> be partly changed. The BDT solution is using LTFS SE (LTFS Single Drive Edition) and implements its own library manager. Unlike LTFS LE it does not support the most generic tape library SCSI interface and therefore it does not support all tape libraries e.g. it does not support IBM TS4500 tape library. By changing to LTFS LE the BDT provided library manager is not needed anymore.</w:t>
       </w:r>
-      <w:ins w:id="234" w:author="Martin Petermann" w:date="2017-01-25T18:29:00Z">
+      <w:ins w:id="236" w:author="Martin Petermann" w:date="2017-01-25T18:29:00Z">
         <w:r>
           <w:t xml:space="preserve">  </w:t>
         </w:r>
         <w:r>
           <w:rPr>
             <w:highlight w:val="yellow"/>
-            <w:rPrChange w:id="235" w:author="Martin Petermann" w:date="2017-01-25T18:30:00Z">
+            <w:rPrChange w:id="237" w:author="Martin Petermann" w:date="2017-01-25T18:30:00Z">
               <w:rPr/>
             </w:rPrChange>
           </w:rPr>
@@ -20248,12 +20885,12 @@
           <w:numId w:val="4"/>
         </w:numPr>
       </w:pPr>
-      <w:bookmarkStart w:id="236" w:name="_Toc487119248"/>
+      <w:bookmarkStart w:id="238" w:name="_Toc487121887"/>
       <w:r>
         <w:lastRenderedPageBreak/>
         <w:t>DMAPI or FUSE</w:t>
       </w:r>
-      <w:bookmarkEnd w:id="236"/>
+      <w:bookmarkEnd w:id="238"/>
     </w:p>
     <w:p>
       <w:pPr>
@@ -20418,7 +21055,7 @@
         </w:rPr>
         <w:t>Our current position is to work on a XFS DMAPI implementation</w:t>
       </w:r>
-      <w:ins w:id="237" w:author="Slavisa Sarafijanovic" w:date="2017-01-25T17:34:00Z">
+      <w:ins w:id="239" w:author="Slavisa Sarafijanovic" w:date="2017-01-25T17:34:00Z">
         <w:r>
           <w:rPr>
             <w:highlight w:val="yellow"/>
@@ -20447,11 +21084,11 @@
           <w:numId w:val="4"/>
         </w:numPr>
       </w:pPr>
-      <w:bookmarkStart w:id="238" w:name="_Toc487119249"/>
+      <w:bookmarkStart w:id="240" w:name="_Toc487121888"/>
       <w:r>
         <w:t>Configurator</w:t>
       </w:r>
-      <w:bookmarkEnd w:id="238"/>
+      <w:bookmarkEnd w:id="240"/>
     </w:p>
     <w:p>
       <w:pPr>
@@ -20624,19 +21261,19 @@
         </w:rPr>
         <w:t xml:space="preserve">a single tape does not appear in the configuration file of different nodes. There are the following </w:t>
       </w:r>
-      <w:commentRangeStart w:id="239"/>
+      <w:commentRangeStart w:id="241"/>
       <w:r>
         <w:rPr>
           <w:highlight w:val="yellow"/>
         </w:rPr>
         <w:t>possibilities</w:t>
       </w:r>
-      <w:commentRangeEnd w:id="239"/>
+      <w:commentRangeEnd w:id="241"/>
       <w:r>
         <w:rPr>
           <w:rStyle w:val="CommentReference"/>
         </w:rPr>
-        <w:commentReference w:id="239"/>
+        <w:commentReference w:id="241"/>
       </w:r>
       <w:r>
         <w:rPr>
@@ -20832,11 +21469,11 @@
           <w:numId w:val="4"/>
         </w:numPr>
       </w:pPr>
-      <w:bookmarkStart w:id="240" w:name="_Toc487119250"/>
+      <w:bookmarkStart w:id="242" w:name="_Toc487121889"/>
       <w:r>
         <w:t>Status and Statistics</w:t>
       </w:r>
-      <w:bookmarkEnd w:id="240"/>
+      <w:bookmarkEnd w:id="242"/>
     </w:p>
     <w:p>
       <w:pPr>
@@ -21544,7 +22181,7 @@
       <w:pPr>
         <w:ind w:firstLine="0"/>
       </w:pPr>
-      <w:commentRangeStart w:id="241"/>
+      <w:commentRangeStart w:id="243"/>
       <w:r>
         <w:rPr>
           <w:highlight w:val="yellow"/>
@@ -21577,12 +22214,12 @@
         </w:rPr>
         <w:t>requests and corresponding job queues get large.</w:t>
       </w:r>
-      <w:commentRangeEnd w:id="241"/>
+      <w:commentRangeEnd w:id="243"/>
       <w:r>
         <w:rPr>
           <w:rStyle w:val="CommentReference"/>
         </w:rPr>
-        <w:commentReference w:id="241"/>
+        <w:commentReference w:id="243"/>
       </w:r>
     </w:p>
     <w:p>
@@ -21726,7 +22363,7 @@
       </w:r>
     </w:p>
   </w:comment>
-  <w:comment w:id="168" w:author="Slavisa Sarafijanovic" w:date="2017-01-25T16:54:00Z" w:initials="SS">
+  <w:comment w:id="170" w:author="Slavisa Sarafijanovic" w:date="2017-01-25T16:54:00Z" w:initials="SS">
     <w:p>
       <w:pPr>
         <w:pStyle w:val="CommentText"/>
@@ -21748,7 +22385,7 @@
       </w:r>
     </w:p>
   </w:comment>
-  <w:comment w:id="176" w:author="Slavisa Sarafijanovic" w:date="2017-01-25T16:54:00Z" w:initials="SS">
+  <w:comment w:id="178" w:author="Slavisa Sarafijanovic" w:date="2017-01-25T16:54:00Z" w:initials="SS">
     <w:p>
       <w:pPr>
         <w:pStyle w:val="CommentText"/>
@@ -21770,7 +22407,7 @@
       </w:r>
     </w:p>
   </w:comment>
-  <w:comment w:id="198" w:author="Slavisa Sarafijanovic" w:date="2017-01-25T17:01:00Z" w:initials="SS">
+  <w:comment w:id="200" w:author="Slavisa Sarafijanovic" w:date="2017-01-25T17:01:00Z" w:initials="SS">
     <w:p>
       <w:pPr>
         <w:pStyle w:val="CommentText"/>
@@ -21786,7 +22423,7 @@
       </w:r>
     </w:p>
   </w:comment>
-  <w:comment w:id="202" w:author="Slavisa Sarafijanovic" w:date="2017-01-25T17:01:00Z" w:initials="SS">
+  <w:comment w:id="204" w:author="Slavisa Sarafijanovic" w:date="2017-01-25T17:01:00Z" w:initials="SS">
     <w:p>
       <w:pPr>
         <w:pStyle w:val="CommentText"/>
@@ -21802,7 +22439,7 @@
       </w:r>
     </w:p>
   </w:comment>
-  <w:comment w:id="206" w:author="Slavisa Sarafijanovic" w:date="2017-01-25T17:14:00Z" w:initials="SS">
+  <w:comment w:id="208" w:author="Slavisa Sarafijanovic" w:date="2017-01-25T17:14:00Z" w:initials="SS">
     <w:p>
       <w:pPr>
         <w:pStyle w:val="CommentText"/>
@@ -21826,7 +22463,7 @@
       <w:proofErr w:type="gramEnd"/>
     </w:p>
   </w:comment>
-  <w:comment w:id="212" w:author="Slavisa Sarafijanovic" w:date="2017-01-25T17:26:00Z" w:initials="SS">
+  <w:comment w:id="214" w:author="Slavisa Sarafijanovic" w:date="2017-01-25T17:26:00Z" w:initials="SS">
     <w:p>
       <w:pPr>
         <w:pStyle w:val="CommentText"/>
@@ -21842,7 +22479,7 @@
       </w:r>
     </w:p>
   </w:comment>
-  <w:comment w:id="221" w:author="Slavisa Sarafijanovic" w:date="2017-01-25T17:27:00Z" w:initials="SS">
+  <w:comment w:id="223" w:author="Slavisa Sarafijanovic" w:date="2017-01-25T17:27:00Z" w:initials="SS">
     <w:p>
       <w:pPr>
         <w:pStyle w:val="CommentText"/>
@@ -21858,7 +22495,7 @@
       </w:r>
     </w:p>
   </w:comment>
-  <w:comment w:id="227" w:author="Slavisa Sarafijanovic" w:date="2016-08-09T11:08:00Z" w:initials="SS">
+  <w:comment w:id="229" w:author="Slavisa Sarafijanovic" w:date="2016-08-09T11:08:00Z" w:initials="SS">
     <w:p>
       <w:pPr>
         <w:pStyle w:val="CommentText"/>
@@ -21882,7 +22519,7 @@
       </w:r>
     </w:p>
   </w:comment>
-  <w:comment w:id="230" w:author="Slavisa Sarafijanovic" w:date="2017-01-25T17:32:00Z" w:initials="SS">
+  <w:comment w:id="232" w:author="Slavisa Sarafijanovic" w:date="2017-01-25T17:32:00Z" w:initials="SS">
     <w:p>
       <w:pPr>
         <w:pStyle w:val="CommentText"/>
@@ -21898,7 +22535,7 @@
       </w:r>
     </w:p>
   </w:comment>
-  <w:comment w:id="239" w:author="Slavisa Sarafijanovic" w:date="2016-08-09T11:39:00Z" w:initials="SS">
+  <w:comment w:id="241" w:author="Slavisa Sarafijanovic" w:date="2016-08-09T11:39:00Z" w:initials="SS">
     <w:p>
       <w:pPr>
         <w:pStyle w:val="CommentText"/>
@@ -21930,7 +22567,7 @@
       </w:r>
     </w:p>
   </w:comment>
-  <w:comment w:id="241" w:author="Slavisa Sarafijanovic" w:date="2016-08-09T11:27:00Z" w:initials="SS">
+  <w:comment w:id="243" w:author="Slavisa Sarafijanovic" w:date="2016-08-09T11:27:00Z" w:initials="SS">
     <w:p>
       <w:pPr>
         <w:pStyle w:val="CommentText"/>
@@ -22030,7 +22667,7 @@
 
 <file path=word/footer1.xml><?xml version="1.0" encoding="utf-8"?>
 <w:ftr xmlns:wpc="http://schemas.microsoft.com/office/word/2010/wordprocessingCanvas" xmlns:mo="http://schemas.microsoft.com/office/mac/office/2008/main" xmlns:mc="http://schemas.openxmlformats.org/markup-compatibility/2006" xmlns:mv="urn:schemas-microsoft-com:mac:vml" xmlns:o="urn:schemas-microsoft-com:office:office" xmlns:r="http://schemas.openxmlformats.org/officeDocument/2006/relationships" xmlns:m="http://schemas.openxmlformats.org/officeDocument/2006/math" xmlns:v="urn:schemas-microsoft-com:vml" xmlns:wp14="http://schemas.microsoft.com/office/word/2010/wordprocessingDrawing" xmlns:wp="http://schemas.openxmlformats.org/drawingml/2006/wordprocessingDrawing" xmlns:w10="urn:schemas-microsoft-com:office:word" xmlns:w="http://schemas.openxmlformats.org/wordprocessingml/2006/main" xmlns:w14="http://schemas.microsoft.com/office/word/2010/wordml" xmlns:w15="http://schemas.microsoft.com/office/word/2012/wordml" xmlns:wpg="http://schemas.microsoft.com/office/word/2010/wordprocessingGroup" xmlns:wpi="http://schemas.microsoft.com/office/word/2010/wordprocessingInk" xmlns:wne="http://schemas.microsoft.com/office/word/2006/wordml" xmlns:wps="http://schemas.microsoft.com/office/word/2010/wordprocessingShape" mc:Ignorable="w14 w15 wp14">
-  <w:customXmlInsRangeStart w:id="242" w:author="Slavisa Sarafijanovic" w:date="2016-07-15T16:37:00Z"/>
+  <w:customXmlInsRangeStart w:id="244" w:author="Slavisa Sarafijanovic" w:date="2016-07-15T16:37:00Z"/>
   <w:sdt>
     <w:sdtPr>
       <w:id w:val="1703277680"/>
@@ -22045,16 +22682,16 @@
       </w:rPr>
     </w:sdtEndPr>
     <w:sdtContent>
-      <w:customXmlInsRangeEnd w:id="242"/>
+      <w:customXmlInsRangeEnd w:id="244"/>
       <w:p>
         <w:pPr>
           <w:pStyle w:val="Footer"/>
           <w:jc w:val="center"/>
           <w:rPr>
-            <w:ins w:id="243" w:author="Slavisa Sarafijanovic" w:date="2016-07-15T16:37:00Z"/>
+            <w:ins w:id="245" w:author="Slavisa Sarafijanovic" w:date="2016-07-15T16:37:00Z"/>
           </w:rPr>
         </w:pPr>
-        <w:ins w:id="244" w:author="Slavisa Sarafijanovic" w:date="2016-07-15T16:37:00Z">
+        <w:ins w:id="246" w:author="Slavisa Sarafijanovic" w:date="2016-07-15T16:37:00Z">
           <w:r>
             <w:fldChar w:fldCharType="begin"/>
           </w:r>
@@ -22071,7 +22708,7 @@
           </w:rPr>
           <w:t>1</w:t>
         </w:r>
-        <w:ins w:id="245" w:author="Slavisa Sarafijanovic" w:date="2016-07-15T16:37:00Z">
+        <w:ins w:id="247" w:author="Slavisa Sarafijanovic" w:date="2016-07-15T16:37:00Z">
           <w:r>
             <w:rPr>
               <w:noProof/>
@@ -22080,10 +22717,10 @@
           </w:r>
         </w:ins>
       </w:p>
-      <w:customXmlInsRangeStart w:id="246" w:author="Slavisa Sarafijanovic" w:date="2016-07-15T16:37:00Z"/>
+      <w:customXmlInsRangeStart w:id="248" w:author="Slavisa Sarafijanovic" w:date="2016-07-15T16:37:00Z"/>
     </w:sdtContent>
   </w:sdt>
-  <w:customXmlInsRangeEnd w:id="246"/>
+  <w:customXmlInsRangeEnd w:id="248"/>
   <w:p>
     <w:pPr>
       <w:pStyle w:val="Footer"/>
@@ -27440,7 +28077,7 @@
   <w:num w:numId="49">
     <w:abstractNumId w:val="47"/>
   </w:num>
-  <w:numIdMacAtCleanup w:val="38"/>
+  <w:numIdMacAtCleanup w:val="51"/>
 </w:numbering>
 </file>
 
@@ -29244,7 +29881,7 @@
 </file>
 
 <file path=customXml/itemProps1.xml><?xml version="1.0" encoding="utf-8"?>
-<ds:datastoreItem xmlns:ds="http://schemas.openxmlformats.org/officeDocument/2006/customXml" ds:itemID="{C5B010EE-2FC0-6D41-B526-B7CCFEFC1CA4}">
+<ds:datastoreItem xmlns:ds="http://schemas.openxmlformats.org/officeDocument/2006/customXml" ds:itemID="{1D569DDB-C5B1-EA4D-9D6D-D9E69E0D13D2}">
   <ds:schemaRefs>
     <ds:schemaRef ds:uri="http://schemas.openxmlformats.org/officeDocument/2006/bibliography"/>
   </ds:schemaRefs>

</xml_diff>

<commit_message>
added the version command to the design document
</commit_message>
<xml_diff>
--- a/documents/OpenLTFS-design.docx
+++ b/documents/OpenLTFS-design.docx
@@ -66,7 +66,7 @@
         <w:rPr>
           <w:noProof/>
         </w:rPr>
-        <w:instrText xml:space="preserve"> PAGEREF _Toc487121835 \h </w:instrText>
+        <w:instrText xml:space="preserve"> PAGEREF _Toc487547636 \h </w:instrText>
       </w:r>
       <w:r>
         <w:rPr>
@@ -137,7 +137,7 @@
         <w:rPr>
           <w:noProof/>
         </w:rPr>
-        <w:instrText xml:space="preserve"> PAGEREF _Toc487121836 \h </w:instrText>
+        <w:instrText xml:space="preserve"> PAGEREF _Toc487547637 \h </w:instrText>
       </w:r>
       <w:r>
         <w:rPr>
@@ -208,7 +208,7 @@
         <w:rPr>
           <w:noProof/>
         </w:rPr>
-        <w:instrText xml:space="preserve"> PAGEREF _Toc487121837 \h </w:instrText>
+        <w:instrText xml:space="preserve"> PAGEREF _Toc487547638 \h </w:instrText>
       </w:r>
       <w:r>
         <w:rPr>
@@ -279,7 +279,7 @@
         <w:rPr>
           <w:noProof/>
         </w:rPr>
-        <w:instrText xml:space="preserve"> PAGEREF _Toc487121838 \h </w:instrText>
+        <w:instrText xml:space="preserve"> PAGEREF _Toc487547639 \h </w:instrText>
       </w:r>
       <w:r>
         <w:rPr>
@@ -355,7 +355,7 @@
         <w:rPr>
           <w:noProof/>
         </w:rPr>
-        <w:instrText xml:space="preserve"> PAGEREF _Toc487121839 \h </w:instrText>
+        <w:instrText xml:space="preserve"> PAGEREF _Toc487547640 \h </w:instrText>
       </w:r>
       <w:r>
         <w:rPr>
@@ -431,7 +431,7 @@
         <w:rPr>
           <w:noProof/>
         </w:rPr>
-        <w:instrText xml:space="preserve"> PAGEREF _Toc487121840 \h </w:instrText>
+        <w:instrText xml:space="preserve"> PAGEREF _Toc487547641 \h </w:instrText>
       </w:r>
       <w:r>
         <w:rPr>
@@ -507,7 +507,7 @@
         <w:rPr>
           <w:noProof/>
         </w:rPr>
-        <w:instrText xml:space="preserve"> PAGEREF _Toc487121841 \h </w:instrText>
+        <w:instrText xml:space="preserve"> PAGEREF _Toc487547642 \h </w:instrText>
       </w:r>
       <w:r>
         <w:rPr>
@@ -583,7 +583,7 @@
         <w:rPr>
           <w:noProof/>
         </w:rPr>
-        <w:instrText xml:space="preserve"> PAGEREF _Toc487121842 \h </w:instrText>
+        <w:instrText xml:space="preserve"> PAGEREF _Toc487547643 \h </w:instrText>
       </w:r>
       <w:r>
         <w:rPr>
@@ -659,7 +659,7 @@
         <w:rPr>
           <w:noProof/>
         </w:rPr>
-        <w:instrText xml:space="preserve"> PAGEREF _Toc487121843 \h </w:instrText>
+        <w:instrText xml:space="preserve"> PAGEREF _Toc487547644 \h </w:instrText>
       </w:r>
       <w:r>
         <w:rPr>
@@ -735,7 +735,7 @@
         <w:rPr>
           <w:noProof/>
         </w:rPr>
-        <w:instrText xml:space="preserve"> PAGEREF _Toc487121844 \h </w:instrText>
+        <w:instrText xml:space="preserve"> PAGEREF _Toc487547645 \h </w:instrText>
       </w:r>
       <w:r>
         <w:rPr>
@@ -811,7 +811,7 @@
         <w:rPr>
           <w:noProof/>
         </w:rPr>
-        <w:instrText xml:space="preserve"> PAGEREF _Toc487121845 \h </w:instrText>
+        <w:instrText xml:space="preserve"> PAGEREF _Toc487547646 \h </w:instrText>
       </w:r>
       <w:r>
         <w:rPr>
@@ -887,7 +887,7 @@
         <w:rPr>
           <w:noProof/>
         </w:rPr>
-        <w:instrText xml:space="preserve"> PAGEREF _Toc487121846 \h </w:instrText>
+        <w:instrText xml:space="preserve"> PAGEREF _Toc487547647 \h </w:instrText>
       </w:r>
       <w:r>
         <w:rPr>
@@ -963,7 +963,7 @@
         <w:rPr>
           <w:noProof/>
         </w:rPr>
-        <w:instrText xml:space="preserve"> PAGEREF _Toc487121847 \h </w:instrText>
+        <w:instrText xml:space="preserve"> PAGEREF _Toc487547648 \h </w:instrText>
       </w:r>
       <w:r>
         <w:rPr>
@@ -1039,7 +1039,7 @@
         <w:rPr>
           <w:noProof/>
         </w:rPr>
-        <w:instrText xml:space="preserve"> PAGEREF _Toc487121848 \h </w:instrText>
+        <w:instrText xml:space="preserve"> PAGEREF _Toc487547649 \h </w:instrText>
       </w:r>
       <w:r>
         <w:rPr>
@@ -1115,7 +1115,7 @@
         <w:rPr>
           <w:noProof/>
         </w:rPr>
-        <w:instrText xml:space="preserve"> PAGEREF _Toc487121849 \h </w:instrText>
+        <w:instrText xml:space="preserve"> PAGEREF _Toc487547650 \h </w:instrText>
       </w:r>
       <w:r>
         <w:rPr>
@@ -1173,6 +1173,82 @@
           <w:rFonts w:ascii="Andale Mono" w:hAnsi="Andale Mono"/>
           <w:noProof/>
         </w:rPr>
+        <w:t>ltfsdm version</w:t>
+      </w:r>
+      <w:r>
+        <w:rPr>
+          <w:noProof/>
+        </w:rPr>
+        <w:tab/>
+      </w:r>
+      <w:r>
+        <w:rPr>
+          <w:noProof/>
+        </w:rPr>
+        <w:fldChar w:fldCharType="begin"/>
+      </w:r>
+      <w:r>
+        <w:rPr>
+          <w:noProof/>
+        </w:rPr>
+        <w:instrText xml:space="preserve"> PAGEREF _Toc487547651 \h </w:instrText>
+      </w:r>
+      <w:r>
+        <w:rPr>
+          <w:noProof/>
+        </w:rPr>
+      </w:r>
+      <w:r>
+        <w:rPr>
+          <w:noProof/>
+        </w:rPr>
+        <w:fldChar w:fldCharType="separate"/>
+      </w:r>
+      <w:r>
+        <w:rPr>
+          <w:noProof/>
+        </w:rPr>
+        <w:t>11</w:t>
+      </w:r>
+      <w:r>
+        <w:rPr>
+          <w:noProof/>
+        </w:rPr>
+        <w:fldChar w:fldCharType="end"/>
+      </w:r>
+    </w:p>
+    <w:p>
+      <w:pPr>
+        <w:pStyle w:val="TOC1"/>
+        <w:tabs>
+          <w:tab w:val="left" w:pos="1760"/>
+        </w:tabs>
+        <w:rPr>
+          <w:b w:val="0"/>
+          <w:bCs w:val="0"/>
+          <w:noProof/>
+        </w:rPr>
+      </w:pPr>
+      <w:r>
+        <w:rPr>
+          <w:rFonts w:ascii="Andale Mono" w:hAnsi="Andale Mono"/>
+          <w:noProof/>
+        </w:rPr>
+        <w:t>2.2.13.</w:t>
+      </w:r>
+      <w:r>
+        <w:rPr>
+          <w:b w:val="0"/>
+          <w:bCs w:val="0"/>
+          <w:noProof/>
+        </w:rPr>
+        <w:tab/>
+      </w:r>
+      <w:r>
+        <w:rPr>
+          <w:rFonts w:ascii="Andale Mono" w:hAnsi="Andale Mono"/>
+          <w:noProof/>
+        </w:rPr>
         <w:t>ltfsdm info …</w:t>
       </w:r>
       <w:r>
@@ -1191,7 +1267,7 @@
         <w:rPr>
           <w:noProof/>
         </w:rPr>
-        <w:instrText xml:space="preserve"> PAGEREF _Toc487121850 \h </w:instrText>
+        <w:instrText xml:space="preserve"> PAGEREF _Toc487547652 \h </w:instrText>
       </w:r>
       <w:r>
         <w:rPr>
@@ -1234,7 +1310,7 @@
           <w:rFonts w:ascii="Andale Mono" w:hAnsi="Andale Mono"/>
           <w:noProof/>
         </w:rPr>
-        <w:t>2.2.12.1.</w:t>
+        <w:t>2.2.13.1.</w:t>
       </w:r>
       <w:r>
         <w:rPr>
@@ -1267,7 +1343,7 @@
         <w:rPr>
           <w:noProof/>
         </w:rPr>
-        <w:instrText xml:space="preserve"> PAGEREF _Toc487121851 \h </w:instrText>
+        <w:instrText xml:space="preserve"> PAGEREF _Toc487547653 \h </w:instrText>
       </w:r>
       <w:r>
         <w:rPr>
@@ -1310,7 +1386,7 @@
           <w:rFonts w:ascii="Andale Mono" w:hAnsi="Andale Mono"/>
           <w:noProof/>
         </w:rPr>
-        <w:t>2.2.12.2.</w:t>
+        <w:t>2.2.13.2.</w:t>
       </w:r>
       <w:r>
         <w:rPr>
@@ -1343,7 +1419,7 @@
         <w:rPr>
           <w:noProof/>
         </w:rPr>
-        <w:instrText xml:space="preserve"> PAGEREF _Toc487121852 \h </w:instrText>
+        <w:instrText xml:space="preserve"> PAGEREF _Toc487547654 \h </w:instrText>
       </w:r>
       <w:r>
         <w:rPr>
@@ -1386,7 +1462,7 @@
           <w:rFonts w:ascii="Andale Mono" w:hAnsi="Andale Mono"/>
           <w:noProof/>
         </w:rPr>
-        <w:t>2.2.12.3.</w:t>
+        <w:t>2.2.13.3.</w:t>
       </w:r>
       <w:r>
         <w:rPr>
@@ -1419,7 +1495,7 @@
         <w:rPr>
           <w:noProof/>
         </w:rPr>
-        <w:instrText xml:space="preserve"> PAGEREF _Toc487121853 \h </w:instrText>
+        <w:instrText xml:space="preserve"> PAGEREF _Toc487547655 \h </w:instrText>
       </w:r>
       <w:r>
         <w:rPr>
@@ -1462,7 +1538,7 @@
           <w:rFonts w:ascii="Andale Mono" w:hAnsi="Andale Mono"/>
           <w:noProof/>
         </w:rPr>
-        <w:t>2.2.12.4.</w:t>
+        <w:t>2.2.13.4.</w:t>
       </w:r>
       <w:r>
         <w:rPr>
@@ -1495,7 +1571,7 @@
         <w:rPr>
           <w:noProof/>
         </w:rPr>
-        <w:instrText xml:space="preserve"> PAGEREF _Toc487121854 \h </w:instrText>
+        <w:instrText xml:space="preserve"> PAGEREF _Toc487547656 \h </w:instrText>
       </w:r>
       <w:r>
         <w:rPr>
@@ -1538,7 +1614,7 @@
           <w:rFonts w:ascii="Andale Mono" w:hAnsi="Andale Mono"/>
           <w:noProof/>
         </w:rPr>
-        <w:t>2.2.12.5.</w:t>
+        <w:t>2.2.13.5.</w:t>
       </w:r>
       <w:r>
         <w:rPr>
@@ -1571,7 +1647,7 @@
         <w:rPr>
           <w:noProof/>
         </w:rPr>
-        <w:instrText xml:space="preserve"> PAGEREF _Toc487121855 \h </w:instrText>
+        <w:instrText xml:space="preserve"> PAGEREF _Toc487547657 \h </w:instrText>
       </w:r>
       <w:r>
         <w:rPr>
@@ -1614,7 +1690,7 @@
           <w:rFonts w:ascii="Andale Mono" w:hAnsi="Andale Mono"/>
           <w:noProof/>
         </w:rPr>
-        <w:t>2.2.12.6.</w:t>
+        <w:t>2.2.13.6.</w:t>
       </w:r>
       <w:r>
         <w:rPr>
@@ -1647,7 +1723,7 @@
         <w:rPr>
           <w:noProof/>
         </w:rPr>
-        <w:instrText xml:space="preserve"> PAGEREF _Toc487121856 \h </w:instrText>
+        <w:instrText xml:space="preserve"> PAGEREF _Toc487547658 \h </w:instrText>
       </w:r>
       <w:r>
         <w:rPr>
@@ -1690,7 +1766,7 @@
           <w:rFonts w:ascii="Andale Mono" w:hAnsi="Andale Mono"/>
           <w:noProof/>
         </w:rPr>
-        <w:t>2.2.12.7.</w:t>
+        <w:t>2.2.13.7.</w:t>
       </w:r>
       <w:r>
         <w:rPr>
@@ -1723,7 +1799,7 @@
         <w:rPr>
           <w:noProof/>
         </w:rPr>
-        <w:instrText xml:space="preserve"> PAGEREF _Toc487121857 \h </w:instrText>
+        <w:instrText xml:space="preserve"> PAGEREF _Toc487547659 \h </w:instrText>
       </w:r>
       <w:r>
         <w:rPr>
@@ -1766,7 +1842,7 @@
           <w:rFonts w:ascii="Andale Mono" w:hAnsi="Andale Mono"/>
           <w:noProof/>
         </w:rPr>
-        <w:t>2.2.13.</w:t>
+        <w:t>2.2.14.</w:t>
       </w:r>
       <w:r>
         <w:rPr>
@@ -1799,7 +1875,7 @@
         <w:rPr>
           <w:noProof/>
         </w:rPr>
-        <w:instrText xml:space="preserve"> PAGEREF _Toc487121858 \h </w:instrText>
+        <w:instrText xml:space="preserve"> PAGEREF _Toc487547660 \h </w:instrText>
       </w:r>
       <w:r>
         <w:rPr>
@@ -1842,7 +1918,7 @@
           <w:rFonts w:ascii="Andale Mono" w:hAnsi="Andale Mono"/>
           <w:noProof/>
         </w:rPr>
-        <w:t>2.2.13.1.</w:t>
+        <w:t>2.2.14.1.</w:t>
       </w:r>
       <w:r>
         <w:rPr>
@@ -1875,7 +1951,7 @@
         <w:rPr>
           <w:noProof/>
         </w:rPr>
-        <w:instrText xml:space="preserve"> PAGEREF _Toc487121859 \h </w:instrText>
+        <w:instrText xml:space="preserve"> PAGEREF _Toc487547661 \h </w:instrText>
       </w:r>
       <w:r>
         <w:rPr>
@@ -1892,7 +1968,7 @@
         <w:rPr>
           <w:noProof/>
         </w:rPr>
-        <w:t>13</w:t>
+        <w:t>14</w:t>
       </w:r>
       <w:r>
         <w:rPr>
@@ -1918,7 +1994,7 @@
           <w:rFonts w:ascii="Andale Mono" w:hAnsi="Andale Mono"/>
           <w:noProof/>
         </w:rPr>
-        <w:t>2.2.13.2.</w:t>
+        <w:t>2.2.14.2.</w:t>
       </w:r>
       <w:r>
         <w:rPr>
@@ -1951,7 +2027,7 @@
         <w:rPr>
           <w:noProof/>
         </w:rPr>
-        <w:instrText xml:space="preserve"> PAGEREF _Toc487121860 \h </w:instrText>
+        <w:instrText xml:space="preserve"> PAGEREF _Toc487547662 \h </w:instrText>
       </w:r>
       <w:r>
         <w:rPr>
@@ -1994,7 +2070,7 @@
           <w:rFonts w:ascii="Andale Mono" w:hAnsi="Andale Mono"/>
           <w:noProof/>
         </w:rPr>
-        <w:t>2.2.13.3.</w:t>
+        <w:t>2.2.14.3.</w:t>
       </w:r>
       <w:r>
         <w:rPr>
@@ -2027,7 +2103,7 @@
         <w:rPr>
           <w:noProof/>
         </w:rPr>
-        <w:instrText xml:space="preserve"> PAGEREF _Toc487121861 \h </w:instrText>
+        <w:instrText xml:space="preserve"> PAGEREF _Toc487547663 \h </w:instrText>
       </w:r>
       <w:r>
         <w:rPr>
@@ -2070,7 +2146,7 @@
           <w:rFonts w:ascii="Andale Mono" w:hAnsi="Andale Mono"/>
           <w:noProof/>
         </w:rPr>
-        <w:t>2.2.13.4.</w:t>
+        <w:t>2.2.14.4.</w:t>
       </w:r>
       <w:r>
         <w:rPr>
@@ -2103,7 +2179,7 @@
         <w:rPr>
           <w:noProof/>
         </w:rPr>
-        <w:instrText xml:space="preserve"> PAGEREF _Toc487121862 \h </w:instrText>
+        <w:instrText xml:space="preserve"> PAGEREF _Toc487547664 \h </w:instrText>
       </w:r>
       <w:r>
         <w:rPr>
@@ -2120,7 +2196,7 @@
         <w:rPr>
           <w:noProof/>
         </w:rPr>
-        <w:t>14</w:t>
+        <w:t>15</w:t>
       </w:r>
       <w:r>
         <w:rPr>
@@ -2174,7 +2250,7 @@
         <w:rPr>
           <w:noProof/>
         </w:rPr>
-        <w:instrText xml:space="preserve"> PAGEREF _Toc487121863 \h </w:instrText>
+        <w:instrText xml:space="preserve"> PAGEREF _Toc487547665 \h </w:instrText>
       </w:r>
       <w:r>
         <w:rPr>
@@ -2216,6 +2292,7 @@
         <w:rPr>
           <w:noProof/>
         </w:rPr>
+        <w:lastRenderedPageBreak/>
         <w:t>2.3.1.</w:t>
       </w:r>
       <w:r>
@@ -2248,7 +2325,7 @@
         <w:rPr>
           <w:noProof/>
         </w:rPr>
-        <w:instrText xml:space="preserve"> PAGEREF _Toc487121864 \h </w:instrText>
+        <w:instrText xml:space="preserve"> PAGEREF _Toc487547666 \h </w:instrText>
       </w:r>
       <w:r>
         <w:rPr>
@@ -2290,7 +2367,6 @@
         <w:rPr>
           <w:noProof/>
         </w:rPr>
-        <w:lastRenderedPageBreak/>
         <w:t>2.3.2.</w:t>
       </w:r>
       <w:r>
@@ -2323,7 +2399,7 @@
         <w:rPr>
           <w:noProof/>
         </w:rPr>
-        <w:instrText xml:space="preserve"> PAGEREF _Toc487121865 \h </w:instrText>
+        <w:instrText xml:space="preserve"> PAGEREF _Toc487547667 \h </w:instrText>
       </w:r>
       <w:r>
         <w:rPr>
@@ -2340,7 +2416,7 @@
         <w:rPr>
           <w:noProof/>
         </w:rPr>
-        <w:t>15</w:t>
+        <w:t>16</w:t>
       </w:r>
       <w:r>
         <w:rPr>
@@ -2394,7 +2470,7 @@
         <w:rPr>
           <w:noProof/>
         </w:rPr>
-        <w:instrText xml:space="preserve"> PAGEREF _Toc487121866 \h </w:instrText>
+        <w:instrText xml:space="preserve"> PAGEREF _Toc487547668 \h </w:instrText>
       </w:r>
       <w:r>
         <w:rPr>
@@ -2411,7 +2487,7 @@
         <w:rPr>
           <w:noProof/>
         </w:rPr>
-        <w:t>16</w:t>
+        <w:t>17</w:t>
       </w:r>
       <w:r>
         <w:rPr>
@@ -2465,7 +2541,7 @@
         <w:rPr>
           <w:noProof/>
         </w:rPr>
-        <w:instrText xml:space="preserve"> PAGEREF _Toc487121867 \h </w:instrText>
+        <w:instrText xml:space="preserve"> PAGEREF _Toc487547669 \h </w:instrText>
       </w:r>
       <w:r>
         <w:rPr>
@@ -2482,7 +2558,7 @@
         <w:rPr>
           <w:noProof/>
         </w:rPr>
-        <w:t>16</w:t>
+        <w:t>17</w:t>
       </w:r>
       <w:r>
         <w:rPr>
@@ -2536,7 +2612,7 @@
         <w:rPr>
           <w:noProof/>
         </w:rPr>
-        <w:instrText xml:space="preserve"> PAGEREF _Toc487121868 \h </w:instrText>
+        <w:instrText xml:space="preserve"> PAGEREF _Toc487547670 \h </w:instrText>
       </w:r>
       <w:r>
         <w:rPr>
@@ -2607,7 +2683,7 @@
         <w:rPr>
           <w:noProof/>
         </w:rPr>
-        <w:instrText xml:space="preserve"> PAGEREF _Toc487121869 \h </w:instrText>
+        <w:instrText xml:space="preserve"> PAGEREF _Toc487547671 \h </w:instrText>
       </w:r>
       <w:r>
         <w:rPr>
@@ -2678,7 +2754,7 @@
         <w:rPr>
           <w:noProof/>
         </w:rPr>
-        <w:instrText xml:space="preserve"> PAGEREF _Toc487121870 \h </w:instrText>
+        <w:instrText xml:space="preserve"> PAGEREF _Toc487547672 \h </w:instrText>
       </w:r>
       <w:r>
         <w:rPr>
@@ -2749,7 +2825,7 @@
         <w:rPr>
           <w:noProof/>
         </w:rPr>
-        <w:instrText xml:space="preserve"> PAGEREF _Toc487121871 \h </w:instrText>
+        <w:instrText xml:space="preserve"> PAGEREF _Toc487547673 \h </w:instrText>
       </w:r>
       <w:r>
         <w:rPr>
@@ -2823,7 +2899,7 @@
         <w:rPr>
           <w:noProof/>
         </w:rPr>
-        <w:instrText xml:space="preserve"> PAGEREF _Toc487121872 \h </w:instrText>
+        <w:instrText xml:space="preserve"> PAGEREF _Toc487547674 \h </w:instrText>
       </w:r>
       <w:r>
         <w:rPr>
@@ -2897,7 +2973,7 @@
         <w:rPr>
           <w:noProof/>
         </w:rPr>
-        <w:instrText xml:space="preserve"> PAGEREF _Toc487121873 \h </w:instrText>
+        <w:instrText xml:space="preserve"> PAGEREF _Toc487547675 \h </w:instrText>
       </w:r>
       <w:r>
         <w:rPr>
@@ -2968,7 +3044,7 @@
         <w:rPr>
           <w:noProof/>
         </w:rPr>
-        <w:instrText xml:space="preserve"> PAGEREF _Toc487121874 \h </w:instrText>
+        <w:instrText xml:space="preserve"> PAGEREF _Toc487547676 \h </w:instrText>
       </w:r>
       <w:r>
         <w:rPr>
@@ -3039,7 +3115,7 @@
         <w:rPr>
           <w:noProof/>
         </w:rPr>
-        <w:instrText xml:space="preserve"> PAGEREF _Toc487121875 \h </w:instrText>
+        <w:instrText xml:space="preserve"> PAGEREF _Toc487547677 \h </w:instrText>
       </w:r>
       <w:r>
         <w:rPr>
@@ -3122,7 +3198,7 @@
         <w:rPr>
           <w:noProof/>
         </w:rPr>
-        <w:instrText xml:space="preserve"> PAGEREF _Toc487121876 \h </w:instrText>
+        <w:instrText xml:space="preserve"> PAGEREF _Toc487547678 \h </w:instrText>
       </w:r>
       <w:r>
         <w:rPr>
@@ -3197,7 +3273,7 @@
         <w:rPr>
           <w:noProof/>
         </w:rPr>
-        <w:instrText xml:space="preserve"> PAGEREF _Toc487121877 \h </w:instrText>
+        <w:instrText xml:space="preserve"> PAGEREF _Toc487547679 \h </w:instrText>
       </w:r>
       <w:r>
         <w:rPr>
@@ -3272,7 +3348,7 @@
         <w:rPr>
           <w:noProof/>
         </w:rPr>
-        <w:instrText xml:space="preserve"> PAGEREF _Toc487121878 \h </w:instrText>
+        <w:instrText xml:space="preserve"> PAGEREF _Toc487547680 \h </w:instrText>
       </w:r>
       <w:r>
         <w:rPr>
@@ -3347,7 +3423,7 @@
         <w:rPr>
           <w:noProof/>
         </w:rPr>
-        <w:instrText xml:space="preserve"> PAGEREF _Toc487121879 \h </w:instrText>
+        <w:instrText xml:space="preserve"> PAGEREF _Toc487547681 \h </w:instrText>
       </w:r>
       <w:r>
         <w:rPr>
@@ -3422,7 +3498,7 @@
         <w:rPr>
           <w:noProof/>
         </w:rPr>
-        <w:instrText xml:space="preserve"> PAGEREF _Toc487121880 \h </w:instrText>
+        <w:instrText xml:space="preserve"> PAGEREF _Toc487547682 \h </w:instrText>
       </w:r>
       <w:r>
         <w:rPr>
@@ -3493,7 +3569,7 @@
         <w:rPr>
           <w:noProof/>
         </w:rPr>
-        <w:instrText xml:space="preserve"> PAGEREF _Toc487121881 \h </w:instrText>
+        <w:instrText xml:space="preserve"> PAGEREF _Toc487547683 \h </w:instrText>
       </w:r>
       <w:r>
         <w:rPr>
@@ -3564,7 +3640,7 @@
         <w:rPr>
           <w:noProof/>
         </w:rPr>
-        <w:instrText xml:space="preserve"> PAGEREF _Toc487121882 \h </w:instrText>
+        <w:instrText xml:space="preserve"> PAGEREF _Toc487547684 \h </w:instrText>
       </w:r>
       <w:r>
         <w:rPr>
@@ -3635,7 +3711,7 @@
         <w:rPr>
           <w:noProof/>
         </w:rPr>
-        <w:instrText xml:space="preserve"> PAGEREF _Toc487121883 \h </w:instrText>
+        <w:instrText xml:space="preserve"> PAGEREF _Toc487547685 \h </w:instrText>
       </w:r>
       <w:r>
         <w:rPr>
@@ -3709,7 +3785,7 @@
         <w:rPr>
           <w:noProof/>
         </w:rPr>
-        <w:instrText xml:space="preserve"> PAGEREF _Toc487121884 \h </w:instrText>
+        <w:instrText xml:space="preserve"> PAGEREF _Toc487547686 \h </w:instrText>
       </w:r>
       <w:r>
         <w:rPr>
@@ -3783,7 +3859,7 @@
         <w:rPr>
           <w:noProof/>
         </w:rPr>
-        <w:instrText xml:space="preserve"> PAGEREF _Toc487121885 \h </w:instrText>
+        <w:instrText xml:space="preserve"> PAGEREF _Toc487547687 \h </w:instrText>
       </w:r>
       <w:r>
         <w:rPr>
@@ -3857,7 +3933,7 @@
         <w:rPr>
           <w:noProof/>
         </w:rPr>
-        <w:instrText xml:space="preserve"> PAGEREF _Toc487121886 \h </w:instrText>
+        <w:instrText xml:space="preserve"> PAGEREF _Toc487547688 \h </w:instrText>
       </w:r>
       <w:r>
         <w:rPr>
@@ -3931,7 +4007,7 @@
         <w:rPr>
           <w:noProof/>
         </w:rPr>
-        <w:instrText xml:space="preserve"> PAGEREF _Toc487121887 \h </w:instrText>
+        <w:instrText xml:space="preserve"> PAGEREF _Toc487547689 \h </w:instrText>
       </w:r>
       <w:r>
         <w:rPr>
@@ -4002,7 +4078,7 @@
         <w:rPr>
           <w:noProof/>
         </w:rPr>
-        <w:instrText xml:space="preserve"> PAGEREF _Toc487121888 \h </w:instrText>
+        <w:instrText xml:space="preserve"> PAGEREF _Toc487547690 \h </w:instrText>
       </w:r>
       <w:r>
         <w:rPr>
@@ -4073,7 +4149,7 @@
         <w:rPr>
           <w:noProof/>
         </w:rPr>
-        <w:instrText xml:space="preserve"> PAGEREF _Toc487121889 \h </w:instrText>
+        <w:instrText xml:space="preserve"> PAGEREF _Toc487547691 \h </w:instrText>
       </w:r>
       <w:r>
         <w:rPr>
@@ -4116,6 +4192,8 @@
       <w:pPr>
         <w:pStyle w:val="NoSpacing"/>
       </w:pPr>
+      <w:bookmarkStart w:id="0" w:name="_GoBack"/>
+      <w:bookmarkEnd w:id="0"/>
     </w:p>
     <w:p>
       <w:pPr>
@@ -4135,11 +4213,11 @@
           <w:numId w:val="4"/>
         </w:numPr>
       </w:pPr>
-      <w:bookmarkStart w:id="0" w:name="_Toc487121835"/>
+      <w:bookmarkStart w:id="1" w:name="_Toc487547636"/>
       <w:r>
         <w:t>Introduction</w:t>
       </w:r>
-      <w:bookmarkEnd w:id="0"/>
+      <w:bookmarkEnd w:id="1"/>
     </w:p>
     <w:p>
       <w:pPr>
@@ -4153,12 +4231,7 @@
         <w:ind w:firstLine="0"/>
       </w:pPr>
       <w:r>
-        <w:t>IBM currently p</w:t>
-      </w:r>
-      <w:bookmarkStart w:id="1" w:name="_GoBack"/>
-      <w:bookmarkEnd w:id="1"/>
-      <w:r>
-        <w:t xml:space="preserve">rovides </w:t>
+        <w:t xml:space="preserve">IBM currently provides </w:t>
       </w:r>
       <w:r>
         <w:t xml:space="preserve">three </w:t>
@@ -4698,7 +4771,7 @@
           <w:numId w:val="4"/>
         </w:numPr>
       </w:pPr>
-      <w:bookmarkStart w:id="9" w:name="_Toc487121836"/>
+      <w:bookmarkStart w:id="9" w:name="_Toc487547637"/>
       <w:r>
         <w:lastRenderedPageBreak/>
         <w:t>Overview</w:t>
@@ -4920,7 +4993,7 @@
           <w:numId w:val="4"/>
         </w:numPr>
       </w:pPr>
-      <w:bookmarkStart w:id="14" w:name="_Toc487121837"/>
+      <w:bookmarkStart w:id="14" w:name="_Toc487547638"/>
       <w:r>
         <w:t>migration states</w:t>
       </w:r>
@@ -5164,7 +5237,7 @@
         </w:numPr>
       </w:pPr>
       <w:bookmarkStart w:id="15" w:name="_Ref472936328"/>
-      <w:bookmarkStart w:id="16" w:name="_Toc487121838"/>
+      <w:bookmarkStart w:id="16" w:name="_Toc487547639"/>
       <w:r>
         <w:lastRenderedPageBreak/>
         <w:t>Front end commands</w:t>
@@ -5631,6 +5704,35 @@
               <w:pStyle w:val="Code"/>
             </w:pPr>
             <w:r>
+              <w:t>version</w:t>
+            </w:r>
+          </w:p>
+        </w:tc>
+        <w:tc>
+          <w:tcPr>
+            <w:tcW w:w="6789" w:type="dxa"/>
+          </w:tcPr>
+          <w:p>
+            <w:pPr>
+              <w:keepNext/>
+              <w:ind w:firstLine="0"/>
+            </w:pPr>
+            <w:r>
+              <w:t>to retrieve the version information</w:t>
+            </w:r>
+          </w:p>
+        </w:tc>
+      </w:tr>
+      <w:tr>
+        <w:tc>
+          <w:tcPr>
+            <w:tcW w:w="1907" w:type="dxa"/>
+          </w:tcPr>
+          <w:p>
+            <w:pPr>
+              <w:pStyle w:val="Code"/>
+            </w:pPr>
+            <w:r>
               <w:t>info …</w:t>
             </w:r>
           </w:p>
@@ -5726,7 +5828,7 @@
           <w:rFonts w:ascii="Andale Mono" w:hAnsi="Andale Mono"/>
         </w:rPr>
       </w:pPr>
-      <w:bookmarkStart w:id="27" w:name="_Toc487121839"/>
+      <w:bookmarkStart w:id="27" w:name="_Toc487547640"/>
       <w:r>
         <w:rPr>
           <w:rFonts w:ascii="Andale Mono" w:hAnsi="Andale Mono"/>
@@ -5974,7 +6076,7 @@
           <w:rFonts w:ascii="Andale Mono" w:hAnsi="Andale Mono"/>
         </w:rPr>
       </w:pPr>
-      <w:bookmarkStart w:id="34" w:name="_Toc487121840"/>
+      <w:bookmarkStart w:id="34" w:name="_Toc487547641"/>
       <w:r>
         <w:rPr>
           <w:rFonts w:ascii="Andale Mono" w:hAnsi="Andale Mono"/>
@@ -6045,16 +6147,16 @@
         </w:r>
         <w:proofErr w:type="gramEnd"/>
         <w:r>
-          <w:t xml:space="preserve"> an additional overlay file system is created where the users are required to work on. </w:t>
+          <w:t xml:space="preserve"> an additional overlay </w:t>
+        </w:r>
+        <w:r>
+          <w:lastRenderedPageBreak/>
+          <w:t xml:space="preserve">file system is created where the users are required to work on. </w:t>
         </w:r>
       </w:ins>
       <w:ins w:id="40" w:author="Microsoft Office User" w:date="2017-07-06T11:28:00Z">
         <w:r>
-          <w:t xml:space="preserve">A user can optionally specify where </w:t>
-        </w:r>
-        <w:r>
-          <w:lastRenderedPageBreak/>
-          <w:t xml:space="preserve">this overlay file system is mounted </w:t>
+          <w:t xml:space="preserve">A user can optionally specify where this overlay file system is mounted </w:t>
         </w:r>
       </w:ins>
       <w:ins w:id="41" w:author="Microsoft Office User" w:date="2017-07-06T11:29:00Z">
@@ -6454,7 +6556,7 @@
           <w:rFonts w:ascii="Andale Mono" w:hAnsi="Andale Mono"/>
         </w:rPr>
       </w:pPr>
-      <w:bookmarkStart w:id="73" w:name="_Toc487121841"/>
+      <w:bookmarkStart w:id="73" w:name="_Toc487547642"/>
       <w:r>
         <w:rPr>
           <w:rFonts w:ascii="Andale Mono" w:hAnsi="Andale Mono"/>
@@ -6509,7 +6611,7 @@
           <w:rFonts w:ascii="Andale Mono" w:hAnsi="Andale Mono"/>
         </w:rPr>
       </w:pPr>
-      <w:bookmarkStart w:id="74" w:name="_Toc487121842"/>
+      <w:bookmarkStart w:id="74" w:name="_Toc487547643"/>
       <w:r>
         <w:rPr>
           <w:rFonts w:ascii="Andale Mono" w:hAnsi="Andale Mono"/>
@@ -7275,7 +7377,7 @@
           <w:rFonts w:ascii="Andale Mono" w:hAnsi="Andale Mono"/>
         </w:rPr>
       </w:pPr>
-      <w:bookmarkStart w:id="114" w:name="_Toc487121843"/>
+      <w:bookmarkStart w:id="114" w:name="_Toc487547644"/>
       <w:r>
         <w:rPr>
           <w:rFonts w:ascii="Andale Mono" w:hAnsi="Andale Mono"/>
@@ -7919,16 +8021,13 @@
           </w:pPr>
         </w:pPrChange>
       </w:pPr>
-      <w:bookmarkStart w:id="137" w:name="_Toc487121844"/>
+      <w:bookmarkStart w:id="137" w:name="_Toc487547645"/>
       <w:ins w:id="138" w:author="Microsoft Office User" w:date="2017-07-06T13:04:00Z">
         <w:r>
           <w:rPr>
             <w:rFonts w:ascii="Andale Mono" w:hAnsi="Andale Mono"/>
             <w:rPrChange w:id="139" w:author="Microsoft Office User" w:date="2017-07-06T13:08:00Z">
-              <w:rPr>
-                <w:b/>
-                <w:bCs/>
-              </w:rPr>
+              <w:rPr/>
             </w:rPrChange>
           </w:rPr>
           <w:t>ltfsdm retrieve</w:t>
@@ -8042,7 +8141,7 @@
           <w:rFonts w:ascii="Andale Mono" w:hAnsi="Andale Mono"/>
         </w:rPr>
       </w:pPr>
-      <w:bookmarkStart w:id="150" w:name="_Toc487121845"/>
+      <w:bookmarkStart w:id="150" w:name="_Toc487547646"/>
       <w:r>
         <w:rPr>
           <w:rFonts w:ascii="Andale Mono" w:hAnsi="Andale Mono"/>
@@ -8101,7 +8200,7 @@
           <w:rFonts w:ascii="Andale Mono" w:hAnsi="Andale Mono"/>
         </w:rPr>
       </w:pPr>
-      <w:bookmarkStart w:id="151" w:name="_Toc487121846"/>
+      <w:bookmarkStart w:id="151" w:name="_Toc487547647"/>
       <w:r>
         <w:rPr>
           <w:rFonts w:ascii="Andale Mono" w:hAnsi="Andale Mono"/>
@@ -8127,7 +8226,7 @@
           <w:rFonts w:ascii="Andale Mono" w:hAnsi="Andale Mono"/>
         </w:rPr>
       </w:pPr>
-      <w:bookmarkStart w:id="152" w:name="_Toc487121847"/>
+      <w:bookmarkStart w:id="152" w:name="_Toc487547648"/>
       <w:r>
         <w:rPr>
           <w:rFonts w:ascii="Andale Mono" w:hAnsi="Andale Mono"/>
@@ -8160,7 +8259,7 @@
           <w:rFonts w:ascii="Andale Mono" w:hAnsi="Andale Mono"/>
         </w:rPr>
       </w:pPr>
-      <w:bookmarkStart w:id="153" w:name="_Toc487121848"/>
+      <w:bookmarkStart w:id="153" w:name="_Toc487547649"/>
       <w:r>
         <w:rPr>
           <w:rFonts w:ascii="Andale Mono" w:hAnsi="Andale Mono"/>
@@ -8186,7 +8285,7 @@
           <w:rFonts w:ascii="Andale Mono" w:hAnsi="Andale Mono"/>
         </w:rPr>
       </w:pPr>
-      <w:bookmarkStart w:id="154" w:name="_Toc487121849"/>
+      <w:bookmarkStart w:id="154" w:name="_Toc487547650"/>
       <w:r>
         <w:rPr>
           <w:rFonts w:ascii="Andale Mono" w:hAnsi="Andale Mono"/>
@@ -8194,12 +8293,6 @@
         <w:t>ltfsdm format</w:t>
       </w:r>
       <w:bookmarkEnd w:id="154"/>
-    </w:p>
-    <w:p>
-      <w:pPr>
-        <w:keepNext/>
-        <w:ind w:firstLine="0"/>
-      </w:pPr>
     </w:p>
     <w:p>
       <w:pPr>
@@ -8212,14 +8305,67 @@
           <w:rFonts w:ascii="Andale Mono" w:hAnsi="Andale Mono"/>
         </w:rPr>
       </w:pPr>
-      <w:bookmarkStart w:id="155" w:name="_Toc487121850"/>
+      <w:bookmarkStart w:id="155" w:name="_Toc487547651"/>
       <w:r>
         <w:rPr>
           <w:rFonts w:ascii="Andale Mono" w:hAnsi="Andale Mono"/>
         </w:rPr>
+        <w:lastRenderedPageBreak/>
+        <w:t xml:space="preserve">ltfsdm </w:t>
+      </w:r>
+      <w:r>
+        <w:rPr>
+          <w:rFonts w:ascii="Andale Mono" w:hAnsi="Andale Mono"/>
+        </w:rPr>
+        <w:t>version</w:t>
+      </w:r>
+      <w:bookmarkEnd w:id="155"/>
+    </w:p>
+    <w:p>
+      <w:pPr>
+        <w:pStyle w:val="List"/>
+      </w:pPr>
+    </w:p>
+    <w:p>
+      <w:pPr>
+        <w:pStyle w:val="Code"/>
+      </w:pPr>
+      <w:r>
+        <w:t>ltfsdm version</w:t>
+      </w:r>
+    </w:p>
+    <w:p>
+      <w:pPr>
+        <w:pStyle w:val="List"/>
+      </w:pPr>
+    </w:p>
+    <w:p>
+      <w:pPr>
+        <w:pStyle w:val="List"/>
+      </w:pPr>
+      <w:r>
+        <w:t>The version command provides the version information about Open LTFS.</w:t>
+      </w:r>
+    </w:p>
+    <w:p>
+      <w:pPr>
+        <w:pStyle w:val="Heading1"/>
+        <w:numPr>
+          <w:ilvl w:val="2"/>
+          <w:numId w:val="4"/>
+        </w:numPr>
+        <w:rPr>
+          <w:rFonts w:ascii="Andale Mono" w:hAnsi="Andale Mono"/>
+        </w:rPr>
+      </w:pPr>
+      <w:bookmarkStart w:id="156" w:name="_Toc487547652"/>
+      <w:r>
+        <w:rPr>
+          <w:rFonts w:ascii="Andale Mono" w:hAnsi="Andale Mono"/>
+        </w:rPr>
         <w:t>ltfsdm info …</w:t>
       </w:r>
-      <w:bookmarkEnd w:id="155"/>
+      <w:bookmarkEnd w:id="156"/>
     </w:p>
     <w:p>
       <w:pPr>
@@ -8238,14 +8384,14 @@
           <w:rStyle w:val="Codelist"/>
         </w:rPr>
       </w:pPr>
-      <w:bookmarkStart w:id="156" w:name="_Toc487121851"/>
+      <w:bookmarkStart w:id="157" w:name="_Toc487547653"/>
       <w:r>
         <w:rPr>
           <w:rStyle w:val="Codelist"/>
         </w:rPr>
         <w:t>ltfsdm info requests</w:t>
       </w:r>
-      <w:bookmarkEnd w:id="156"/>
+      <w:bookmarkEnd w:id="157"/>
     </w:p>
     <w:p>
       <w:pPr>
@@ -8497,14 +8643,14 @@
           <w:rFonts w:ascii="Andale Mono" w:hAnsi="Andale Mono"/>
         </w:rPr>
       </w:pPr>
-      <w:bookmarkStart w:id="157" w:name="_Toc487121852"/>
+      <w:bookmarkStart w:id="158" w:name="_Toc487547654"/>
       <w:r>
         <w:rPr>
           <w:rFonts w:ascii="Andale Mono" w:hAnsi="Andale Mono"/>
         </w:rPr>
         <w:t>ltfsdm info jobs</w:t>
       </w:r>
-      <w:bookmarkEnd w:id="157"/>
+      <w:bookmarkEnd w:id="158"/>
     </w:p>
     <w:p>
       <w:pPr>
@@ -8580,6 +8726,7 @@
           <w:sz w:val="15"/>
           <w:szCs w:val="15"/>
         </w:rPr>
+        <w:lastRenderedPageBreak/>
         <w:t>vex:~</w:t>
       </w:r>
       <w:proofErr w:type="gramEnd"/>
@@ -9023,15 +9170,14 @@
           <w:rFonts w:ascii="Andale Mono" w:hAnsi="Andale Mono"/>
         </w:rPr>
       </w:pPr>
-      <w:bookmarkStart w:id="158" w:name="_Toc487121853"/>
+      <w:bookmarkStart w:id="159" w:name="_Toc487547655"/>
       <w:r>
         <w:rPr>
           <w:rFonts w:ascii="Andale Mono" w:hAnsi="Andale Mono"/>
         </w:rPr>
-        <w:lastRenderedPageBreak/>
         <w:t>ltfsdm info files</w:t>
       </w:r>
-      <w:bookmarkEnd w:id="158"/>
+      <w:bookmarkEnd w:id="159"/>
     </w:p>
     <w:p/>
     <w:p>
@@ -9608,14 +9754,14 @@
           <w:rFonts w:ascii="Andale Mono" w:hAnsi="Andale Mono"/>
         </w:rPr>
       </w:pPr>
-      <w:bookmarkStart w:id="159" w:name="_Toc487121854"/>
+      <w:bookmarkStart w:id="160" w:name="_Toc487547656"/>
       <w:r>
         <w:rPr>
           <w:rFonts w:ascii="Andale Mono" w:hAnsi="Andale Mono"/>
         </w:rPr>
         <w:t>ltfsdm info fs</w:t>
       </w:r>
-      <w:bookmarkEnd w:id="159"/>
+      <w:bookmarkEnd w:id="160"/>
     </w:p>
     <w:p>
       <w:pPr>
@@ -9706,7 +9852,7 @@
           <w:rFonts w:ascii="Andale Mono" w:hAnsi="Andale Mono"/>
         </w:rPr>
       </w:pPr>
-      <w:bookmarkStart w:id="160" w:name="_Toc487121855"/>
+      <w:bookmarkStart w:id="161" w:name="_Toc487547657"/>
       <w:r>
         <w:rPr>
           <w:rFonts w:ascii="Andale Mono" w:hAnsi="Andale Mono"/>
@@ -9719,7 +9865,7 @@
         </w:rPr>
         <w:t>drives</w:t>
       </w:r>
-      <w:bookmarkEnd w:id="160"/>
+      <w:bookmarkEnd w:id="161"/>
     </w:p>
     <w:p>
       <w:pPr>
@@ -9840,12 +9986,11 @@
           <w:rFonts w:ascii="Andale Mono" w:hAnsi="Andale Mono"/>
         </w:rPr>
       </w:pPr>
-      <w:bookmarkStart w:id="161" w:name="_Toc487121856"/>
+      <w:bookmarkStart w:id="162" w:name="_Toc487547658"/>
       <w:r>
         <w:rPr>
           <w:rFonts w:ascii="Andale Mono" w:hAnsi="Andale Mono"/>
         </w:rPr>
-        <w:lastRenderedPageBreak/>
         <w:t xml:space="preserve">ltfsdm </w:t>
       </w:r>
       <w:r>
@@ -9854,7 +9999,7 @@
         </w:rPr>
         <w:t>info tapes</w:t>
       </w:r>
-      <w:bookmarkEnd w:id="161"/>
+      <w:bookmarkEnd w:id="162"/>
     </w:p>
     <w:p>
       <w:pPr>
@@ -10219,14 +10364,14 @@
           <w:rFonts w:ascii="Andale Mono" w:hAnsi="Andale Mono"/>
         </w:rPr>
       </w:pPr>
-      <w:bookmarkStart w:id="162" w:name="_Toc487121857"/>
+      <w:bookmarkStart w:id="163" w:name="_Toc487547659"/>
       <w:r>
         <w:rPr>
           <w:rFonts w:ascii="Andale Mono" w:hAnsi="Andale Mono"/>
         </w:rPr>
         <w:t>ltfsdm info pools</w:t>
       </w:r>
-      <w:bookmarkEnd w:id="162"/>
+      <w:bookmarkEnd w:id="163"/>
     </w:p>
     <w:p>
       <w:pPr>
@@ -10346,14 +10491,14 @@
           <w:rFonts w:ascii="Andale Mono" w:hAnsi="Andale Mono"/>
         </w:rPr>
       </w:pPr>
-      <w:bookmarkStart w:id="163" w:name="_Toc487121858"/>
+      <w:bookmarkStart w:id="164" w:name="_Toc487547660"/>
       <w:r>
         <w:rPr>
           <w:rFonts w:ascii="Andale Mono" w:hAnsi="Andale Mono"/>
         </w:rPr>
         <w:t>ltfsdm pool …</w:t>
       </w:r>
-      <w:bookmarkEnd w:id="163"/>
+      <w:bookmarkEnd w:id="164"/>
       <w:r>
         <w:rPr>
           <w:rFonts w:ascii="Andale Mono" w:hAnsi="Andale Mono"/>
@@ -10390,14 +10535,15 @@
           <w:rFonts w:ascii="Andale Mono" w:hAnsi="Andale Mono"/>
         </w:rPr>
       </w:pPr>
-      <w:bookmarkStart w:id="164" w:name="_Toc487121859"/>
+      <w:bookmarkStart w:id="165" w:name="_Toc487547661"/>
       <w:r>
         <w:rPr>
           <w:rFonts w:ascii="Andale Mono" w:hAnsi="Andale Mono"/>
         </w:rPr>
+        <w:lastRenderedPageBreak/>
         <w:t>ltfsdm pool create</w:t>
       </w:r>
-      <w:bookmarkEnd w:id="164"/>
+      <w:bookmarkEnd w:id="165"/>
     </w:p>
     <w:p>
       <w:pPr>
@@ -10446,7 +10592,6 @@
         <w:pStyle w:val="NoSpacing"/>
       </w:pPr>
       <w:r>
-        <w:lastRenderedPageBreak/>
         <w:t>Options:</w:t>
       </w:r>
     </w:p>
@@ -10546,14 +10691,14 @@
           <w:rFonts w:ascii="Andale Mono" w:hAnsi="Andale Mono"/>
         </w:rPr>
       </w:pPr>
-      <w:bookmarkStart w:id="165" w:name="_Toc487121860"/>
+      <w:bookmarkStart w:id="166" w:name="_Toc487547662"/>
       <w:r>
         <w:rPr>
           <w:rFonts w:ascii="Andale Mono" w:hAnsi="Andale Mono"/>
         </w:rPr>
         <w:t>ltfsdm pool delete</w:t>
       </w:r>
-      <w:bookmarkEnd w:id="165"/>
+      <w:bookmarkEnd w:id="166"/>
     </w:p>
     <w:p>
       <w:pPr>
@@ -10698,14 +10843,14 @@
           <w:rFonts w:ascii="Andale Mono" w:hAnsi="Andale Mono"/>
         </w:rPr>
       </w:pPr>
-      <w:bookmarkStart w:id="166" w:name="_Toc487121861"/>
+      <w:bookmarkStart w:id="167" w:name="_Toc487547663"/>
       <w:r>
         <w:rPr>
           <w:rFonts w:ascii="Andale Mono" w:hAnsi="Andale Mono"/>
         </w:rPr>
         <w:t>ltfsdm pool add</w:t>
       </w:r>
-      <w:bookmarkEnd w:id="166"/>
+      <w:bookmarkEnd w:id="167"/>
     </w:p>
     <w:p>
       <w:pPr>
@@ -10842,7 +10987,7 @@
             <w:pPr>
               <w:ind w:firstLine="0"/>
             </w:pPr>
-            <w:ins w:id="167" w:author="Microsoft Office User" w:date="2017-07-06T12:23:00Z">
+            <w:ins w:id="168" w:author="Microsoft Office User" w:date="2017-07-06T12:23:00Z">
               <w:r>
                 <w:t>-</w:t>
               </w:r>
@@ -10850,7 +10995,7 @@
             <w:r>
               <w:t>t</w:t>
             </w:r>
-            <w:del w:id="168" w:author="Microsoft Office User" w:date="2017-07-06T12:23:00Z">
+            <w:del w:id="169" w:author="Microsoft Office User" w:date="2017-07-06T12:23:00Z">
               <w:r>
                 <w:delText>-w</w:delText>
               </w:r>
@@ -10868,29 +11013,29 @@
             <w:r>
               <w:t>cartridge id</w:t>
             </w:r>
-            <w:del w:id="169" w:author="Microsoft Office User" w:date="2017-07-06T12:23:00Z">
+            <w:del w:id="170" w:author="Microsoft Office User" w:date="2017-07-06T12:23:00Z">
               <w:r>
                 <w:delText xml:space="preserve">the command blocks until the request is fully </w:delText>
               </w:r>
-              <w:commentRangeStart w:id="170"/>
+              <w:commentRangeStart w:id="171"/>
               <w:r>
                 <w:delText>processed</w:delText>
               </w:r>
             </w:del>
-            <w:commentRangeEnd w:id="170"/>
-            <w:ins w:id="171" w:author="Martin Petermann" w:date="2017-01-25T18:19:00Z">
-              <w:del w:id="172" w:author="Microsoft Office User" w:date="2017-07-06T12:23:00Z">
+            <w:commentRangeEnd w:id="171"/>
+            <w:ins w:id="172" w:author="Martin Petermann" w:date="2017-01-25T18:19:00Z">
+              <w:del w:id="173" w:author="Microsoft Office User" w:date="2017-07-06T12:23:00Z">
                 <w:r>
                   <w:delText xml:space="preserve"> and additional output about the progress is provided.</w:delText>
                 </w:r>
               </w:del>
             </w:ins>
-            <w:del w:id="173" w:author="Microsoft Office User" w:date="2017-07-06T12:23:00Z">
+            <w:del w:id="174" w:author="Microsoft Office User" w:date="2017-07-06T12:23:00Z">
               <w:r>
                 <w:rPr>
                   <w:rStyle w:val="CommentReference"/>
                 </w:rPr>
-                <w:commentReference w:id="170"/>
+                <w:commentReference w:id="171"/>
               </w:r>
             </w:del>
           </w:p>
@@ -10903,9 +11048,9 @@
       </w:pPr>
     </w:p>
     <w:p>
-      <w:pPr>
-        <w:pStyle w:val="NoSpacing"/>
-      </w:pPr>
+      <w:r>
+        <w:br w:type="page"/>
+      </w:r>
     </w:p>
     <w:p>
       <w:pPr>
@@ -10918,14 +11063,15 @@
           <w:rFonts w:ascii="Andale Mono" w:hAnsi="Andale Mono"/>
         </w:rPr>
       </w:pPr>
-      <w:bookmarkStart w:id="174" w:name="_Toc487121862"/>
+      <w:bookmarkStart w:id="175" w:name="_Toc487547664"/>
       <w:r>
         <w:rPr>
           <w:rFonts w:ascii="Andale Mono" w:hAnsi="Andale Mono"/>
         </w:rPr>
+        <w:lastRenderedPageBreak/>
         <w:t>ltfsdm pool remove</w:t>
       </w:r>
-      <w:bookmarkEnd w:id="174"/>
+      <w:bookmarkEnd w:id="175"/>
     </w:p>
     <w:p>
       <w:pPr>
@@ -11062,7 +11208,7 @@
             <w:pPr>
               <w:ind w:firstLine="0"/>
             </w:pPr>
-            <w:ins w:id="175" w:author="Microsoft Office User" w:date="2017-07-06T12:23:00Z">
+            <w:ins w:id="176" w:author="Microsoft Office User" w:date="2017-07-06T12:23:00Z">
               <w:r>
                 <w:t>-</w:t>
               </w:r>
@@ -11070,7 +11216,7 @@
             <w:r>
               <w:t>t</w:t>
             </w:r>
-            <w:del w:id="176" w:author="Microsoft Office User" w:date="2017-07-06T12:23:00Z">
+            <w:del w:id="177" w:author="Microsoft Office User" w:date="2017-07-06T12:23:00Z">
               <w:r>
                 <w:delText>-w</w:delText>
               </w:r>
@@ -11088,29 +11234,29 @@
             <w:r>
               <w:t>cartridge id</w:t>
             </w:r>
-            <w:del w:id="177" w:author="Microsoft Office User" w:date="2017-07-06T12:23:00Z">
+            <w:del w:id="178" w:author="Microsoft Office User" w:date="2017-07-06T12:23:00Z">
               <w:r>
                 <w:delText xml:space="preserve">the command blocks until the request is fully </w:delText>
               </w:r>
-              <w:commentRangeStart w:id="178"/>
+              <w:commentRangeStart w:id="179"/>
               <w:r>
                 <w:delText>processed</w:delText>
               </w:r>
             </w:del>
-            <w:commentRangeEnd w:id="178"/>
-            <w:ins w:id="179" w:author="Martin Petermann" w:date="2017-01-25T18:19:00Z">
-              <w:del w:id="180" w:author="Microsoft Office User" w:date="2017-07-06T12:23:00Z">
+            <w:commentRangeEnd w:id="179"/>
+            <w:ins w:id="180" w:author="Martin Petermann" w:date="2017-01-25T18:19:00Z">
+              <w:del w:id="181" w:author="Microsoft Office User" w:date="2017-07-06T12:23:00Z">
                 <w:r>
                   <w:delText xml:space="preserve"> and additional output about the progress is provided.</w:delText>
                 </w:r>
               </w:del>
             </w:ins>
-            <w:del w:id="181" w:author="Microsoft Office User" w:date="2017-07-06T12:23:00Z">
+            <w:del w:id="182" w:author="Microsoft Office User" w:date="2017-07-06T12:23:00Z">
               <w:r>
                 <w:rPr>
                   <w:rStyle w:val="CommentReference"/>
                 </w:rPr>
-                <w:commentReference w:id="178"/>
+                <w:commentReference w:id="179"/>
               </w:r>
             </w:del>
           </w:p>
@@ -11130,11 +11276,11 @@
           <w:numId w:val="4"/>
         </w:numPr>
       </w:pPr>
-      <w:bookmarkStart w:id="182" w:name="_Toc487121863"/>
+      <w:bookmarkStart w:id="183" w:name="_Toc487547665"/>
       <w:r>
         <w:t>Tracing and Messaging</w:t>
       </w:r>
-      <w:bookmarkEnd w:id="182"/>
+      <w:bookmarkEnd w:id="183"/>
     </w:p>
     <w:p>
       <w:pPr>
@@ -11150,11 +11296,11 @@
           <w:numId w:val="4"/>
         </w:numPr>
       </w:pPr>
-      <w:bookmarkStart w:id="183" w:name="_Toc487121864"/>
+      <w:bookmarkStart w:id="184" w:name="_Toc487547666"/>
       <w:r>
         <w:t>Messaging</w:t>
       </w:r>
-      <w:bookmarkEnd w:id="183"/>
+      <w:bookmarkEnd w:id="184"/>
     </w:p>
     <w:p>
       <w:pPr>
@@ -11503,6 +11649,7 @@
         <w:rPr>
           <w:rStyle w:val="Codelist"/>
         </w:rPr>
+        <w:lastRenderedPageBreak/>
         <w:t>LTFSDMC0005E "Wrong command '%s' specified.\n"</w:t>
       </w:r>
     </w:p>
@@ -11532,11 +11679,11 @@
           <w:numId w:val="4"/>
         </w:numPr>
       </w:pPr>
-      <w:bookmarkStart w:id="184" w:name="_Toc487121865"/>
+      <w:bookmarkStart w:id="185" w:name="_Toc487547667"/>
       <w:r>
         <w:t>Tracing</w:t>
       </w:r>
-      <w:bookmarkEnd w:id="184"/>
+      <w:bookmarkEnd w:id="185"/>
     </w:p>
     <w:p>
       <w:pPr>
@@ -11950,11 +12097,14 @@
     <w:p>
       <w:pPr>
         <w:pStyle w:val="NoSpacing"/>
-      </w:pPr>
-      <w:r>
         <w:rPr>
           <w:highlight w:val="yellow"/>
         </w:rPr>
+      </w:pPr>
+      <w:r>
+        <w:rPr>
+          <w:highlight w:val="yellow"/>
+        </w:rPr>
         <w:t xml:space="preserve">To write trace and message output to corresponding log files a facility should be used that is most common on Linux and </w:t>
       </w:r>
       <w:r>
@@ -11988,6 +12138,19 @@
           <w:highlight w:val="yellow"/>
         </w:rPr>
         <w:t>purposes.</w:t>
+      </w:r>
+    </w:p>
+    <w:p>
+      <w:pPr>
+        <w:rPr>
+          <w:highlight w:val="yellow"/>
+        </w:rPr>
+      </w:pPr>
+      <w:r>
+        <w:rPr>
+          <w:highlight w:val="yellow"/>
+        </w:rPr>
+        <w:br w:type="page"/>
       </w:r>
     </w:p>
     <w:p>
@@ -11998,11 +12161,12 @@
           <w:numId w:val="4"/>
         </w:numPr>
       </w:pPr>
-      <w:bookmarkStart w:id="185" w:name="_Toc487121866"/>
-      <w:r>
+      <w:bookmarkStart w:id="186" w:name="_Toc487547668"/>
+      <w:r>
+        <w:lastRenderedPageBreak/>
         <w:t>Communication between front end and back end service</w:t>
       </w:r>
-      <w:bookmarkEnd w:id="185"/>
+      <w:bookmarkEnd w:id="186"/>
     </w:p>
     <w:p>
       <w:pPr>
@@ -12083,11 +12247,11 @@
           <w:numId w:val="4"/>
         </w:numPr>
       </w:pPr>
-      <w:bookmarkStart w:id="186" w:name="_Toc487121867"/>
+      <w:bookmarkStart w:id="187" w:name="_Toc487547669"/>
       <w:r>
         <w:t>Data serialization</w:t>
       </w:r>
-      <w:bookmarkEnd w:id="186"/>
+      <w:bookmarkEnd w:id="187"/>
     </w:p>
     <w:p>
       <w:pPr>
@@ -12573,12 +12737,12 @@
           <w:numId w:val="4"/>
         </w:numPr>
       </w:pPr>
-      <w:bookmarkStart w:id="187" w:name="_Toc487121868"/>
+      <w:bookmarkStart w:id="188" w:name="_Toc487547670"/>
       <w:r>
         <w:lastRenderedPageBreak/>
         <w:t>Back end service</w:t>
       </w:r>
-      <w:bookmarkEnd w:id="187"/>
+      <w:bookmarkEnd w:id="188"/>
     </w:p>
     <w:p>
       <w:pPr>
@@ -13441,12 +13605,12 @@
           <w:numId w:val="4"/>
         </w:numPr>
       </w:pPr>
-      <w:bookmarkStart w:id="188" w:name="_Toc487121869"/>
+      <w:bookmarkStart w:id="189" w:name="_Toc487547671"/>
       <w:r>
         <w:lastRenderedPageBreak/>
         <w:t>Receiver</w:t>
       </w:r>
-      <w:bookmarkEnd w:id="188"/>
+      <w:bookmarkEnd w:id="189"/>
     </w:p>
     <w:p>
       <w:pPr>
@@ -13570,12 +13734,12 @@
           <w:numId w:val="4"/>
         </w:numPr>
       </w:pPr>
-      <w:bookmarkStart w:id="189" w:name="_Toc487121870"/>
+      <w:bookmarkStart w:id="190" w:name="_Toc487547672"/>
       <w:proofErr w:type="spellStart"/>
       <w:r>
         <w:t>MessageParser</w:t>
       </w:r>
-      <w:bookmarkEnd w:id="189"/>
+      <w:bookmarkEnd w:id="190"/>
       <w:proofErr w:type="spellEnd"/>
     </w:p>
     <w:p>
@@ -13786,7 +13950,7 @@
           <w:numId w:val="4"/>
         </w:numPr>
       </w:pPr>
-      <w:bookmarkStart w:id="190" w:name="_Toc487121871"/>
+      <w:bookmarkStart w:id="191" w:name="_Toc487547673"/>
       <w:r>
         <w:t>SQLite database</w:t>
       </w:r>
@@ -13796,7 +13960,7 @@
       <w:r>
         <w:t>non-persistent data</w:t>
       </w:r>
-      <w:bookmarkEnd w:id="190"/>
+      <w:bookmarkEnd w:id="191"/>
       <w:r>
         <w:t xml:space="preserve"> </w:t>
       </w:r>
@@ -13955,11 +14119,11 @@
           <w:numId w:val="4"/>
         </w:numPr>
       </w:pPr>
-      <w:bookmarkStart w:id="191" w:name="_Toc487121872"/>
+      <w:bookmarkStart w:id="192" w:name="_Toc487547674"/>
       <w:r>
         <w:t>JOB_QUEUE</w:t>
       </w:r>
-      <w:bookmarkEnd w:id="191"/>
+      <w:bookmarkEnd w:id="192"/>
     </w:p>
     <w:p>
       <w:pPr>
@@ -15471,11 +15635,11 @@
           <w:numId w:val="4"/>
         </w:numPr>
       </w:pPr>
-      <w:bookmarkStart w:id="192" w:name="_Toc487121873"/>
+      <w:bookmarkStart w:id="193" w:name="_Toc487547675"/>
       <w:r>
         <w:t>REQUEST_QUEUE</w:t>
       </w:r>
-      <w:bookmarkEnd w:id="192"/>
+      <w:bookmarkEnd w:id="193"/>
     </w:p>
     <w:p>
       <w:pPr>
@@ -16385,11 +16549,11 @@
           <w:numId w:val="4"/>
         </w:numPr>
       </w:pPr>
-      <w:bookmarkStart w:id="193" w:name="_Toc487121874"/>
+      <w:bookmarkStart w:id="194" w:name="_Toc487547676"/>
       <w:r>
         <w:t>Inventory</w:t>
       </w:r>
-      <w:bookmarkEnd w:id="193"/>
+      <w:bookmarkEnd w:id="194"/>
     </w:p>
     <w:p>
       <w:pPr>
@@ -16454,12 +16618,12 @@
           <w:numId w:val="4"/>
         </w:numPr>
       </w:pPr>
-      <w:bookmarkStart w:id="194" w:name="_Toc487121875"/>
+      <w:bookmarkStart w:id="195" w:name="_Toc487547677"/>
       <w:r>
         <w:lastRenderedPageBreak/>
         <w:t>Processing Overview</w:t>
       </w:r>
-      <w:bookmarkEnd w:id="194"/>
+      <w:bookmarkEnd w:id="195"/>
     </w:p>
     <w:p>
       <w:pPr>
@@ -16478,7 +16642,7 @@
         <w:keepNext/>
         <w:ind w:firstLine="0"/>
       </w:pPr>
-      <w:del w:id="195" w:author="Martin Petermann" w:date="2017-01-25T18:20:00Z">
+      <w:del w:id="196" w:author="Martin Petermann" w:date="2017-01-25T18:20:00Z">
         <w:r>
           <w:rPr>
             <w:noProof/>
@@ -16520,7 +16684,7 @@
           </w:drawing>
         </w:r>
       </w:del>
-      <w:ins w:id="196" w:author="Martin Petermann" w:date="2017-01-25T18:20:00Z">
+      <w:ins w:id="197" w:author="Martin Petermann" w:date="2017-01-25T18:20:00Z">
         <w:r>
           <w:rPr>
             <w:noProof/>
@@ -16583,22 +16747,22 @@
         <w:pStyle w:val="Heading1"/>
         <w:ind w:left="0"/>
         <w:rPr>
-          <w:ins w:id="197" w:author="Martin Petermann" w:date="2017-01-25T18:21:00Z"/>
-        </w:rPr>
-      </w:pPr>
-      <w:bookmarkStart w:id="198" w:name="_Toc487121876"/>
-      <w:ins w:id="199" w:author="Martin Petermann" w:date="2017-01-25T18:21:00Z">
+          <w:ins w:id="198" w:author="Martin Petermann" w:date="2017-01-25T18:21:00Z"/>
+        </w:rPr>
+      </w:pPr>
+      <w:bookmarkStart w:id="199" w:name="_Toc487547678"/>
+      <w:ins w:id="200" w:author="Martin Petermann" w:date="2017-01-25T18:21:00Z">
         <w:r>
           <w:t xml:space="preserve">The enumeration </w:t>
         </w:r>
-        <w:commentRangeStart w:id="200"/>
+        <w:commentRangeStart w:id="201"/>
         <w:r>
           <w:rPr>
             <w:rFonts w:hint="eastAsia"/>
           </w:rPr>
           <w:t>①</w:t>
         </w:r>
-        <w:commentRangeEnd w:id="200"/>
+        <w:commentRangeEnd w:id="201"/>
         <w:r>
           <w:rPr>
             <w:rStyle w:val="CommentReference"/>
@@ -16607,7 +16771,7 @@
             <w:bCs w:val="0"/>
             <w:color w:val="auto"/>
           </w:rPr>
-          <w:commentReference w:id="200"/>
+          <w:commentReference w:id="201"/>
         </w:r>
         <w:r>
           <w:t xml:space="preserve"> to </w:t>
@@ -16619,19 +16783,19 @@
           <w:t>④</w:t>
         </w:r>
       </w:ins>
-      <w:ins w:id="201" w:author="Martin Petermann" w:date="2017-01-25T18:22:00Z">
+      <w:ins w:id="202" w:author="Martin Petermann" w:date="2017-01-25T18:22:00Z">
         <w:r>
           <w:t xml:space="preserve"> within the figure are explained in the following.</w:t>
         </w:r>
       </w:ins>
-      <w:bookmarkEnd w:id="198"/>
+      <w:bookmarkEnd w:id="199"/>
     </w:p>
     <w:p>
       <w:pPr>
         <w:pStyle w:val="Heading1"/>
         <w:ind w:left="720"/>
         <w:rPr>
-          <w:ins w:id="202" w:author="Martin Petermann" w:date="2017-01-25T18:21:00Z"/>
+          <w:ins w:id="203" w:author="Martin Petermann" w:date="2017-01-25T18:21:00Z"/>
         </w:rPr>
       </w:pPr>
     </w:p>
@@ -16649,15 +16813,15 @@
           <w:numId w:val="4"/>
         </w:numPr>
       </w:pPr>
-      <w:bookmarkStart w:id="203" w:name="_Toc487121877"/>
-      <w:commentRangeStart w:id="204"/>
+      <w:bookmarkStart w:id="204" w:name="_Toc487547679"/>
+      <w:commentRangeStart w:id="205"/>
       <w:r>
         <w:rPr>
           <w:rFonts w:hint="eastAsia"/>
         </w:rPr>
         <w:t>①</w:t>
       </w:r>
-      <w:commentRangeEnd w:id="204"/>
+      <w:commentRangeEnd w:id="205"/>
       <w:r>
         <w:rPr>
           <w:rStyle w:val="CommentReference"/>
@@ -16666,9 +16830,9 @@
           <w:bCs w:val="0"/>
           <w:color w:val="auto"/>
         </w:rPr>
-        <w:commentReference w:id="204"/>
-      </w:r>
-      <w:bookmarkEnd w:id="203"/>
+        <w:commentReference w:id="205"/>
+      </w:r>
+      <w:bookmarkEnd w:id="204"/>
     </w:p>
     <w:p>
       <w:pPr>
@@ -16755,7 +16919,7 @@
         </w:rPr>
         <w:t>It is planned to re-use a request number to add further jobs to a previously created request. Another plan is that the calling application provides a unique number. In</w:t>
       </w:r>
-      <w:ins w:id="205" w:author="Martin Petermann" w:date="2017-01-25T18:23:00Z">
+      <w:ins w:id="206" w:author="Martin Petermann" w:date="2017-01-25T18:23:00Z">
         <w:r>
           <w:rPr>
             <w:highlight w:val="yellow"/>
@@ -16769,7 +16933,7 @@
         </w:rPr>
         <w:t xml:space="preserve"> case</w:t>
       </w:r>
-      <w:ins w:id="206" w:author="Martin Petermann" w:date="2017-01-25T18:23:00Z">
+      <w:ins w:id="207" w:author="Martin Petermann" w:date="2017-01-25T18:23:00Z">
         <w:r>
           <w:rPr>
             <w:highlight w:val="yellow"/>
@@ -17009,14 +17173,14 @@
           <w:numId w:val="4"/>
         </w:numPr>
       </w:pPr>
-      <w:bookmarkStart w:id="207" w:name="_Toc487121878"/>
+      <w:bookmarkStart w:id="208" w:name="_Toc487547680"/>
       <w:r>
         <w:rPr>
           <w:rFonts w:hint="eastAsia"/>
         </w:rPr>
         <w:t>②</w:t>
       </w:r>
-      <w:bookmarkEnd w:id="207"/>
+      <w:bookmarkEnd w:id="208"/>
     </w:p>
     <w:p>
       <w:pPr>
@@ -17187,7 +17351,7 @@
       <w:r>
         <w:t xml:space="preserve"> and </w:t>
       </w:r>
-      <w:commentRangeStart w:id="208"/>
+      <w:commentRangeStart w:id="209"/>
       <w:r>
         <w:rPr>
           <w:rStyle w:val="Codelist"/>
@@ -17197,29 +17361,29 @@
       <w:r>
         <w:t xml:space="preserve"> </w:t>
       </w:r>
-      <w:commentRangeEnd w:id="208"/>
+      <w:commentRangeEnd w:id="209"/>
       <w:r>
         <w:rPr>
           <w:rStyle w:val="CommentReference"/>
         </w:rPr>
-        <w:commentReference w:id="208"/>
-      </w:r>
-      <w:ins w:id="209" w:author="Slavisa Sarafijanovic" w:date="2017-01-25T17:47:00Z">
+        <w:commentReference w:id="209"/>
+      </w:r>
+      <w:ins w:id="210" w:author="Slavisa Sarafijanovic" w:date="2017-01-25T17:47:00Z">
         <w:r>
           <w:t xml:space="preserve"> (obtained from LTFS when adding to queue</w:t>
         </w:r>
       </w:ins>
-      <w:ins w:id="210" w:author="Slavisa Sarafijanovic" w:date="2017-01-25T17:50:00Z">
+      <w:ins w:id="211" w:author="Slavisa Sarafijanovic" w:date="2017-01-25T17:50:00Z">
         <w:r>
           <w:t xml:space="preserve"> or when tape mounted to recall</w:t>
         </w:r>
       </w:ins>
-      <w:ins w:id="211" w:author="Slavisa Sarafijanovic" w:date="2017-01-25T17:47:00Z">
+      <w:ins w:id="212" w:author="Slavisa Sarafijanovic" w:date="2017-01-25T17:47:00Z">
         <w:r>
           <w:t>)</w:t>
         </w:r>
       </w:ins>
-      <w:ins w:id="212" w:author="Slavisa Sarafijanovic" w:date="2017-01-25T17:50:00Z">
+      <w:ins w:id="213" w:author="Slavisa Sarafijanovic" w:date="2017-01-25T17:50:00Z">
         <w:r>
           <w:t xml:space="preserve"> </w:t>
         </w:r>
@@ -17258,7 +17422,7 @@
       <w:r>
         <w:t xml:space="preserve"> </w:t>
       </w:r>
-      <w:ins w:id="213" w:author="Slavisa Sarafijanovic" w:date="2017-01-25T17:25:00Z">
+      <w:ins w:id="214" w:author="Slavisa Sarafijanovic" w:date="2017-01-25T17:25:00Z">
         <w:r>
           <w:t>(if collocation factor is 2, there will be two different coll</w:t>
         </w:r>
@@ -17268,26 +17432,26 @@
         <w:r>
           <w:t xml:space="preserve">two tapes used in parallel during </w:t>
         </w:r>
-        <w:commentRangeStart w:id="214"/>
+        <w:commentRangeStart w:id="215"/>
         <w:r>
           <w:t>migration</w:t>
         </w:r>
       </w:ins>
-      <w:commentRangeEnd w:id="214"/>
-      <w:ins w:id="215" w:author="Slavisa Sarafijanovic" w:date="2017-01-25T17:26:00Z">
+      <w:commentRangeEnd w:id="215"/>
+      <w:ins w:id="216" w:author="Slavisa Sarafijanovic" w:date="2017-01-25T17:26:00Z">
         <w:r>
           <w:rPr>
             <w:rStyle w:val="CommentReference"/>
           </w:rPr>
-          <w:commentReference w:id="214"/>
+          <w:commentReference w:id="215"/>
         </w:r>
       </w:ins>
-      <w:ins w:id="216" w:author="Slavisa Sarafijanovic" w:date="2017-01-25T17:52:00Z">
+      <w:ins w:id="217" w:author="Slavisa Sarafijanovic" w:date="2017-01-25T17:52:00Z">
         <w:r>
           <w:t xml:space="preserve"> if two drives are available</w:t>
         </w:r>
       </w:ins>
-      <w:ins w:id="217" w:author="Slavisa Sarafijanovic" w:date="2017-01-25T17:25:00Z">
+      <w:ins w:id="218" w:author="Slavisa Sarafijanovic" w:date="2017-01-25T17:25:00Z">
         <w:r>
           <w:t xml:space="preserve">) </w:t>
         </w:r>
@@ -17446,16 +17610,16 @@
           <w:numId w:val="4"/>
         </w:numPr>
       </w:pPr>
-      <w:bookmarkStart w:id="218" w:name="_Ref472955381"/>
-      <w:bookmarkStart w:id="219" w:name="_Toc487121879"/>
+      <w:bookmarkStart w:id="219" w:name="_Ref472955381"/>
+      <w:bookmarkStart w:id="220" w:name="_Toc487547681"/>
       <w:r>
         <w:rPr>
           <w:rFonts w:hint="eastAsia"/>
         </w:rPr>
         <w:t>③</w:t>
       </w:r>
-      <w:bookmarkEnd w:id="218"/>
       <w:bookmarkEnd w:id="219"/>
+      <w:bookmarkEnd w:id="220"/>
     </w:p>
     <w:p>
       <w:pPr>
@@ -17654,14 +17818,14 @@
           <w:numId w:val="4"/>
         </w:numPr>
       </w:pPr>
-      <w:bookmarkStart w:id="220" w:name="_Toc487121880"/>
+      <w:bookmarkStart w:id="221" w:name="_Toc487547682"/>
       <w:r>
         <w:rPr>
           <w:rFonts w:hint="eastAsia"/>
         </w:rPr>
         <w:t>④</w:t>
       </w:r>
-      <w:bookmarkEnd w:id="220"/>
+      <w:bookmarkEnd w:id="221"/>
     </w:p>
     <w:p>
       <w:pPr>
@@ -17735,7 +17899,7 @@
       <w:r>
         <w:t xml:space="preserve">data transfer </w:t>
       </w:r>
-      <w:ins w:id="221" w:author="Slavisa Sarafijanovic" w:date="2017-01-25T17:23:00Z">
+      <w:ins w:id="222" w:author="Slavisa Sarafijanovic" w:date="2017-01-25T17:23:00Z">
         <w:r>
           <w:t>is then done for files selected using</w:t>
         </w:r>
@@ -17885,7 +18049,7 @@
       <w:r>
         <w:t xml:space="preserve"> (</w:t>
       </w:r>
-      <w:ins w:id="222" w:author="Martin Petermann" w:date="2017-01-25T18:25:00Z">
+      <w:ins w:id="223" w:author="Martin Petermann" w:date="2017-01-25T18:25:00Z">
         <w:r>
           <w:t>reflects the file state change, e.g. resident -&gt; premigrated -&gt; migrated or failed for migration</w:t>
         </w:r>
@@ -17894,7 +18058,7 @@
         <w:rPr>
           <w:rStyle w:val="CommentReference"/>
         </w:rPr>
-        <w:commentReference w:id="223"/>
+        <w:commentReference w:id="224"/>
       </w:r>
       <w:r>
         <w:t>)</w:t>
@@ -17993,11 +18157,11 @@
           <w:numId w:val="4"/>
         </w:numPr>
       </w:pPr>
-      <w:bookmarkStart w:id="224" w:name="_Toc487121881"/>
+      <w:bookmarkStart w:id="225" w:name="_Toc487547683"/>
       <w:r>
         <w:t>The Scheduler</w:t>
       </w:r>
-      <w:bookmarkEnd w:id="224"/>
+      <w:bookmarkEnd w:id="225"/>
     </w:p>
     <w:p>
       <w:pPr>
@@ -18301,11 +18465,11 @@
           <w:numId w:val="4"/>
         </w:numPr>
       </w:pPr>
-      <w:bookmarkStart w:id="225" w:name="_Toc487121882"/>
+      <w:bookmarkStart w:id="226" w:name="_Toc487547684"/>
       <w:r>
         <w:t>The name space on tape</w:t>
       </w:r>
-      <w:bookmarkEnd w:id="225"/>
+      <w:bookmarkEnd w:id="226"/>
     </w:p>
     <w:p>
       <w:pPr>
@@ -18735,11 +18899,11 @@
           <w:numId w:val="4"/>
         </w:numPr>
       </w:pPr>
-      <w:bookmarkStart w:id="226" w:name="_Toc487121883"/>
+      <w:bookmarkStart w:id="227" w:name="_Toc487547685"/>
       <w:r>
         <w:t>LTFS operations</w:t>
       </w:r>
-      <w:bookmarkEnd w:id="226"/>
+      <w:bookmarkEnd w:id="227"/>
     </w:p>
     <w:p>
       <w:pPr>
@@ -19283,12 +19447,12 @@
           <w:numId w:val="4"/>
         </w:numPr>
       </w:pPr>
-      <w:bookmarkStart w:id="227" w:name="_Toc487121884"/>
+      <w:bookmarkStart w:id="228" w:name="_Toc487547686"/>
       <w:r>
         <w:lastRenderedPageBreak/>
         <w:t>API + connector</w:t>
       </w:r>
-      <w:bookmarkEnd w:id="227"/>
+      <w:bookmarkEnd w:id="228"/>
     </w:p>
     <w:p>
       <w:pPr>
@@ -20354,12 +20518,12 @@
           <w:numId w:val="4"/>
         </w:numPr>
       </w:pPr>
-      <w:bookmarkStart w:id="228" w:name="_Toc487121885"/>
+      <w:bookmarkStart w:id="229" w:name="_Toc487547687"/>
       <w:r>
         <w:lastRenderedPageBreak/>
         <w:t>DMAPI</w:t>
       </w:r>
-      <w:bookmarkEnd w:id="228"/>
+      <w:bookmarkEnd w:id="229"/>
     </w:p>
     <w:p>
       <w:pPr>
@@ -20481,7 +20645,7 @@
       <w:r>
         <w:t xml:space="preserve">s within a corresponding user space </w:t>
       </w:r>
-      <w:commentRangeStart w:id="229"/>
+      <w:commentRangeStart w:id="230"/>
       <w:r>
         <w:t>application</w:t>
       </w:r>
@@ -20494,12 +20658,12 @@
       <w:r>
         <w:t xml:space="preserve"> recall are blocked until the data is back on disk.  </w:t>
       </w:r>
-      <w:commentRangeEnd w:id="229"/>
+      <w:commentRangeEnd w:id="230"/>
       <w:r>
         <w:rPr>
           <w:rStyle w:val="CommentReference"/>
         </w:rPr>
-        <w:commentReference w:id="229"/>
+        <w:commentReference w:id="230"/>
       </w:r>
     </w:p>
     <w:p>
@@ -20603,12 +20767,12 @@
           <w:numId w:val="4"/>
         </w:numPr>
       </w:pPr>
-      <w:bookmarkStart w:id="230" w:name="_Toc487121886"/>
+      <w:bookmarkStart w:id="231" w:name="_Toc487547688"/>
       <w:r>
         <w:lastRenderedPageBreak/>
         <w:t>FUSE</w:t>
       </w:r>
-      <w:bookmarkEnd w:id="230"/>
+      <w:bookmarkEnd w:id="231"/>
     </w:p>
     <w:p>
       <w:pPr>
@@ -20636,7 +20800,7 @@
       <w:r>
         <w:t xml:space="preserve">and LTFS </w:t>
       </w:r>
-      <w:ins w:id="231" w:author="Martin Petermann" w:date="2017-01-25T18:31:00Z">
+      <w:ins w:id="232" w:author="Martin Petermann" w:date="2017-01-25T18:31:00Z">
         <w:r>
           <w:t>L</w:t>
         </w:r>
@@ -20677,16 +20841,16 @@
       <w:r>
         <w:t xml:space="preserve">The following chart shows how migration works regarding </w:t>
       </w:r>
-      <w:commentRangeStart w:id="232"/>
+      <w:commentRangeStart w:id="233"/>
       <w:r>
         <w:t xml:space="preserve">FUSE </w:t>
       </w:r>
-      <w:commentRangeEnd w:id="232"/>
+      <w:commentRangeEnd w:id="233"/>
       <w:r>
         <w:rPr>
           <w:rStyle w:val="CommentReference"/>
         </w:rPr>
-        <w:commentReference w:id="232"/>
+        <w:commentReference w:id="233"/>
       </w:r>
       <w:r>
         <w:t>implementation:</w:t>
@@ -20697,7 +20861,7 @@
         <w:keepNext/>
         <w:ind w:firstLine="0"/>
       </w:pPr>
-      <w:del w:id="233" w:author="Martin Petermann" w:date="2017-01-25T18:27:00Z">
+      <w:del w:id="234" w:author="Martin Petermann" w:date="2017-01-25T18:27:00Z">
         <w:r>
           <w:rPr>
             <w:noProof/>
@@ -20739,7 +20903,7 @@
           </w:drawing>
         </w:r>
       </w:del>
-      <w:ins w:id="234" w:author="Martin Petermann" w:date="2017-01-25T18:28:00Z">
+      <w:ins w:id="235" w:author="Martin Petermann" w:date="2017-01-25T18:28:00Z">
         <w:r>
           <w:rPr>
             <w:noProof/>
@@ -20827,7 +20991,7 @@
         </w:rPr>
         <w:t>For a BDT</w:t>
       </w:r>
-      <w:del w:id="235" w:author="Martin Petermann" w:date="2017-01-25T18:28:00Z">
+      <w:del w:id="236" w:author="Martin Petermann" w:date="2017-01-25T18:28:00Z">
         <w:r>
           <w:rPr>
             <w:strike/>
@@ -20855,14 +21019,14 @@
         </w:rPr>
         <w:t xml:space="preserve"> be partly changed. The BDT solution is using LTFS SE (LTFS Single Drive Edition) and implements its own library manager. Unlike LTFS LE it does not support the most generic tape library SCSI interface and therefore it does not support all tape libraries e.g. it does not support IBM TS4500 tape library. By changing to LTFS LE the BDT provided library manager is not needed anymore.</w:t>
       </w:r>
-      <w:ins w:id="236" w:author="Martin Petermann" w:date="2017-01-25T18:29:00Z">
+      <w:ins w:id="237" w:author="Martin Petermann" w:date="2017-01-25T18:29:00Z">
         <w:r>
           <w:t xml:space="preserve">  </w:t>
         </w:r>
         <w:r>
           <w:rPr>
             <w:highlight w:val="yellow"/>
-            <w:rPrChange w:id="237" w:author="Martin Petermann" w:date="2017-01-25T18:30:00Z">
+            <w:rPrChange w:id="238" w:author="Martin Petermann" w:date="2017-01-25T18:30:00Z">
               <w:rPr/>
             </w:rPrChange>
           </w:rPr>
@@ -20885,12 +21049,12 @@
           <w:numId w:val="4"/>
         </w:numPr>
       </w:pPr>
-      <w:bookmarkStart w:id="238" w:name="_Toc487121887"/>
+      <w:bookmarkStart w:id="239" w:name="_Toc487547689"/>
       <w:r>
         <w:lastRenderedPageBreak/>
         <w:t>DMAPI or FUSE</w:t>
       </w:r>
-      <w:bookmarkEnd w:id="238"/>
+      <w:bookmarkEnd w:id="239"/>
     </w:p>
     <w:p>
       <w:pPr>
@@ -21055,7 +21219,7 @@
         </w:rPr>
         <w:t>Our current position is to work on a XFS DMAPI implementation</w:t>
       </w:r>
-      <w:ins w:id="239" w:author="Slavisa Sarafijanovic" w:date="2017-01-25T17:34:00Z">
+      <w:ins w:id="240" w:author="Slavisa Sarafijanovic" w:date="2017-01-25T17:34:00Z">
         <w:r>
           <w:rPr>
             <w:highlight w:val="yellow"/>
@@ -21084,11 +21248,11 @@
           <w:numId w:val="4"/>
         </w:numPr>
       </w:pPr>
-      <w:bookmarkStart w:id="240" w:name="_Toc487121888"/>
+      <w:bookmarkStart w:id="241" w:name="_Toc487547690"/>
       <w:r>
         <w:t>Configurator</w:t>
       </w:r>
-      <w:bookmarkEnd w:id="240"/>
+      <w:bookmarkEnd w:id="241"/>
     </w:p>
     <w:p>
       <w:pPr>
@@ -21261,19 +21425,19 @@
         </w:rPr>
         <w:t xml:space="preserve">a single tape does not appear in the configuration file of different nodes. There are the following </w:t>
       </w:r>
-      <w:commentRangeStart w:id="241"/>
+      <w:commentRangeStart w:id="242"/>
       <w:r>
         <w:rPr>
           <w:highlight w:val="yellow"/>
         </w:rPr>
         <w:t>possibilities</w:t>
       </w:r>
-      <w:commentRangeEnd w:id="241"/>
+      <w:commentRangeEnd w:id="242"/>
       <w:r>
         <w:rPr>
           <w:rStyle w:val="CommentReference"/>
         </w:rPr>
-        <w:commentReference w:id="241"/>
+        <w:commentReference w:id="242"/>
       </w:r>
       <w:r>
         <w:rPr>
@@ -21469,11 +21633,11 @@
           <w:numId w:val="4"/>
         </w:numPr>
       </w:pPr>
-      <w:bookmarkStart w:id="242" w:name="_Toc487121889"/>
+      <w:bookmarkStart w:id="243" w:name="_Toc487547691"/>
       <w:r>
         <w:t>Status and Statistics</w:t>
       </w:r>
-      <w:bookmarkEnd w:id="242"/>
+      <w:bookmarkEnd w:id="243"/>
     </w:p>
     <w:p>
       <w:pPr>
@@ -22181,7 +22345,7 @@
       <w:pPr>
         <w:ind w:firstLine="0"/>
       </w:pPr>
-      <w:commentRangeStart w:id="243"/>
+      <w:commentRangeStart w:id="244"/>
       <w:r>
         <w:rPr>
           <w:highlight w:val="yellow"/>
@@ -22214,12 +22378,12 @@
         </w:rPr>
         <w:t>requests and corresponding job queues get large.</w:t>
       </w:r>
-      <w:commentRangeEnd w:id="243"/>
+      <w:commentRangeEnd w:id="244"/>
       <w:r>
         <w:rPr>
           <w:rStyle w:val="CommentReference"/>
         </w:rPr>
-        <w:commentReference w:id="243"/>
+        <w:commentReference w:id="244"/>
       </w:r>
     </w:p>
     <w:p>
@@ -22363,7 +22527,7 @@
       </w:r>
     </w:p>
   </w:comment>
-  <w:comment w:id="170" w:author="Slavisa Sarafijanovic" w:date="2017-01-25T16:54:00Z" w:initials="SS">
+  <w:comment w:id="171" w:author="Slavisa Sarafijanovic" w:date="2017-01-25T16:54:00Z" w:initials="SS">
     <w:p>
       <w:pPr>
         <w:pStyle w:val="CommentText"/>
@@ -22385,7 +22549,7 @@
       </w:r>
     </w:p>
   </w:comment>
-  <w:comment w:id="178" w:author="Slavisa Sarafijanovic" w:date="2017-01-25T16:54:00Z" w:initials="SS">
+  <w:comment w:id="179" w:author="Slavisa Sarafijanovic" w:date="2017-01-25T16:54:00Z" w:initials="SS">
     <w:p>
       <w:pPr>
         <w:pStyle w:val="CommentText"/>
@@ -22407,7 +22571,7 @@
       </w:r>
     </w:p>
   </w:comment>
-  <w:comment w:id="200" w:author="Slavisa Sarafijanovic" w:date="2017-01-25T17:01:00Z" w:initials="SS">
+  <w:comment w:id="201" w:author="Slavisa Sarafijanovic" w:date="2017-01-25T17:01:00Z" w:initials="SS">
     <w:p>
       <w:pPr>
         <w:pStyle w:val="CommentText"/>
@@ -22423,7 +22587,7 @@
       </w:r>
     </w:p>
   </w:comment>
-  <w:comment w:id="204" w:author="Slavisa Sarafijanovic" w:date="2017-01-25T17:01:00Z" w:initials="SS">
+  <w:comment w:id="205" w:author="Slavisa Sarafijanovic" w:date="2017-01-25T17:01:00Z" w:initials="SS">
     <w:p>
       <w:pPr>
         <w:pStyle w:val="CommentText"/>
@@ -22439,7 +22603,7 @@
       </w:r>
     </w:p>
   </w:comment>
-  <w:comment w:id="208" w:author="Slavisa Sarafijanovic" w:date="2017-01-25T17:14:00Z" w:initials="SS">
+  <w:comment w:id="209" w:author="Slavisa Sarafijanovic" w:date="2017-01-25T17:14:00Z" w:initials="SS">
     <w:p>
       <w:pPr>
         <w:pStyle w:val="CommentText"/>
@@ -22463,7 +22627,7 @@
       <w:proofErr w:type="gramEnd"/>
     </w:p>
   </w:comment>
-  <w:comment w:id="214" w:author="Slavisa Sarafijanovic" w:date="2017-01-25T17:26:00Z" w:initials="SS">
+  <w:comment w:id="215" w:author="Slavisa Sarafijanovic" w:date="2017-01-25T17:26:00Z" w:initials="SS">
     <w:p>
       <w:pPr>
         <w:pStyle w:val="CommentText"/>
@@ -22479,7 +22643,7 @@
       </w:r>
     </w:p>
   </w:comment>
-  <w:comment w:id="223" w:author="Slavisa Sarafijanovic" w:date="2017-01-25T17:27:00Z" w:initials="SS">
+  <w:comment w:id="224" w:author="Slavisa Sarafijanovic" w:date="2017-01-25T17:27:00Z" w:initials="SS">
     <w:p>
       <w:pPr>
         <w:pStyle w:val="CommentText"/>
@@ -22495,7 +22659,7 @@
       </w:r>
     </w:p>
   </w:comment>
-  <w:comment w:id="229" w:author="Slavisa Sarafijanovic" w:date="2016-08-09T11:08:00Z" w:initials="SS">
+  <w:comment w:id="230" w:author="Slavisa Sarafijanovic" w:date="2016-08-09T11:08:00Z" w:initials="SS">
     <w:p>
       <w:pPr>
         <w:pStyle w:val="CommentText"/>
@@ -22519,7 +22683,7 @@
       </w:r>
     </w:p>
   </w:comment>
-  <w:comment w:id="232" w:author="Slavisa Sarafijanovic" w:date="2017-01-25T17:32:00Z" w:initials="SS">
+  <w:comment w:id="233" w:author="Slavisa Sarafijanovic" w:date="2017-01-25T17:32:00Z" w:initials="SS">
     <w:p>
       <w:pPr>
         <w:pStyle w:val="CommentText"/>
@@ -22535,7 +22699,7 @@
       </w:r>
     </w:p>
   </w:comment>
-  <w:comment w:id="241" w:author="Slavisa Sarafijanovic" w:date="2016-08-09T11:39:00Z" w:initials="SS">
+  <w:comment w:id="242" w:author="Slavisa Sarafijanovic" w:date="2016-08-09T11:39:00Z" w:initials="SS">
     <w:p>
       <w:pPr>
         <w:pStyle w:val="CommentText"/>
@@ -22567,7 +22731,7 @@
       </w:r>
     </w:p>
   </w:comment>
-  <w:comment w:id="243" w:author="Slavisa Sarafijanovic" w:date="2016-08-09T11:27:00Z" w:initials="SS">
+  <w:comment w:id="244" w:author="Slavisa Sarafijanovic" w:date="2016-08-09T11:27:00Z" w:initials="SS">
     <w:p>
       <w:pPr>
         <w:pStyle w:val="CommentText"/>
@@ -22667,7 +22831,7 @@
 
 <file path=word/footer1.xml><?xml version="1.0" encoding="utf-8"?>
 <w:ftr xmlns:wpc="http://schemas.microsoft.com/office/word/2010/wordprocessingCanvas" xmlns:mo="http://schemas.microsoft.com/office/mac/office/2008/main" xmlns:mc="http://schemas.openxmlformats.org/markup-compatibility/2006" xmlns:mv="urn:schemas-microsoft-com:mac:vml" xmlns:o="urn:schemas-microsoft-com:office:office" xmlns:r="http://schemas.openxmlformats.org/officeDocument/2006/relationships" xmlns:m="http://schemas.openxmlformats.org/officeDocument/2006/math" xmlns:v="urn:schemas-microsoft-com:vml" xmlns:wp14="http://schemas.microsoft.com/office/word/2010/wordprocessingDrawing" xmlns:wp="http://schemas.openxmlformats.org/drawingml/2006/wordprocessingDrawing" xmlns:w10="urn:schemas-microsoft-com:office:word" xmlns:w="http://schemas.openxmlformats.org/wordprocessingml/2006/main" xmlns:w14="http://schemas.microsoft.com/office/word/2010/wordml" xmlns:w15="http://schemas.microsoft.com/office/word/2012/wordml" xmlns:wpg="http://schemas.microsoft.com/office/word/2010/wordprocessingGroup" xmlns:wpi="http://schemas.microsoft.com/office/word/2010/wordprocessingInk" xmlns:wne="http://schemas.microsoft.com/office/word/2006/wordml" xmlns:wps="http://schemas.microsoft.com/office/word/2010/wordprocessingShape" mc:Ignorable="w14 w15 wp14">
-  <w:customXmlInsRangeStart w:id="244" w:author="Slavisa Sarafijanovic" w:date="2016-07-15T16:37:00Z"/>
+  <w:customXmlInsRangeStart w:id="245" w:author="Slavisa Sarafijanovic" w:date="2016-07-15T16:37:00Z"/>
   <w:sdt>
     <w:sdtPr>
       <w:id w:val="1703277680"/>
@@ -22682,16 +22846,16 @@
       </w:rPr>
     </w:sdtEndPr>
     <w:sdtContent>
-      <w:customXmlInsRangeEnd w:id="244"/>
+      <w:customXmlInsRangeEnd w:id="245"/>
       <w:p>
         <w:pPr>
           <w:pStyle w:val="Footer"/>
           <w:jc w:val="center"/>
           <w:rPr>
-            <w:ins w:id="245" w:author="Slavisa Sarafijanovic" w:date="2016-07-15T16:37:00Z"/>
+            <w:ins w:id="246" w:author="Slavisa Sarafijanovic" w:date="2016-07-15T16:37:00Z"/>
           </w:rPr>
         </w:pPr>
-        <w:ins w:id="246" w:author="Slavisa Sarafijanovic" w:date="2016-07-15T16:37:00Z">
+        <w:ins w:id="247" w:author="Slavisa Sarafijanovic" w:date="2016-07-15T16:37:00Z">
           <w:r>
             <w:fldChar w:fldCharType="begin"/>
           </w:r>
@@ -22706,9 +22870,9 @@
           <w:rPr>
             <w:noProof/>
           </w:rPr>
-          <w:t>1</w:t>
+          <w:t>2</w:t>
         </w:r>
-        <w:ins w:id="247" w:author="Slavisa Sarafijanovic" w:date="2016-07-15T16:37:00Z">
+        <w:ins w:id="248" w:author="Slavisa Sarafijanovic" w:date="2016-07-15T16:37:00Z">
           <w:r>
             <w:rPr>
               <w:noProof/>
@@ -22717,10 +22881,10 @@
           </w:r>
         </w:ins>
       </w:p>
-      <w:customXmlInsRangeStart w:id="248" w:author="Slavisa Sarafijanovic" w:date="2016-07-15T16:37:00Z"/>
+      <w:customXmlInsRangeStart w:id="249" w:author="Slavisa Sarafijanovic" w:date="2016-07-15T16:37:00Z"/>
     </w:sdtContent>
   </w:sdt>
-  <w:customXmlInsRangeEnd w:id="248"/>
+  <w:customXmlInsRangeEnd w:id="249"/>
   <w:p>
     <w:pPr>
       <w:pStyle w:val="Footer"/>
@@ -29881,7 +30045,7 @@
 </file>
 
 <file path=customXml/itemProps1.xml><?xml version="1.0" encoding="utf-8"?>
-<ds:datastoreItem xmlns:ds="http://schemas.openxmlformats.org/officeDocument/2006/customXml" ds:itemID="{1D569DDB-C5B1-EA4D-9D6D-D9E69E0D13D2}">
+<ds:datastoreItem xmlns:ds="http://schemas.openxmlformats.org/officeDocument/2006/customXml" ds:itemID="{E96B239C-3ADB-314B-824B-55A92B0BB692}">
   <ds:schemaRefs>
     <ds:schemaRef ds:uri="http://schemas.openxmlformats.org/officeDocument/2006/bibliography"/>
   </ds:schemaRefs>

</xml_diff>

<commit_message>
changed the ltfsdm add command accordingly
</commit_message>
<xml_diff>
--- a/documents/OpenLTFS-design.docx
+++ b/documents/OpenLTFS-design.docx
@@ -4310,15 +4310,7 @@
         <w:t xml:space="preserve">ware </w:t>
       </w:r>
       <w:r>
-        <w:t xml:space="preserve">and software have little interest to use a </w:t>
-      </w:r>
-      <w:proofErr w:type="gramStart"/>
-      <w:r>
-        <w:t>highly advanced</w:t>
-      </w:r>
-      <w:proofErr w:type="gramEnd"/>
-      <w:r>
-        <w:t xml:space="preserve"> file system like Spectrum Scale. </w:t>
+        <w:t xml:space="preserve">and software have little interest to use a highly advanced file system like Spectrum Scale. </w:t>
       </w:r>
       <w:r>
         <w:t>Clustering functionality that is provided by Spectrum Scale is not</w:t>
@@ -4372,15 +4364,7 @@
         <w:ind w:firstLine="0"/>
       </w:pPr>
       <w:r>
-        <w:t xml:space="preserve">Since the requirement on this software are </w:t>
-      </w:r>
-      <w:proofErr w:type="gramStart"/>
-      <w:r>
-        <w:t>similar to</w:t>
-      </w:r>
-      <w:proofErr w:type="gramEnd"/>
-      <w:r>
-        <w:t xml:space="preserve"> those for Spectrum Archive Enterprise Edition in the following design it is also explained why to go a different way within some parts of the design.</w:t>
+        <w:t>Since the requirement on this software are similar to those for Spectrum Archive Enterprise Edition in the following design it is also explained why to go a different way within some parts of the design.</w:t>
       </w:r>
     </w:p>
     <w:p>
@@ -4666,15 +4650,7 @@
         <w:ind w:firstLine="0"/>
       </w:pPr>
       <w:r>
-        <w:t xml:space="preserve">Within this </w:t>
-      </w:r>
-      <w:proofErr w:type="gramStart"/>
-      <w:r>
-        <w:t>figure</w:t>
-      </w:r>
-      <w:proofErr w:type="gramEnd"/>
-      <w:r>
-        <w:t xml:space="preserve"> the Open LTFS software consists of the following:</w:t>
+        <w:t>Within this figure the Open LTFS software consists of the following:</w:t>
       </w:r>
     </w:p>
     <w:p>
@@ -6099,14 +6075,6 @@
       <w:r>
         <w:t>&lt;mount point&gt;</w:t>
       </w:r>
-      <w:ins w:id="34" w:author="Microsoft Office User" w:date="2017-07-06T11:23:00Z">
-        <w:r>
-          <w:t xml:space="preserve"> </w:t>
-        </w:r>
-        <w:r>
-          <w:t>[-m &lt;mount point&gt;] [-N &lt;file system specifier&gt;]</w:t>
-        </w:r>
-      </w:ins>
     </w:p>
     <w:p>
       <w:pPr>
@@ -6119,23 +6087,23 @@
         <w:keepNext/>
         <w:ind w:firstLine="0"/>
         <w:rPr>
-          <w:ins w:id="35" w:author="Microsoft Office User" w:date="2017-07-06T11:29:00Z"/>
+          <w:ins w:id="34" w:author="Microsoft Office User" w:date="2017-07-06T11:29:00Z"/>
         </w:rPr>
       </w:pPr>
       <w:r>
         <w:t>Add Open LTFS management to a file system specified by the mount point.</w:t>
       </w:r>
-      <w:ins w:id="36" w:author="Microsoft Office User" w:date="2017-07-06T11:23:00Z">
+      <w:ins w:id="35" w:author="Microsoft Office User" w:date="2017-07-06T11:23:00Z">
         <w:r>
           <w:t xml:space="preserve"> There are </w:t>
         </w:r>
       </w:ins>
-      <w:ins w:id="37" w:author="Microsoft Office User" w:date="2017-07-06T11:25:00Z">
+      <w:ins w:id="36" w:author="Microsoft Office User" w:date="2017-07-06T11:25:00Z">
         <w:r>
           <w:t>two connectors available for OpenLTFS: a DMAPI and a FUSE connector. F</w:t>
         </w:r>
       </w:ins>
-      <w:ins w:id="38" w:author="Microsoft Office User" w:date="2017-07-06T11:26:00Z">
+      <w:ins w:id="37" w:author="Microsoft Office User" w:date="2017-07-06T11:26:00Z">
         <w:r>
           <w:t xml:space="preserve">or the FUSE </w:t>
         </w:r>
@@ -6145,39 +6113,22 @@
         </w:r>
         <w:proofErr w:type="gramEnd"/>
         <w:r>
-          <w:t xml:space="preserve"> an additional overlay </w:t>
-        </w:r>
-        <w:r>
-          <w:lastRenderedPageBreak/>
-          <w:t xml:space="preserve">file system is created where the users are required to work on. </w:t>
+          <w:t xml:space="preserve"> an additional overlay file system is created where the users are required to work on. </w:t>
         </w:r>
       </w:ins>
-      <w:ins w:id="39" w:author="Microsoft Office User" w:date="2017-07-06T11:28:00Z">
-        <w:r>
-          <w:t xml:space="preserve">A user can optionally specify where this overlay file system is mounted </w:t>
-        </w:r>
-      </w:ins>
-      <w:ins w:id="40" w:author="Microsoft Office User" w:date="2017-07-06T11:29:00Z">
-        <w:r>
-          <w:t xml:space="preserve">(“-m option”) </w:t>
-        </w:r>
-      </w:ins>
-      <w:ins w:id="41" w:author="Microsoft Office User" w:date="2017-07-06T11:28:00Z">
-        <w:r>
-          <w:t>and can also specify a label for this file system</w:t>
-        </w:r>
-      </w:ins>
-      <w:ins w:id="42" w:author="Microsoft Office User" w:date="2017-07-06T11:29:00Z">
-        <w:r>
-          <w:t xml:space="preserve"> (-N option)</w:t>
-        </w:r>
-      </w:ins>
-      <w:ins w:id="43" w:author="Microsoft Office User" w:date="2017-07-06T11:28:00Z">
+      <w:r>
+        <w:t xml:space="preserve">The original file system will be </w:t>
+      </w:r>
+      <w:r>
+        <w:lastRenderedPageBreak/>
+        <w:t>unmounted and the overlay file system will get mounted on the same mount point</w:t>
+      </w:r>
+      <w:ins w:id="38" w:author="Microsoft Office User" w:date="2017-07-06T11:28:00Z">
         <w:r>
           <w:t>.</w:t>
         </w:r>
       </w:ins>
-      <w:ins w:id="44" w:author="Microsoft Office User" w:date="2017-07-06T11:29:00Z">
+      <w:ins w:id="39" w:author="Microsoft Office User" w:date="2017-07-06T11:29:00Z">
         <w:r>
           <w:t xml:space="preserve"> Here an example:</w:t>
         </w:r>
@@ -6188,329 +6139,122 @@
         <w:keepNext/>
         <w:ind w:firstLine="0"/>
         <w:rPr>
-          <w:ins w:id="45" w:author="Microsoft Office User" w:date="2017-07-06T11:29:00Z"/>
-        </w:rPr>
-      </w:pPr>
-    </w:p>
-    <w:p>
-      <w:pPr>
-        <w:pStyle w:val="Code"/>
-        <w:rPr>
-          <w:ins w:id="46" w:author="Microsoft Office User" w:date="2017-07-06T11:35:00Z"/>
-        </w:rPr>
-        <w:pPrChange w:id="47" w:author="Microsoft Office User" w:date="2017-07-06T11:35:00Z">
-          <w:pPr>
-            <w:keepNext/>
-            <w:ind w:firstLine="0"/>
-          </w:pPr>
-        </w:pPrChange>
-      </w:pPr>
-      <w:proofErr w:type="gramStart"/>
-      <w:ins w:id="48" w:author="Microsoft Office User" w:date="2017-07-06T11:35:00Z">
-        <w:r>
-          <w:t>vex:~</w:t>
-        </w:r>
-        <w:proofErr w:type="gramEnd"/>
-        <w:r>
-          <w:t xml:space="preserve"> # </w:t>
-        </w:r>
-        <w:proofErr w:type="spellStart"/>
-        <w:r>
-          <w:t>df</w:t>
-        </w:r>
-        <w:proofErr w:type="spellEnd"/>
-      </w:ins>
-    </w:p>
-    <w:p>
-      <w:pPr>
-        <w:pStyle w:val="Code"/>
-        <w:rPr>
-          <w:ins w:id="49" w:author="Microsoft Office User" w:date="2017-07-06T11:36:00Z"/>
-        </w:rPr>
-      </w:pPr>
-      <w:ins w:id="50" w:author="Microsoft Office User" w:date="2017-07-06T11:36:00Z">
-        <w:r>
-          <w:t>Filesystem          1K-</w:t>
-        </w:r>
-        <w:proofErr w:type="gramStart"/>
-        <w:r>
-          <w:t>blocks  Used</w:t>
-        </w:r>
-        <w:proofErr w:type="gramEnd"/>
-        <w:r>
-          <w:t xml:space="preserve"> Available Use% Mounted on</w:t>
-        </w:r>
-      </w:ins>
-    </w:p>
-    <w:p>
-      <w:pPr>
-        <w:pStyle w:val="Code"/>
-        <w:rPr>
-          <w:ins w:id="51" w:author="Microsoft Office User" w:date="2017-07-06T11:36:00Z"/>
-        </w:rPr>
-      </w:pPr>
-      <w:ins w:id="52" w:author="Microsoft Office User" w:date="2017-07-06T11:36:00Z">
-        <w:r>
-          <w:t>...</w:t>
-        </w:r>
-      </w:ins>
-    </w:p>
-    <w:p>
-      <w:pPr>
-        <w:pStyle w:val="Code"/>
-      </w:pPr>
-      <w:ins w:id="53" w:author="Microsoft Office User" w:date="2017-07-06T11:36:00Z">
-        <w:r>
-          <w:t>/dev/loop0            4362664 32928   4329736   1% /</w:t>
-        </w:r>
-        <w:proofErr w:type="spellStart"/>
-        <w:r>
-          <w:t>mnt</w:t>
-        </w:r>
-        <w:proofErr w:type="spellEnd"/>
-        <w:r>
-          <w:t>/</w:t>
-        </w:r>
-        <w:proofErr w:type="spellStart"/>
-        <w:r>
-          <w:t>testfs</w:t>
-        </w:r>
-      </w:ins>
-      <w:proofErr w:type="spellEnd"/>
-    </w:p>
-    <w:p>
-      <w:pPr>
-        <w:pStyle w:val="Code"/>
-        <w:rPr>
-          <w:ins w:id="54" w:author="Microsoft Office User" w:date="2017-07-06T11:36:00Z"/>
-        </w:rPr>
-      </w:pPr>
-    </w:p>
-    <w:p>
-      <w:pPr>
-        <w:pStyle w:val="Code"/>
-        <w:pPrChange w:id="55" w:author="Microsoft Office User" w:date="2017-07-06T11:35:00Z">
-          <w:pPr>
-            <w:keepNext/>
-            <w:ind w:firstLine="0"/>
-          </w:pPr>
-        </w:pPrChange>
-      </w:pPr>
-      <w:proofErr w:type="gramStart"/>
-      <w:ins w:id="56" w:author="Microsoft Office User" w:date="2017-07-06T11:35:00Z">
-        <w:r>
-          <w:t>vex:~</w:t>
-        </w:r>
-        <w:proofErr w:type="gramEnd"/>
-        <w:r>
-          <w:t xml:space="preserve"> # ltfsdm add /</w:t>
-        </w:r>
-        <w:proofErr w:type="spellStart"/>
-        <w:r>
-          <w:t>mnt</w:t>
-        </w:r>
-        <w:proofErr w:type="spellEnd"/>
-        <w:r>
-          <w:t>/</w:t>
-        </w:r>
-        <w:proofErr w:type="spellStart"/>
-        <w:r>
-          <w:t>testfs</w:t>
-        </w:r>
-        <w:proofErr w:type="spellEnd"/>
-        <w:r>
-          <w:t xml:space="preserve"> -m /</w:t>
-        </w:r>
-        <w:proofErr w:type="spellStart"/>
-        <w:r>
-          <w:t>mnt</w:t>
-        </w:r>
-        <w:proofErr w:type="spellEnd"/>
-        <w:r>
-          <w:t>/</w:t>
-        </w:r>
-        <w:proofErr w:type="spellStart"/>
-        <w:r>
-          <w:t>openltfs</w:t>
-        </w:r>
-        <w:proofErr w:type="spellEnd"/>
-        <w:r>
-          <w:t xml:space="preserve"> -N "for test"</w:t>
-        </w:r>
-      </w:ins>
-    </w:p>
-    <w:p>
-      <w:pPr>
-        <w:pStyle w:val="Code"/>
-        <w:rPr>
-          <w:ins w:id="57" w:author="Microsoft Office User" w:date="2017-07-06T11:35:00Z"/>
-        </w:rPr>
-      </w:pPr>
-    </w:p>
-    <w:p>
-      <w:pPr>
-        <w:pStyle w:val="Code"/>
-        <w:rPr>
-          <w:ins w:id="58" w:author="Microsoft Office User" w:date="2017-07-06T11:35:00Z"/>
-        </w:rPr>
-        <w:pPrChange w:id="59" w:author="Microsoft Office User" w:date="2017-07-06T11:35:00Z">
-          <w:pPr>
-            <w:keepNext/>
-            <w:ind w:firstLine="0"/>
-          </w:pPr>
-        </w:pPrChange>
-      </w:pPr>
-      <w:proofErr w:type="gramStart"/>
-      <w:ins w:id="60" w:author="Microsoft Office User" w:date="2017-07-06T11:35:00Z">
-        <w:r>
-          <w:t>vex:~</w:t>
-        </w:r>
-        <w:proofErr w:type="gramEnd"/>
-        <w:r>
-          <w:t xml:space="preserve"> # </w:t>
-        </w:r>
-        <w:proofErr w:type="spellStart"/>
-        <w:r>
-          <w:t>df</w:t>
-        </w:r>
-        <w:proofErr w:type="spellEnd"/>
-      </w:ins>
+          <w:ins w:id="40" w:author="Microsoft Office User" w:date="2017-07-06T11:29:00Z"/>
+        </w:rPr>
+      </w:pPr>
     </w:p>
     <w:p>
       <w:pPr>
         <w:keepNext/>
         <w:ind w:firstLine="0"/>
         <w:rPr>
-          <w:ins w:id="61" w:author="Microsoft Office User" w:date="2017-07-06T11:37:00Z"/>
-          <w:rFonts w:ascii="Andale Mono" w:hAnsi="Andale Mono"/>
-        </w:rPr>
-      </w:pPr>
-      <w:ins w:id="62" w:author="Microsoft Office User" w:date="2017-07-06T11:37:00Z">
-        <w:r>
-          <w:rPr>
-            <w:rFonts w:ascii="Andale Mono" w:hAnsi="Andale Mono"/>
-          </w:rPr>
-          <w:t>Filesystem          1K-</w:t>
-        </w:r>
-        <w:proofErr w:type="gramStart"/>
-        <w:r>
-          <w:rPr>
-            <w:rFonts w:ascii="Andale Mono" w:hAnsi="Andale Mono"/>
-          </w:rPr>
-          <w:t>blocks  Used</w:t>
-        </w:r>
-        <w:proofErr w:type="gramEnd"/>
-        <w:r>
-          <w:rPr>
-            <w:rFonts w:ascii="Andale Mono" w:hAnsi="Andale Mono"/>
-          </w:rPr>
-          <w:t xml:space="preserve"> Available Use% Mounted on</w:t>
-        </w:r>
-      </w:ins>
+          <w:rFonts w:ascii="Andale Mono" w:hAnsi="Andale Mono"/>
+          <w:sz w:val="20"/>
+          <w:szCs w:val="20"/>
+        </w:rPr>
+      </w:pPr>
+      <w:r>
+        <w:rPr>
+          <w:rFonts w:ascii="Andale Mono" w:hAnsi="Andale Mono"/>
+          <w:sz w:val="20"/>
+          <w:szCs w:val="20"/>
+        </w:rPr>
+        <w:t>Filesystem                1K-blocks      Used     Available Use% Mounted on</w:t>
+      </w:r>
     </w:p>
     <w:p>
       <w:pPr>
         <w:keepNext/>
         <w:ind w:firstLine="0"/>
         <w:rPr>
-          <w:ins w:id="63" w:author="Microsoft Office User" w:date="2017-07-06T11:37:00Z"/>
-          <w:rFonts w:ascii="Andale Mono" w:hAnsi="Andale Mono"/>
-        </w:rPr>
-      </w:pPr>
-      <w:ins w:id="64" w:author="Microsoft Office User" w:date="2017-07-06T11:37:00Z">
-        <w:r>
-          <w:rPr>
-            <w:rFonts w:ascii="Andale Mono" w:hAnsi="Andale Mono"/>
-          </w:rPr>
-          <w:t>...</w:t>
-        </w:r>
-      </w:ins>
+          <w:rFonts w:ascii="Andale Mono" w:hAnsi="Andale Mono"/>
+          <w:sz w:val="20"/>
+          <w:szCs w:val="20"/>
+        </w:rPr>
+      </w:pPr>
+      <w:r>
+        <w:rPr>
+          <w:rFonts w:ascii="Andale Mono" w:hAnsi="Andale Mono"/>
+          <w:sz w:val="20"/>
+          <w:szCs w:val="20"/>
+        </w:rPr>
+        <w:t>...</w:t>
+      </w:r>
     </w:p>
     <w:p>
       <w:pPr>
         <w:keepNext/>
         <w:ind w:firstLine="0"/>
         <w:rPr>
-          <w:ins w:id="65" w:author="Microsoft Office User" w:date="2017-07-06T11:37:00Z"/>
-          <w:rFonts w:ascii="Andale Mono" w:hAnsi="Andale Mono"/>
-        </w:rPr>
-      </w:pPr>
-      <w:ins w:id="66" w:author="Microsoft Office User" w:date="2017-07-06T11:37:00Z">
-        <w:r>
-          <w:rPr>
-            <w:rFonts w:ascii="Andale Mono" w:hAnsi="Andale Mono"/>
-          </w:rPr>
-          <w:t>/dev/loop0            4362664 32928   4329736   1% /</w:t>
-        </w:r>
-        <w:proofErr w:type="spellStart"/>
-        <w:r>
-          <w:rPr>
-            <w:rFonts w:ascii="Andale Mono" w:hAnsi="Andale Mono"/>
-          </w:rPr>
-          <w:t>mnt</w:t>
-        </w:r>
-        <w:proofErr w:type="spellEnd"/>
-        <w:r>
-          <w:rPr>
-            <w:rFonts w:ascii="Andale Mono" w:hAnsi="Andale Mono"/>
-          </w:rPr>
-          <w:t>/</w:t>
-        </w:r>
-        <w:proofErr w:type="spellStart"/>
-        <w:r>
-          <w:rPr>
-            <w:rFonts w:ascii="Andale Mono" w:hAnsi="Andale Mono"/>
-          </w:rPr>
-          <w:t>testfs</w:t>
-        </w:r>
-        <w:proofErr w:type="spellEnd"/>
-      </w:ins>
+          <w:rFonts w:ascii="Andale Mono" w:hAnsi="Andale Mono"/>
+          <w:sz w:val="20"/>
+          <w:szCs w:val="20"/>
+        </w:rPr>
+      </w:pPr>
+      <w:r>
+        <w:rPr>
+          <w:rFonts w:ascii="Andale Mono" w:hAnsi="Andale Mono"/>
+          <w:sz w:val="20"/>
+          <w:szCs w:val="20"/>
+        </w:rPr>
+        <w:t>/dev/loop0                  6346344     33248       6313096   1% /</w:t>
+      </w:r>
+      <w:proofErr w:type="spellStart"/>
+      <w:r>
+        <w:rPr>
+          <w:rFonts w:ascii="Andale Mono" w:hAnsi="Andale Mono"/>
+          <w:sz w:val="20"/>
+          <w:szCs w:val="20"/>
+        </w:rPr>
+        <w:t>mnt</w:t>
+      </w:r>
+      <w:proofErr w:type="spellEnd"/>
+      <w:r>
+        <w:rPr>
+          <w:rFonts w:ascii="Andale Mono" w:hAnsi="Andale Mono"/>
+          <w:sz w:val="20"/>
+          <w:szCs w:val="20"/>
+        </w:rPr>
+        <w:t>/ram</w:t>
+      </w:r>
     </w:p>
     <w:p>
       <w:pPr>
         <w:keepNext/>
         <w:ind w:firstLine="0"/>
         <w:rPr>
-          <w:ins w:id="67" w:author="Microsoft Office User" w:date="2017-07-06T11:35:00Z"/>
-        </w:rPr>
-      </w:pPr>
-      <w:proofErr w:type="gramStart"/>
-      <w:ins w:id="68" w:author="Microsoft Office User" w:date="2017-07-06T11:37:00Z">
-        <w:r>
-          <w:rPr>
-            <w:rFonts w:ascii="Andale Mono" w:hAnsi="Andale Mono"/>
-          </w:rPr>
-          <w:t>OpenLTFS:[</w:t>
-        </w:r>
-        <w:proofErr w:type="gramEnd"/>
-        <w:r>
-          <w:rPr>
-            <w:rFonts w:ascii="Andale Mono" w:hAnsi="Andale Mono"/>
-          </w:rPr>
-          <w:t>for test]   4362664 32928   4329736   1% /</w:t>
-        </w:r>
-        <w:proofErr w:type="spellStart"/>
-        <w:r>
-          <w:rPr>
-            <w:rFonts w:ascii="Andale Mono" w:hAnsi="Andale Mono"/>
-          </w:rPr>
-          <w:t>mnt</w:t>
-        </w:r>
-        <w:proofErr w:type="spellEnd"/>
-        <w:r>
-          <w:rPr>
-            <w:rFonts w:ascii="Andale Mono" w:hAnsi="Andale Mono"/>
-          </w:rPr>
-          <w:t>/</w:t>
-        </w:r>
-        <w:proofErr w:type="spellStart"/>
-        <w:r>
-          <w:rPr>
-            <w:rFonts w:ascii="Andale Mono" w:hAnsi="Andale Mono"/>
-          </w:rPr>
-          <w:t>openltfs</w:t>
-        </w:r>
-      </w:ins>
+          <w:rFonts w:ascii="Andale Mono" w:hAnsi="Andale Mono"/>
+          <w:sz w:val="20"/>
+          <w:szCs w:val="20"/>
+        </w:rPr>
+      </w:pPr>
+      <w:proofErr w:type="spellStart"/>
+      <w:r>
+        <w:rPr>
+          <w:rFonts w:ascii="Andale Mono" w:hAnsi="Andale Mono"/>
+          <w:sz w:val="20"/>
+          <w:szCs w:val="20"/>
+        </w:rPr>
+        <w:t>ltfs</w:t>
+      </w:r>
+      <w:proofErr w:type="spellEnd"/>
+      <w:r>
+        <w:rPr>
+          <w:rFonts w:ascii="Andale Mono" w:hAnsi="Andale Mono"/>
+          <w:sz w:val="20"/>
+          <w:szCs w:val="20"/>
+        </w:rPr>
+        <w:t>:/dev/IBMchanger0 2199023255040         0 2199023255040   0% /</w:t>
+      </w:r>
+      <w:proofErr w:type="spellStart"/>
+      <w:r>
+        <w:rPr>
+          <w:rFonts w:ascii="Andale Mono" w:hAnsi="Andale Mono"/>
+          <w:sz w:val="20"/>
+          <w:szCs w:val="20"/>
+        </w:rPr>
+        <w:t>ltfs</w:t>
+      </w:r>
       <w:proofErr w:type="spellEnd"/>
     </w:p>
     <w:p>
@@ -6518,30 +6262,431 @@
         <w:keepNext/>
         <w:ind w:firstLine="0"/>
         <w:rPr>
-          <w:ins w:id="69" w:author="Microsoft Office User" w:date="2017-07-06T11:38:00Z"/>
-        </w:rPr>
-      </w:pPr>
+          <w:rFonts w:ascii="Andale Mono" w:hAnsi="Andale Mono"/>
+          <w:sz w:val="20"/>
+          <w:szCs w:val="20"/>
+        </w:rPr>
+      </w:pPr>
+      <w:r>
+        <w:rPr>
+          <w:rFonts w:ascii="Andale Mono" w:hAnsi="Andale Mono"/>
+          <w:sz w:val="20"/>
+          <w:szCs w:val="20"/>
+        </w:rPr>
+        <w:t xml:space="preserve">/dev/sdc1                 936063420 691179764     </w:t>
+      </w:r>
+      <w:proofErr w:type="gramStart"/>
+      <w:r>
+        <w:rPr>
+          <w:rFonts w:ascii="Andale Mono" w:hAnsi="Andale Mono"/>
+          <w:sz w:val="20"/>
+          <w:szCs w:val="20"/>
+        </w:rPr>
+        <w:t>244883656  74</w:t>
+      </w:r>
+      <w:proofErr w:type="gramEnd"/>
+      <w:r>
+        <w:rPr>
+          <w:rFonts w:ascii="Andale Mono" w:hAnsi="Andale Mono"/>
+          <w:sz w:val="20"/>
+          <w:szCs w:val="20"/>
+        </w:rPr>
+        <w:t>% /</w:t>
+      </w:r>
+      <w:proofErr w:type="spellStart"/>
+      <w:r>
+        <w:rPr>
+          <w:rFonts w:ascii="Andale Mono" w:hAnsi="Andale Mono"/>
+          <w:sz w:val="20"/>
+          <w:szCs w:val="20"/>
+        </w:rPr>
+        <w:t>mnt</w:t>
+      </w:r>
+      <w:proofErr w:type="spellEnd"/>
+      <w:r>
+        <w:rPr>
+          <w:rFonts w:ascii="Andale Mono" w:hAnsi="Andale Mono"/>
+          <w:sz w:val="20"/>
+          <w:szCs w:val="20"/>
+        </w:rPr>
+        <w:t>/</w:t>
+      </w:r>
+      <w:proofErr w:type="spellStart"/>
+      <w:r>
+        <w:rPr>
+          <w:rFonts w:ascii="Andale Mono" w:hAnsi="Andale Mono"/>
+          <w:sz w:val="20"/>
+          <w:szCs w:val="20"/>
+        </w:rPr>
+        <w:t>lxfs</w:t>
+      </w:r>
+      <w:bookmarkStart w:id="41" w:name="_GoBack"/>
+      <w:bookmarkEnd w:id="41"/>
+      <w:proofErr w:type="spellEnd"/>
     </w:p>
     <w:p>
       <w:pPr>
         <w:keepNext/>
         <w:ind w:firstLine="0"/>
-      </w:pPr>
-      <w:ins w:id="70" w:author="Microsoft Office User" w:date="2017-07-06T11:38:00Z">
-        <w:r>
-          <w:t xml:space="preserve">By default the mount point of the overlay file system is the original with a </w:t>
-        </w:r>
-      </w:ins>
+        <w:rPr>
+          <w:rFonts w:ascii="Andale Mono" w:hAnsi="Andale Mono"/>
+          <w:sz w:val="20"/>
+          <w:szCs w:val="20"/>
+        </w:rPr>
+      </w:pPr>
+    </w:p>
+    <w:p>
+      <w:pPr>
+        <w:keepNext/>
+        <w:ind w:firstLine="0"/>
+        <w:rPr>
+          <w:rFonts w:ascii="Andale Mono" w:hAnsi="Andale Mono"/>
+          <w:sz w:val="20"/>
+          <w:szCs w:val="20"/>
+        </w:rPr>
+      </w:pPr>
+      <w:r>
+        <w:rPr>
+          <w:rFonts w:ascii="Andale Mono" w:hAnsi="Andale Mono"/>
+          <w:sz w:val="20"/>
+          <w:szCs w:val="20"/>
+        </w:rPr>
+        <w:t>[</w:t>
+      </w:r>
+      <w:proofErr w:type="spellStart"/>
+      <w:r>
+        <w:rPr>
+          <w:rFonts w:ascii="Andale Mono" w:hAnsi="Andale Mono"/>
+          <w:sz w:val="20"/>
+          <w:szCs w:val="20"/>
+        </w:rPr>
+        <w:t>root@visp</w:t>
+      </w:r>
+      <w:proofErr w:type="spellEnd"/>
+      <w:r>
+        <w:rPr>
+          <w:rFonts w:ascii="Andale Mono" w:hAnsi="Andale Mono"/>
+          <w:sz w:val="20"/>
+          <w:szCs w:val="20"/>
+        </w:rPr>
+        <w:t xml:space="preserve"> </w:t>
+      </w:r>
       <w:proofErr w:type="gramStart"/>
-      <w:ins w:id="71" w:author="Microsoft Office User" w:date="2017-07-06T11:39:00Z">
-        <w:r>
-          <w:t>“.managed</w:t>
-        </w:r>
-        <w:proofErr w:type="gramEnd"/>
-        <w:r>
-          <w:t>” suffix and the default label is the name of the original mount point.</w:t>
-        </w:r>
-      </w:ins>
+      <w:r>
+        <w:rPr>
+          <w:rFonts w:ascii="Andale Mono" w:hAnsi="Andale Mono"/>
+          <w:sz w:val="20"/>
+          <w:szCs w:val="20"/>
+        </w:rPr>
+        <w:t>~]#</w:t>
+      </w:r>
+      <w:proofErr w:type="gramEnd"/>
+      <w:r>
+        <w:rPr>
+          <w:rFonts w:ascii="Andale Mono" w:hAnsi="Andale Mono"/>
+          <w:sz w:val="20"/>
+          <w:szCs w:val="20"/>
+        </w:rPr>
+        <w:t xml:space="preserve"> ltfsdm add /</w:t>
+      </w:r>
+      <w:proofErr w:type="spellStart"/>
+      <w:r>
+        <w:rPr>
+          <w:rFonts w:ascii="Andale Mono" w:hAnsi="Andale Mono"/>
+          <w:sz w:val="20"/>
+          <w:szCs w:val="20"/>
+        </w:rPr>
+        <w:t>mnt</w:t>
+      </w:r>
+      <w:proofErr w:type="spellEnd"/>
+      <w:r>
+        <w:rPr>
+          <w:rFonts w:ascii="Andale Mono" w:hAnsi="Andale Mono"/>
+          <w:sz w:val="20"/>
+          <w:szCs w:val="20"/>
+        </w:rPr>
+        <w:t>/</w:t>
+      </w:r>
+      <w:proofErr w:type="spellStart"/>
+      <w:r>
+        <w:rPr>
+          <w:rFonts w:ascii="Andale Mono" w:hAnsi="Andale Mono"/>
+          <w:sz w:val="20"/>
+          <w:szCs w:val="20"/>
+        </w:rPr>
+        <w:t>lxfs</w:t>
+      </w:r>
+      <w:proofErr w:type="spellEnd"/>
+    </w:p>
+    <w:p>
+      <w:pPr>
+        <w:keepNext/>
+        <w:ind w:firstLine="0"/>
+        <w:rPr>
+          <w:rFonts w:ascii="Andale Mono" w:hAnsi="Andale Mono"/>
+          <w:sz w:val="20"/>
+          <w:szCs w:val="20"/>
+        </w:rPr>
+      </w:pPr>
+    </w:p>
+    <w:p>
+      <w:pPr>
+        <w:keepNext/>
+        <w:ind w:firstLine="0"/>
+        <w:rPr>
+          <w:rFonts w:ascii="Andale Mono" w:hAnsi="Andale Mono"/>
+          <w:sz w:val="20"/>
+          <w:szCs w:val="20"/>
+        </w:rPr>
+      </w:pPr>
+      <w:r>
+        <w:rPr>
+          <w:rFonts w:ascii="Andale Mono" w:hAnsi="Andale Mono"/>
+          <w:sz w:val="20"/>
+          <w:szCs w:val="20"/>
+        </w:rPr>
+        <w:t>[</w:t>
+      </w:r>
+      <w:proofErr w:type="spellStart"/>
+      <w:r>
+        <w:rPr>
+          <w:rFonts w:ascii="Andale Mono" w:hAnsi="Andale Mono"/>
+          <w:sz w:val="20"/>
+          <w:szCs w:val="20"/>
+        </w:rPr>
+        <w:t>root@visp</w:t>
+      </w:r>
+      <w:proofErr w:type="spellEnd"/>
+      <w:r>
+        <w:rPr>
+          <w:rFonts w:ascii="Andale Mono" w:hAnsi="Andale Mono"/>
+          <w:sz w:val="20"/>
+          <w:szCs w:val="20"/>
+        </w:rPr>
+        <w:t xml:space="preserve"> </w:t>
+      </w:r>
+      <w:proofErr w:type="gramStart"/>
+      <w:r>
+        <w:rPr>
+          <w:rFonts w:ascii="Andale Mono" w:hAnsi="Andale Mono"/>
+          <w:sz w:val="20"/>
+          <w:szCs w:val="20"/>
+        </w:rPr>
+        <w:t>~]#</w:t>
+      </w:r>
+      <w:proofErr w:type="gramEnd"/>
+      <w:r>
+        <w:rPr>
+          <w:rFonts w:ascii="Andale Mono" w:hAnsi="Andale Mono"/>
+          <w:sz w:val="20"/>
+          <w:szCs w:val="20"/>
+        </w:rPr>
+        <w:t xml:space="preserve"> </w:t>
+      </w:r>
+      <w:proofErr w:type="spellStart"/>
+      <w:r>
+        <w:rPr>
+          <w:rFonts w:ascii="Andale Mono" w:hAnsi="Andale Mono"/>
+          <w:sz w:val="20"/>
+          <w:szCs w:val="20"/>
+        </w:rPr>
+        <w:t>df</w:t>
+      </w:r>
+      <w:proofErr w:type="spellEnd"/>
+    </w:p>
+    <w:p>
+      <w:pPr>
+        <w:keepNext/>
+        <w:ind w:firstLine="0"/>
+        <w:rPr>
+          <w:rFonts w:ascii="Andale Mono" w:hAnsi="Andale Mono"/>
+          <w:sz w:val="20"/>
+          <w:szCs w:val="20"/>
+        </w:rPr>
+      </w:pPr>
+      <w:r>
+        <w:rPr>
+          <w:rFonts w:ascii="Andale Mono" w:hAnsi="Andale Mono"/>
+          <w:sz w:val="20"/>
+          <w:szCs w:val="20"/>
+        </w:rPr>
+        <w:t>Filesystem                1K-blocks      Used     Available Use% Mounted on</w:t>
+      </w:r>
+    </w:p>
+    <w:p>
+      <w:pPr>
+        <w:keepNext/>
+        <w:ind w:firstLine="0"/>
+        <w:rPr>
+          <w:rFonts w:ascii="Andale Mono" w:hAnsi="Andale Mono"/>
+          <w:sz w:val="20"/>
+          <w:szCs w:val="20"/>
+        </w:rPr>
+      </w:pPr>
+      <w:r>
+        <w:rPr>
+          <w:rFonts w:ascii="Andale Mono" w:hAnsi="Andale Mono"/>
+          <w:sz w:val="20"/>
+          <w:szCs w:val="20"/>
+        </w:rPr>
+        <w:t>...</w:t>
+      </w:r>
+    </w:p>
+    <w:p>
+      <w:pPr>
+        <w:keepNext/>
+        <w:ind w:firstLine="0"/>
+        <w:rPr>
+          <w:rFonts w:ascii="Andale Mono" w:hAnsi="Andale Mono"/>
+          <w:sz w:val="20"/>
+          <w:szCs w:val="20"/>
+        </w:rPr>
+      </w:pPr>
+      <w:r>
+        <w:rPr>
+          <w:rFonts w:ascii="Andale Mono" w:hAnsi="Andale Mono"/>
+          <w:sz w:val="20"/>
+          <w:szCs w:val="20"/>
+        </w:rPr>
+        <w:t>/dev/loop0                  6346344     33248       6313096   1% /</w:t>
+      </w:r>
+      <w:proofErr w:type="spellStart"/>
+      <w:r>
+        <w:rPr>
+          <w:rFonts w:ascii="Andale Mono" w:hAnsi="Andale Mono"/>
+          <w:sz w:val="20"/>
+          <w:szCs w:val="20"/>
+        </w:rPr>
+        <w:t>mnt</w:t>
+      </w:r>
+      <w:proofErr w:type="spellEnd"/>
+      <w:r>
+        <w:rPr>
+          <w:rFonts w:ascii="Andale Mono" w:hAnsi="Andale Mono"/>
+          <w:sz w:val="20"/>
+          <w:szCs w:val="20"/>
+        </w:rPr>
+        <w:t>/ram</w:t>
+      </w:r>
+    </w:p>
+    <w:p>
+      <w:pPr>
+        <w:keepNext/>
+        <w:ind w:firstLine="0"/>
+        <w:rPr>
+          <w:rFonts w:ascii="Andale Mono" w:hAnsi="Andale Mono"/>
+          <w:sz w:val="20"/>
+          <w:szCs w:val="20"/>
+        </w:rPr>
+      </w:pPr>
+      <w:proofErr w:type="spellStart"/>
+      <w:r>
+        <w:rPr>
+          <w:rFonts w:ascii="Andale Mono" w:hAnsi="Andale Mono"/>
+          <w:sz w:val="20"/>
+          <w:szCs w:val="20"/>
+        </w:rPr>
+        <w:t>ltfs</w:t>
+      </w:r>
+      <w:proofErr w:type="spellEnd"/>
+      <w:r>
+        <w:rPr>
+          <w:rFonts w:ascii="Andale Mono" w:hAnsi="Andale Mono"/>
+          <w:sz w:val="20"/>
+          <w:szCs w:val="20"/>
+        </w:rPr>
+        <w:t>:/dev/IBMchanger0 2199023255040         0 2199023255040   0% /</w:t>
+      </w:r>
+      <w:proofErr w:type="spellStart"/>
+      <w:r>
+        <w:rPr>
+          <w:rFonts w:ascii="Andale Mono" w:hAnsi="Andale Mono"/>
+          <w:sz w:val="20"/>
+          <w:szCs w:val="20"/>
+        </w:rPr>
+        <w:t>ltfs</w:t>
+      </w:r>
+      <w:proofErr w:type="spellEnd"/>
+    </w:p>
+    <w:p>
+      <w:pPr>
+        <w:keepNext/>
+        <w:ind w:firstLine="0"/>
+        <w:rPr>
+          <w:ins w:id="42" w:author="Microsoft Office User" w:date="2017-07-06T11:38:00Z"/>
+          <w:sz w:val="20"/>
+          <w:szCs w:val="20"/>
+        </w:rPr>
+      </w:pPr>
+      <w:r>
+        <w:rPr>
+          <w:rFonts w:ascii="Andale Mono" w:hAnsi="Andale Mono"/>
+          <w:sz w:val="20"/>
+          <w:szCs w:val="20"/>
+        </w:rPr>
+        <w:t xml:space="preserve">OpenLTFS:/dev/sdc1        936063420 691179764     </w:t>
+      </w:r>
+      <w:proofErr w:type="gramStart"/>
+      <w:r>
+        <w:rPr>
+          <w:rFonts w:ascii="Andale Mono" w:hAnsi="Andale Mono"/>
+          <w:sz w:val="20"/>
+          <w:szCs w:val="20"/>
+        </w:rPr>
+        <w:t>244883656  74</w:t>
+      </w:r>
+      <w:proofErr w:type="gramEnd"/>
+      <w:r>
+        <w:rPr>
+          <w:rFonts w:ascii="Andale Mono" w:hAnsi="Andale Mono"/>
+          <w:sz w:val="20"/>
+          <w:szCs w:val="20"/>
+        </w:rPr>
+        <w:t>% /</w:t>
+      </w:r>
+      <w:proofErr w:type="spellStart"/>
+      <w:r>
+        <w:rPr>
+          <w:rFonts w:ascii="Andale Mono" w:hAnsi="Andale Mono"/>
+          <w:sz w:val="20"/>
+          <w:szCs w:val="20"/>
+        </w:rPr>
+        <w:t>mnt</w:t>
+      </w:r>
+      <w:proofErr w:type="spellEnd"/>
+      <w:r>
+        <w:rPr>
+          <w:rFonts w:ascii="Andale Mono" w:hAnsi="Andale Mono"/>
+          <w:sz w:val="20"/>
+          <w:szCs w:val="20"/>
+        </w:rPr>
+        <w:t>/</w:t>
+      </w:r>
+      <w:proofErr w:type="spellStart"/>
+      <w:r>
+        <w:rPr>
+          <w:rFonts w:ascii="Andale Mono" w:hAnsi="Andale Mono"/>
+          <w:sz w:val="20"/>
+          <w:szCs w:val="20"/>
+        </w:rPr>
+        <w:t>lxfs</w:t>
+      </w:r>
+      <w:proofErr w:type="spellEnd"/>
+    </w:p>
+    <w:p>
+      <w:pPr>
+        <w:keepNext/>
+        <w:ind w:firstLine="0"/>
+      </w:pPr>
+    </w:p>
+    <w:p>
+      <w:pPr>
+        <w:keepNext/>
+        <w:ind w:firstLine="0"/>
+      </w:pPr>
+      <w:r>
+        <w:t xml:space="preserve">The original device name (in this case “/dev/sdc1”) is prepended by an “OpenLTFS:” string to indicate that this file system now is managed by OpenLTFS. The file system listed is in fact a Fuse overlay file system. </w:t>
+      </w:r>
     </w:p>
     <w:p>
       <w:pPr>
@@ -6554,14 +6699,14 @@
           <w:rFonts w:ascii="Andale Mono" w:hAnsi="Andale Mono"/>
         </w:rPr>
       </w:pPr>
-      <w:bookmarkStart w:id="72" w:name="_Toc487547642"/>
+      <w:bookmarkStart w:id="43" w:name="_Toc487547642"/>
       <w:r>
         <w:rPr>
           <w:rFonts w:ascii="Andale Mono" w:hAnsi="Andale Mono"/>
         </w:rPr>
         <w:t>ltfsdm status</w:t>
       </w:r>
-      <w:bookmarkEnd w:id="72"/>
+      <w:bookmarkEnd w:id="43"/>
     </w:p>
     <w:p>
       <w:pPr>
@@ -6609,14 +6754,14 @@
           <w:rFonts w:ascii="Andale Mono" w:hAnsi="Andale Mono"/>
         </w:rPr>
       </w:pPr>
-      <w:bookmarkStart w:id="73" w:name="_Toc487547643"/>
+      <w:bookmarkStart w:id="44" w:name="_Toc487547643"/>
       <w:r>
         <w:rPr>
           <w:rFonts w:ascii="Andale Mono" w:hAnsi="Andale Mono"/>
         </w:rPr>
         <w:t>ltfsdm migrate</w:t>
       </w:r>
-      <w:bookmarkEnd w:id="73"/>
+      <w:bookmarkEnd w:id="44"/>
     </w:p>
     <w:p>
       <w:pPr>
@@ -6645,7 +6790,7 @@
       <w:r>
         <w:t xml:space="preserve">ltfsdm migrate </w:t>
       </w:r>
-      <w:del w:id="74" w:author="Microsoft Office User" w:date="2017-07-06T11:42:00Z">
+      <w:del w:id="45" w:author="Microsoft Office User" w:date="2017-07-06T11:42:00Z">
         <w:r>
           <w:delText xml:space="preserve">[-w] </w:delText>
         </w:r>
@@ -6653,32 +6798,32 @@
       <w:r>
         <w:t xml:space="preserve">[-p] </w:t>
       </w:r>
-      <w:del w:id="75" w:author="Microsoft Office User" w:date="2017-07-06T11:43:00Z">
+      <w:del w:id="46" w:author="Microsoft Office User" w:date="2017-07-06T11:43:00Z">
         <w:r>
           <w:delText>[-</w:delText>
         </w:r>
       </w:del>
-      <w:del w:id="76" w:author="Microsoft Office User" w:date="2017-07-06T11:42:00Z">
+      <w:del w:id="47" w:author="Microsoft Office User" w:date="2017-07-06T11:42:00Z">
         <w:r>
           <w:delText>c</w:delText>
         </w:r>
       </w:del>
-      <w:del w:id="77" w:author="Microsoft Office User" w:date="2017-07-06T11:43:00Z">
+      <w:del w:id="48" w:author="Microsoft Office User" w:date="2017-07-06T11:43:00Z">
         <w:r>
           <w:delText xml:space="preserve"> &lt;</w:delText>
         </w:r>
       </w:del>
-      <w:del w:id="78" w:author="Microsoft Office User" w:date="2017-07-06T11:42:00Z">
+      <w:del w:id="49" w:author="Microsoft Office User" w:date="2017-07-06T11:42:00Z">
         <w:r>
           <w:delText>colocation factor</w:delText>
         </w:r>
       </w:del>
-      <w:del w:id="79" w:author="Microsoft Office User" w:date="2017-07-06T11:43:00Z">
+      <w:del w:id="50" w:author="Microsoft Office User" w:date="2017-07-06T11:43:00Z">
         <w:r>
           <w:delText>&gt;</w:delText>
         </w:r>
       </w:del>
-      <w:ins w:id="80" w:author="Microsoft Office User" w:date="2017-07-06T11:43:00Z">
+      <w:ins w:id="51" w:author="Microsoft Office User" w:date="2017-07-06T11:43:00Z">
         <w:r>
           <w:t>[</w:t>
         </w:r>
@@ -6737,7 +6882,7 @@
       <w:r>
         <w:t xml:space="preserve">ltfsdm migrate </w:t>
       </w:r>
-      <w:del w:id="81" w:author="Microsoft Office User" w:date="2017-07-06T11:42:00Z">
+      <w:del w:id="52" w:author="Microsoft Office User" w:date="2017-07-06T11:42:00Z">
         <w:r>
           <w:delText xml:space="preserve">[-w] </w:delText>
         </w:r>
@@ -6745,22 +6890,22 @@
       <w:r>
         <w:t xml:space="preserve">[-p] </w:t>
       </w:r>
-      <w:del w:id="82" w:author="Microsoft Office User" w:date="2017-07-06T11:44:00Z">
+      <w:del w:id="53" w:author="Microsoft Office User" w:date="2017-07-06T11:44:00Z">
         <w:r>
           <w:delText>[-</w:delText>
         </w:r>
       </w:del>
-      <w:del w:id="83" w:author="Microsoft Office User" w:date="2017-07-06T11:42:00Z">
+      <w:del w:id="54" w:author="Microsoft Office User" w:date="2017-07-06T11:42:00Z">
         <w:r>
           <w:delText>c</w:delText>
         </w:r>
       </w:del>
-      <w:del w:id="84" w:author="Microsoft Office User" w:date="2017-07-06T11:44:00Z">
+      <w:del w:id="55" w:author="Microsoft Office User" w:date="2017-07-06T11:44:00Z">
         <w:r>
           <w:delText xml:space="preserve"> &lt;colocation factor&gt;]</w:delText>
         </w:r>
       </w:del>
-      <w:ins w:id="85" w:author="Microsoft Office User" w:date="2017-07-06T11:44:00Z">
+      <w:ins w:id="56" w:author="Microsoft Office User" w:date="2017-07-06T11:44:00Z">
         <w:r>
           <w:t>[</w:t>
         </w:r>
@@ -6843,25 +6988,25 @@
       <w:r>
         <w:t xml:space="preserve"> command to see if the request is finished</w:t>
       </w:r>
-      <w:ins w:id="86" w:author="Martin Petermann" w:date="2017-01-25T18:17:00Z">
+      <w:ins w:id="57" w:author="Martin Petermann" w:date="2017-01-25T18:17:00Z">
         <w:r>
           <w:t xml:space="preserve">. </w:t>
         </w:r>
       </w:ins>
-      <w:del w:id="87" w:author="Martin Petermann" w:date="2017-01-25T18:17:00Z">
+      <w:del w:id="58" w:author="Martin Petermann" w:date="2017-01-25T18:17:00Z">
         <w:r>
           <w:delText xml:space="preserve"> </w:delText>
         </w:r>
-        <w:commentRangeStart w:id="88"/>
+        <w:commentRangeStart w:id="59"/>
         <w:r>
           <w:delText>or the command will be blocked</w:delText>
         </w:r>
-        <w:commentRangeEnd w:id="88"/>
+        <w:commentRangeEnd w:id="59"/>
         <w:r>
           <w:rPr>
             <w:rStyle w:val="CommentReference"/>
           </w:rPr>
-          <w:commentReference w:id="88"/>
+          <w:commentReference w:id="59"/>
         </w:r>
         <w:r>
           <w:delText>.</w:delText>
@@ -6993,12 +7138,12 @@
             <w:pPr>
               <w:ind w:firstLine="0"/>
             </w:pPr>
-            <w:ins w:id="89" w:author="Microsoft Office User" w:date="2017-07-06T11:42:00Z">
+            <w:ins w:id="60" w:author="Microsoft Office User" w:date="2017-07-06T11:42:00Z">
               <w:r>
                 <w:t>-n</w:t>
               </w:r>
             </w:ins>
-            <w:del w:id="90" w:author="Microsoft Office User" w:date="2017-07-06T11:42:00Z">
+            <w:del w:id="61" w:author="Microsoft Office User" w:date="2017-07-06T11:42:00Z">
               <w:r>
                 <w:delText>-w</w:delText>
               </w:r>
@@ -7013,29 +7158,29 @@
             <w:pPr>
               <w:ind w:firstLine="0"/>
             </w:pPr>
-            <w:ins w:id="91" w:author="Microsoft Office User" w:date="2017-07-06T11:42:00Z">
+            <w:ins w:id="62" w:author="Microsoft Office User" w:date="2017-07-06T11:42:00Z">
               <w:r>
                 <w:t>request number of a previously started migration request</w:t>
               </w:r>
             </w:ins>
-            <w:del w:id="92" w:author="Microsoft Office User" w:date="2017-07-06T11:42:00Z">
+            <w:del w:id="63" w:author="Microsoft Office User" w:date="2017-07-06T11:42:00Z">
               <w:r>
                 <w:delText>the command blocks until the request is fully</w:delText>
               </w:r>
-              <w:commentRangeStart w:id="93"/>
+              <w:commentRangeStart w:id="64"/>
               <w:r>
                 <w:delText xml:space="preserve"> processed</w:delText>
               </w:r>
-              <w:commentRangeEnd w:id="93"/>
+              <w:commentRangeEnd w:id="64"/>
               <w:r>
                 <w:rPr>
                   <w:rStyle w:val="CommentReference"/>
                 </w:rPr>
-                <w:commentReference w:id="93"/>
+                <w:commentReference w:id="64"/>
               </w:r>
             </w:del>
-            <w:ins w:id="94" w:author="Martin Petermann" w:date="2017-01-25T18:18:00Z">
-              <w:del w:id="95" w:author="Microsoft Office User" w:date="2017-07-06T11:42:00Z">
+            <w:ins w:id="65" w:author="Martin Petermann" w:date="2017-01-25T18:18:00Z">
+              <w:del w:id="66" w:author="Microsoft Office User" w:date="2017-07-06T11:42:00Z">
                 <w:r>
                   <w:delText xml:space="preserve"> and additional output about the progress is provided.</w:delText>
                 </w:r>
@@ -7056,18 +7201,18 @@
             <w:pPr>
               <w:ind w:firstLine="0"/>
             </w:pPr>
-            <w:ins w:id="96" w:author="Microsoft Office User" w:date="2017-07-06T11:42:00Z">
+            <w:ins w:id="67" w:author="Microsoft Office User" w:date="2017-07-06T11:42:00Z">
               <w:r>
                 <w:lastRenderedPageBreak/>
                 <w:t>-</w:t>
               </w:r>
             </w:ins>
-            <w:ins w:id="97" w:author="Microsoft Office User" w:date="2017-07-06T12:19:00Z">
+            <w:ins w:id="68" w:author="Microsoft Office User" w:date="2017-07-06T12:19:00Z">
               <w:r>
                 <w:t>P</w:t>
               </w:r>
             </w:ins>
-            <w:del w:id="98" w:author="Microsoft Office User" w:date="2017-07-06T11:42:00Z">
+            <w:del w:id="69" w:author="Microsoft Office User" w:date="2017-07-06T11:42:00Z">
               <w:r>
                 <w:delText>-n</w:delText>
               </w:r>
@@ -7082,12 +7227,12 @@
             <w:pPr>
               <w:ind w:firstLine="0"/>
             </w:pPr>
-            <w:ins w:id="99" w:author="Microsoft Office User" w:date="2017-07-06T12:19:00Z">
+            <w:ins w:id="70" w:author="Microsoft Office User" w:date="2017-07-06T12:19:00Z">
               <w:r>
                 <w:t>list of up to three pools as a migration destination, for premigrated files this option is not required</w:t>
               </w:r>
             </w:ins>
-            <w:del w:id="100" w:author="Microsoft Office User" w:date="2017-07-06T11:42:00Z">
+            <w:del w:id="71" w:author="Microsoft Office User" w:date="2017-07-06T11:42:00Z">
               <w:r>
                 <w:delText>request number of a previously started migration request</w:delText>
               </w:r>
@@ -7107,12 +7252,12 @@
             <w:pPr>
               <w:ind w:firstLine="0"/>
             </w:pPr>
-            <w:ins w:id="101" w:author="Microsoft Office User" w:date="2017-07-06T11:42:00Z">
+            <w:ins w:id="72" w:author="Microsoft Office User" w:date="2017-07-06T11:42:00Z">
               <w:r>
                 <w:t>-f</w:t>
               </w:r>
             </w:ins>
-            <w:del w:id="102" w:author="Microsoft Office User" w:date="2017-07-06T11:42:00Z">
+            <w:del w:id="73" w:author="Microsoft Office User" w:date="2017-07-06T11:42:00Z">
               <w:r>
                 <w:delText>-c</w:delText>
               </w:r>
@@ -7127,17 +7272,17 @@
             <w:pPr>
               <w:ind w:firstLine="0"/>
             </w:pPr>
-            <w:ins w:id="103" w:author="Microsoft Office User" w:date="2017-07-06T11:42:00Z">
+            <w:ins w:id="74" w:author="Microsoft Office User" w:date="2017-07-06T11:42:00Z">
               <w:r>
                 <w:t>the file list that contains file names of files to be migrated</w:t>
               </w:r>
             </w:ins>
-            <w:ins w:id="104" w:author="Microsoft Office User" w:date="2017-07-06T12:20:00Z">
+            <w:ins w:id="75" w:author="Microsoft Office User" w:date="2017-07-06T12:20:00Z">
               <w:r>
                 <w:t xml:space="preserve">, specifying a </w:t>
               </w:r>
             </w:ins>
-            <w:ins w:id="105" w:author="Microsoft Office User" w:date="2017-07-06T12:21:00Z">
+            <w:ins w:id="76" w:author="Microsoft Office User" w:date="2017-07-06T12:21:00Z">
               <w:r>
                 <w:t>“</w:t>
               </w:r>
@@ -7150,7 +7295,7 @@
                 <w:t xml:space="preserve"> as a name lead to read from standard input</w:t>
               </w:r>
             </w:ins>
-            <w:del w:id="106" w:author="Microsoft Office User" w:date="2017-07-06T11:42:00Z">
+            <w:del w:id="77" w:author="Microsoft Office User" w:date="2017-07-06T11:42:00Z">
               <w:r>
                 <w:delText>the colocation factor determines the number of tapes used in parallel</w:delText>
               </w:r>
@@ -7170,12 +7315,12 @@
             <w:pPr>
               <w:ind w:firstLine="0"/>
             </w:pPr>
-            <w:ins w:id="107" w:author="Microsoft Office User" w:date="2017-07-06T11:42:00Z">
+            <w:ins w:id="78" w:author="Microsoft Office User" w:date="2017-07-06T11:42:00Z">
               <w:r>
                 <w:t>-R</w:t>
               </w:r>
             </w:ins>
-            <w:del w:id="108" w:author="Microsoft Office User" w:date="2017-07-06T11:42:00Z">
+            <w:del w:id="79" w:author="Microsoft Office User" w:date="2017-07-06T11:42:00Z">
               <w:r>
                 <w:delText>-f</w:delText>
               </w:r>
@@ -7190,12 +7335,12 @@
             <w:pPr>
               <w:ind w:firstLine="0"/>
             </w:pPr>
-            <w:ins w:id="109" w:author="Microsoft Office User" w:date="2017-07-06T11:42:00Z">
+            <w:ins w:id="80" w:author="Microsoft Office User" w:date="2017-07-06T11:42:00Z">
               <w:r>
                 <w:t>number of replicas being created</w:t>
               </w:r>
             </w:ins>
-            <w:del w:id="110" w:author="Microsoft Office User" w:date="2017-07-06T11:42:00Z">
+            <w:del w:id="81" w:author="Microsoft Office User" w:date="2017-07-06T11:42:00Z">
               <w:r>
                 <w:delText>the file list that contains file names of files to be migrated</w:delText>
               </w:r>
@@ -7215,7 +7360,7 @@
             <w:pPr>
               <w:ind w:firstLine="0"/>
             </w:pPr>
-            <w:del w:id="111" w:author="Microsoft Office User" w:date="2017-07-06T11:42:00Z">
+            <w:del w:id="82" w:author="Microsoft Office User" w:date="2017-07-06T11:42:00Z">
               <w:r>
                 <w:delText>-R</w:delText>
               </w:r>
@@ -7230,7 +7375,7 @@
             <w:pPr>
               <w:ind w:firstLine="0"/>
             </w:pPr>
-            <w:del w:id="112" w:author="Microsoft Office User" w:date="2017-07-06T11:42:00Z">
+            <w:del w:id="83" w:author="Microsoft Office User" w:date="2017-07-06T11:42:00Z">
               <w:r>
                 <w:delText>number of replicas being created</w:delText>
               </w:r>
@@ -7375,14 +7520,14 @@
           <w:rFonts w:ascii="Andale Mono" w:hAnsi="Andale Mono"/>
         </w:rPr>
       </w:pPr>
-      <w:bookmarkStart w:id="113" w:name="_Toc487547644"/>
+      <w:bookmarkStart w:id="84" w:name="_Toc487547644"/>
       <w:r>
         <w:rPr>
           <w:rFonts w:ascii="Andale Mono" w:hAnsi="Andale Mono"/>
         </w:rPr>
         <w:t>ltfsdm recall</w:t>
       </w:r>
-      <w:bookmarkEnd w:id="113"/>
+      <w:bookmarkEnd w:id="84"/>
     </w:p>
     <w:p>
       <w:pPr>
@@ -7431,7 +7576,7 @@
         </w:rPr>
         <w:t xml:space="preserve">ltfsdm recall </w:t>
       </w:r>
-      <w:del w:id="114" w:author="Microsoft Office User" w:date="2017-07-06T12:23:00Z">
+      <w:del w:id="85" w:author="Microsoft Office User" w:date="2017-07-06T12:23:00Z">
         <w:r>
           <w:rPr>
             <w:rFonts w:ascii="Andale Mono" w:hAnsi="Andale Mono"/>
@@ -7484,7 +7629,7 @@
         </w:rPr>
         <w:t xml:space="preserve">ltfsdm recall </w:t>
       </w:r>
-      <w:del w:id="115" w:author="Microsoft Office User" w:date="2017-07-06T12:23:00Z">
+      <w:del w:id="86" w:author="Microsoft Office User" w:date="2017-07-06T12:23:00Z">
         <w:r>
           <w:rPr>
             <w:rFonts w:ascii="Andale Mono" w:hAnsi="Andale Mono"/>
@@ -7545,20 +7690,20 @@
       <w:r>
         <w:t xml:space="preserve"> command to see if the request is finished</w:t>
       </w:r>
-      <w:del w:id="116" w:author="Martin Petermann" w:date="2017-01-25T18:19:00Z">
+      <w:del w:id="87" w:author="Martin Petermann" w:date="2017-01-25T18:19:00Z">
         <w:r>
           <w:delText xml:space="preserve"> </w:delText>
         </w:r>
-        <w:commentRangeStart w:id="117"/>
+        <w:commentRangeStart w:id="88"/>
         <w:r>
           <w:delText>or the command will be blocked</w:delText>
         </w:r>
-        <w:commentRangeEnd w:id="117"/>
+        <w:commentRangeEnd w:id="88"/>
         <w:r>
           <w:rPr>
             <w:rStyle w:val="CommentReference"/>
           </w:rPr>
-          <w:commentReference w:id="117"/>
+          <w:commentReference w:id="88"/>
         </w:r>
       </w:del>
       <w:r>
@@ -7691,12 +7836,12 @@
             <w:pPr>
               <w:ind w:firstLine="0"/>
             </w:pPr>
-            <w:ins w:id="118" w:author="Microsoft Office User" w:date="2017-07-06T12:23:00Z">
+            <w:ins w:id="89" w:author="Microsoft Office User" w:date="2017-07-06T12:23:00Z">
               <w:r>
                 <w:t>-n</w:t>
               </w:r>
             </w:ins>
-            <w:del w:id="119" w:author="Microsoft Office User" w:date="2017-07-06T12:23:00Z">
+            <w:del w:id="90" w:author="Microsoft Office User" w:date="2017-07-06T12:23:00Z">
               <w:r>
                 <w:delText>-w</w:delText>
               </w:r>
@@ -7711,34 +7856,34 @@
             <w:pPr>
               <w:ind w:firstLine="0"/>
             </w:pPr>
-            <w:ins w:id="120" w:author="Microsoft Office User" w:date="2017-07-06T12:23:00Z">
+            <w:ins w:id="91" w:author="Microsoft Office User" w:date="2017-07-06T12:23:00Z">
               <w:r>
                 <w:t>request number of a previously started recall request</w:t>
               </w:r>
             </w:ins>
-            <w:del w:id="121" w:author="Microsoft Office User" w:date="2017-07-06T12:23:00Z">
+            <w:del w:id="92" w:author="Microsoft Office User" w:date="2017-07-06T12:23:00Z">
               <w:r>
                 <w:delText xml:space="preserve">the command blocks until the request is fully </w:delText>
               </w:r>
-              <w:commentRangeStart w:id="122"/>
+              <w:commentRangeStart w:id="93"/>
               <w:r>
                 <w:delText>processed</w:delText>
               </w:r>
             </w:del>
-            <w:commentRangeEnd w:id="122"/>
-            <w:ins w:id="123" w:author="Martin Petermann" w:date="2017-01-25T18:19:00Z">
-              <w:del w:id="124" w:author="Microsoft Office User" w:date="2017-07-06T12:23:00Z">
+            <w:commentRangeEnd w:id="93"/>
+            <w:ins w:id="94" w:author="Martin Petermann" w:date="2017-01-25T18:19:00Z">
+              <w:del w:id="95" w:author="Microsoft Office User" w:date="2017-07-06T12:23:00Z">
                 <w:r>
                   <w:delText xml:space="preserve"> and additional output about the progress is provided.</w:delText>
                 </w:r>
               </w:del>
             </w:ins>
-            <w:del w:id="125" w:author="Microsoft Office User" w:date="2017-07-06T12:23:00Z">
+            <w:del w:id="96" w:author="Microsoft Office User" w:date="2017-07-06T12:23:00Z">
               <w:r>
                 <w:rPr>
                   <w:rStyle w:val="CommentReference"/>
                 </w:rPr>
-                <w:commentReference w:id="122"/>
+                <w:commentReference w:id="93"/>
               </w:r>
             </w:del>
           </w:p>
@@ -7753,12 +7898,12 @@
             <w:pPr>
               <w:ind w:firstLine="0"/>
             </w:pPr>
-            <w:ins w:id="126" w:author="Microsoft Office User" w:date="2017-07-06T12:23:00Z">
+            <w:ins w:id="97" w:author="Microsoft Office User" w:date="2017-07-06T12:23:00Z">
               <w:r>
                 <w:t>-f</w:t>
               </w:r>
             </w:ins>
-            <w:del w:id="127" w:author="Microsoft Office User" w:date="2017-07-06T12:23:00Z">
+            <w:del w:id="98" w:author="Microsoft Office User" w:date="2017-07-06T12:23:00Z">
               <w:r>
                 <w:delText>-n</w:delText>
               </w:r>
@@ -7773,7 +7918,7 @@
             <w:pPr>
               <w:ind w:firstLine="0"/>
             </w:pPr>
-            <w:ins w:id="128" w:author="Microsoft Office User" w:date="2017-07-06T12:23:00Z">
+            <w:ins w:id="99" w:author="Microsoft Office User" w:date="2017-07-06T12:23:00Z">
               <w:r>
                 <w:t>the file list that contains file names of files to be recall</w:t>
               </w:r>
@@ -7792,7 +7937,7 @@
                 <w:t xml:space="preserve"> </w:t>
               </w:r>
             </w:ins>
-            <w:del w:id="129" w:author="Microsoft Office User" w:date="2017-07-06T12:23:00Z">
+            <w:del w:id="100" w:author="Microsoft Office User" w:date="2017-07-06T12:23:00Z">
               <w:r>
                 <w:delText>request number of a previously started recall request</w:delText>
               </w:r>
@@ -7809,7 +7954,7 @@
             <w:pPr>
               <w:ind w:firstLine="0"/>
             </w:pPr>
-            <w:del w:id="130" w:author="Microsoft Office User" w:date="2017-07-06T12:23:00Z">
+            <w:del w:id="101" w:author="Microsoft Office User" w:date="2017-07-06T12:23:00Z">
               <w:r>
                 <w:delText>-f</w:delText>
               </w:r>
@@ -7824,7 +7969,7 @@
             <w:pPr>
               <w:ind w:firstLine="0"/>
             </w:pPr>
-            <w:del w:id="131" w:author="Microsoft Office User" w:date="2017-07-06T12:23:00Z">
+            <w:del w:id="102" w:author="Microsoft Office User" w:date="2017-07-06T12:23:00Z">
               <w:r>
                 <w:delText>the file list that contains file names of files to be recall</w:delText>
               </w:r>
@@ -8004,42 +8149,45 @@
           <w:numId w:val="4"/>
         </w:numPr>
         <w:rPr>
-          <w:ins w:id="132" w:author="Microsoft Office User" w:date="2017-07-06T13:06:00Z"/>
-          <w:rFonts w:ascii="Andale Mono" w:hAnsi="Andale Mono"/>
-          <w:rPrChange w:id="133" w:author="Microsoft Office User" w:date="2017-07-06T13:08:00Z">
+          <w:ins w:id="103" w:author="Microsoft Office User" w:date="2017-07-06T13:06:00Z"/>
+          <w:rFonts w:ascii="Andale Mono" w:hAnsi="Andale Mono"/>
+          <w:rPrChange w:id="104" w:author="Microsoft Office User" w:date="2017-07-06T13:08:00Z">
             <w:rPr>
-              <w:ins w:id="134" w:author="Microsoft Office User" w:date="2017-07-06T13:06:00Z"/>
+              <w:ins w:id="105" w:author="Microsoft Office User" w:date="2017-07-06T13:06:00Z"/>
             </w:rPr>
           </w:rPrChange>
         </w:rPr>
-        <w:pPrChange w:id="135" w:author="Microsoft Office User" w:date="2017-07-06T13:08:00Z">
+        <w:pPrChange w:id="106" w:author="Microsoft Office User" w:date="2017-07-06T13:08:00Z">
           <w:pPr>
             <w:keepNext/>
             <w:ind w:firstLine="0"/>
           </w:pPr>
         </w:pPrChange>
       </w:pPr>
-      <w:bookmarkStart w:id="136" w:name="_Toc487547645"/>
-      <w:ins w:id="137" w:author="Microsoft Office User" w:date="2017-07-06T13:04:00Z">
+      <w:bookmarkStart w:id="107" w:name="_Toc487547645"/>
+      <w:ins w:id="108" w:author="Microsoft Office User" w:date="2017-07-06T13:04:00Z">
         <w:r>
           <w:rPr>
             <w:rFonts w:ascii="Andale Mono" w:hAnsi="Andale Mono"/>
-            <w:rPrChange w:id="138" w:author="Microsoft Office User" w:date="2017-07-06T13:08:00Z">
-              <w:rPr/>
+            <w:rPrChange w:id="109" w:author="Microsoft Office User" w:date="2017-07-06T13:08:00Z">
+              <w:rPr>
+                <w:b/>
+                <w:bCs/>
+              </w:rPr>
             </w:rPrChange>
           </w:rPr>
           <w:t>ltfsdm retrieve</w:t>
         </w:r>
       </w:ins>
-      <w:bookmarkEnd w:id="136"/>
+      <w:bookmarkEnd w:id="107"/>
     </w:p>
     <w:p>
       <w:pPr>
         <w:pStyle w:val="List"/>
         <w:rPr>
-          <w:ins w:id="139" w:author="Microsoft Office User" w:date="2017-07-06T13:06:00Z"/>
-        </w:rPr>
-        <w:pPrChange w:id="140" w:author="Microsoft Office User" w:date="2017-07-06T13:06:00Z">
+          <w:ins w:id="110" w:author="Microsoft Office User" w:date="2017-07-06T13:06:00Z"/>
+        </w:rPr>
+        <w:pPrChange w:id="111" w:author="Microsoft Office User" w:date="2017-07-06T13:06:00Z">
           <w:pPr>
             <w:keepNext/>
             <w:ind w:firstLine="0"/>
@@ -8051,16 +8199,16 @@
       <w:pPr>
         <w:pStyle w:val="Code"/>
         <w:rPr>
-          <w:ins w:id="141" w:author="Microsoft Office User" w:date="2017-07-06T13:08:00Z"/>
-        </w:rPr>
-        <w:pPrChange w:id="142" w:author="Microsoft Office User" w:date="2017-07-06T13:09:00Z">
+          <w:ins w:id="112" w:author="Microsoft Office User" w:date="2017-07-06T13:08:00Z"/>
+        </w:rPr>
+        <w:pPrChange w:id="113" w:author="Microsoft Office User" w:date="2017-07-06T13:09:00Z">
           <w:pPr>
             <w:keepNext/>
             <w:ind w:firstLine="0"/>
           </w:pPr>
         </w:pPrChange>
       </w:pPr>
-      <w:ins w:id="143" w:author="Microsoft Office User" w:date="2017-07-06T13:08:00Z">
+      <w:ins w:id="114" w:author="Microsoft Office User" w:date="2017-07-06T13:08:00Z">
         <w:r>
           <w:t>ltfsdm retrieve</w:t>
         </w:r>
@@ -8070,9 +8218,9 @@
       <w:pPr>
         <w:pStyle w:val="List"/>
         <w:rPr>
-          <w:ins w:id="144" w:author="Microsoft Office User" w:date="2017-07-06T13:09:00Z"/>
-        </w:rPr>
-        <w:pPrChange w:id="145" w:author="Microsoft Office User" w:date="2017-07-06T13:06:00Z">
+          <w:ins w:id="115" w:author="Microsoft Office User" w:date="2017-07-06T13:09:00Z"/>
+        </w:rPr>
+        <w:pPrChange w:id="116" w:author="Microsoft Office User" w:date="2017-07-06T13:06:00Z">
           <w:pPr>
             <w:keepNext/>
             <w:ind w:firstLine="0"/>
@@ -8084,9 +8232,9 @@
       <w:pPr>
         <w:pStyle w:val="NoSpacing"/>
         <w:rPr>
-          <w:ins w:id="146" w:author="Microsoft Office User" w:date="2017-07-06T13:08:00Z"/>
-        </w:rPr>
-        <w:pPrChange w:id="147" w:author="Microsoft Office User" w:date="2017-07-06T13:06:00Z">
+          <w:ins w:id="117" w:author="Microsoft Office User" w:date="2017-07-06T13:08:00Z"/>
+        </w:rPr>
+        <w:pPrChange w:id="118" w:author="Microsoft Office User" w:date="2017-07-06T13:06:00Z">
           <w:pPr>
             <w:keepNext/>
             <w:ind w:firstLine="0"/>
@@ -8106,21 +8254,13 @@
         <w:t>ltfsdm retrieve</w:t>
       </w:r>
       <w:r>
-        <w:t xml:space="preserve"> command </w:t>
-      </w:r>
-      <w:proofErr w:type="gramStart"/>
-      <w:r>
-        <w:t>is able to</w:t>
-      </w:r>
-      <w:proofErr w:type="gramEnd"/>
-      <w:r>
-        <w:t xml:space="preserve"> do a synchronization in such a case.</w:t>
+        <w:t xml:space="preserve"> command is able to do a synchronization in such a case.</w:t>
       </w:r>
     </w:p>
     <w:p>
       <w:pPr>
         <w:pStyle w:val="List"/>
-        <w:pPrChange w:id="148" w:author="Microsoft Office User" w:date="2017-07-06T13:06:00Z">
+        <w:pPrChange w:id="119" w:author="Microsoft Office User" w:date="2017-07-06T13:06:00Z">
           <w:pPr>
             <w:keepNext/>
             <w:ind w:firstLine="0"/>
@@ -8139,7 +8279,7 @@
           <w:rFonts w:ascii="Andale Mono" w:hAnsi="Andale Mono"/>
         </w:rPr>
       </w:pPr>
-      <w:bookmarkStart w:id="149" w:name="_Toc487547646"/>
+      <w:bookmarkStart w:id="120" w:name="_Toc487547646"/>
       <w:r>
         <w:rPr>
           <w:rFonts w:ascii="Andale Mono" w:hAnsi="Andale Mono"/>
@@ -8152,7 +8292,7 @@
         </w:rPr>
         <w:t>help</w:t>
       </w:r>
-      <w:bookmarkEnd w:id="149"/>
+      <w:bookmarkEnd w:id="120"/>
     </w:p>
     <w:p>
       <w:pPr>
@@ -8198,14 +8338,14 @@
           <w:rFonts w:ascii="Andale Mono" w:hAnsi="Andale Mono"/>
         </w:rPr>
       </w:pPr>
-      <w:bookmarkStart w:id="150" w:name="_Toc487547647"/>
+      <w:bookmarkStart w:id="121" w:name="_Toc487547647"/>
       <w:r>
         <w:rPr>
           <w:rFonts w:ascii="Andale Mono" w:hAnsi="Andale Mono"/>
         </w:rPr>
         <w:t>ltfsdm reclaim</w:t>
       </w:r>
-      <w:bookmarkEnd w:id="150"/>
+      <w:bookmarkEnd w:id="121"/>
     </w:p>
     <w:p>
       <w:pPr>
@@ -8224,7 +8364,7 @@
           <w:rFonts w:ascii="Andale Mono" w:hAnsi="Andale Mono"/>
         </w:rPr>
       </w:pPr>
-      <w:bookmarkStart w:id="151" w:name="_Toc487547648"/>
+      <w:bookmarkStart w:id="122" w:name="_Toc487547648"/>
       <w:r>
         <w:rPr>
           <w:rFonts w:ascii="Andale Mono" w:hAnsi="Andale Mono"/>
@@ -8238,7 +8378,7 @@
         </w:rPr>
         <w:t>config</w:t>
       </w:r>
-      <w:bookmarkEnd w:id="151"/>
+      <w:bookmarkEnd w:id="122"/>
       <w:proofErr w:type="spellEnd"/>
     </w:p>
     <w:p>
@@ -8257,14 +8397,14 @@
           <w:rFonts w:ascii="Andale Mono" w:hAnsi="Andale Mono"/>
         </w:rPr>
       </w:pPr>
-      <w:bookmarkStart w:id="152" w:name="_Toc487547649"/>
+      <w:bookmarkStart w:id="123" w:name="_Toc487547649"/>
       <w:r>
         <w:rPr>
           <w:rFonts w:ascii="Andale Mono" w:hAnsi="Andale Mono"/>
         </w:rPr>
         <w:t>ltfsdm check</w:t>
       </w:r>
-      <w:bookmarkEnd w:id="152"/>
+      <w:bookmarkEnd w:id="123"/>
     </w:p>
     <w:p>
       <w:pPr>
@@ -8283,14 +8423,14 @@
           <w:rFonts w:ascii="Andale Mono" w:hAnsi="Andale Mono"/>
         </w:rPr>
       </w:pPr>
-      <w:bookmarkStart w:id="153" w:name="_Toc487547650"/>
+      <w:bookmarkStart w:id="124" w:name="_Toc487547650"/>
       <w:r>
         <w:rPr>
           <w:rFonts w:ascii="Andale Mono" w:hAnsi="Andale Mono"/>
         </w:rPr>
         <w:t>ltfsdm format</w:t>
       </w:r>
-      <w:bookmarkEnd w:id="153"/>
+      <w:bookmarkEnd w:id="124"/>
     </w:p>
     <w:p>
       <w:pPr>
@@ -8303,7 +8443,7 @@
           <w:rFonts w:ascii="Andale Mono" w:hAnsi="Andale Mono"/>
         </w:rPr>
       </w:pPr>
-      <w:bookmarkStart w:id="154" w:name="_Toc487547651"/>
+      <w:bookmarkStart w:id="125" w:name="_Toc487547651"/>
       <w:r>
         <w:rPr>
           <w:rFonts w:ascii="Andale Mono" w:hAnsi="Andale Mono"/>
@@ -8317,7 +8457,7 @@
         </w:rPr>
         <w:t>version</w:t>
       </w:r>
-      <w:bookmarkEnd w:id="154"/>
+      <w:bookmarkEnd w:id="125"/>
     </w:p>
     <w:p>
       <w:pPr>
@@ -8501,14 +8641,14 @@
           <w:rFonts w:ascii="Andale Mono" w:hAnsi="Andale Mono"/>
         </w:rPr>
       </w:pPr>
-      <w:bookmarkStart w:id="155" w:name="_Toc487547652"/>
+      <w:bookmarkStart w:id="126" w:name="_Toc487547652"/>
       <w:r>
         <w:rPr>
           <w:rFonts w:ascii="Andale Mono" w:hAnsi="Andale Mono"/>
         </w:rPr>
         <w:t>ltfsdm info …</w:t>
       </w:r>
-      <w:bookmarkEnd w:id="155"/>
+      <w:bookmarkEnd w:id="126"/>
     </w:p>
     <w:p>
       <w:pPr>
@@ -8527,14 +8667,14 @@
           <w:rStyle w:val="Codelist"/>
         </w:rPr>
       </w:pPr>
-      <w:bookmarkStart w:id="156" w:name="_Toc487547653"/>
+      <w:bookmarkStart w:id="127" w:name="_Toc487547653"/>
       <w:r>
         <w:rPr>
           <w:rStyle w:val="Codelist"/>
         </w:rPr>
         <w:t>ltfsdm info requests</w:t>
       </w:r>
-      <w:bookmarkEnd w:id="156"/>
+      <w:bookmarkEnd w:id="127"/>
     </w:p>
     <w:p>
       <w:pPr>
@@ -8836,14 +8976,14 @@
           <w:rFonts w:ascii="Andale Mono" w:hAnsi="Andale Mono"/>
         </w:rPr>
       </w:pPr>
-      <w:bookmarkStart w:id="157" w:name="_Toc487547654"/>
+      <w:bookmarkStart w:id="128" w:name="_Toc487547654"/>
       <w:r>
         <w:rPr>
           <w:rFonts w:ascii="Andale Mono" w:hAnsi="Andale Mono"/>
         </w:rPr>
         <w:t>ltfsdm info jobs</w:t>
       </w:r>
-      <w:bookmarkEnd w:id="157"/>
+      <w:bookmarkEnd w:id="128"/>
     </w:p>
     <w:p>
       <w:pPr>
@@ -9894,17 +10034,7 @@
           <w:sz w:val="15"/>
           <w:szCs w:val="15"/>
         </w:rPr>
-        <w:t xml:space="preserve">  pool2     D01302L5  32768     </w:t>
-      </w:r>
-      <w:bookmarkStart w:id="158" w:name="_GoBack"/>
-      <w:bookmarkEnd w:id="158"/>
-      <w:r>
-        <w:rPr>
-          <w:rFonts w:ascii="Andale Mono" w:hAnsi="Andale Mono"/>
-          <w:sz w:val="15"/>
-          <w:szCs w:val="15"/>
-        </w:rPr>
-        <w:t>/</w:t>
+        <w:t xml:space="preserve">  pool2     D01302L5  32768     /</w:t>
       </w:r>
       <w:proofErr w:type="spellStart"/>
       <w:r>
@@ -9959,14 +10089,14 @@
           <w:rFonts w:ascii="Andale Mono" w:hAnsi="Andale Mono"/>
         </w:rPr>
       </w:pPr>
-      <w:bookmarkStart w:id="159" w:name="_Toc487547655"/>
+      <w:bookmarkStart w:id="129" w:name="_Toc487547655"/>
       <w:r>
         <w:rPr>
           <w:rFonts w:ascii="Andale Mono" w:hAnsi="Andale Mono"/>
         </w:rPr>
         <w:t>ltfsdm info files</w:t>
       </w:r>
-      <w:bookmarkEnd w:id="159"/>
+      <w:bookmarkEnd w:id="129"/>
     </w:p>
     <w:p/>
     <w:p>
@@ -10543,14 +10673,14 @@
           <w:rFonts w:ascii="Andale Mono" w:hAnsi="Andale Mono"/>
         </w:rPr>
       </w:pPr>
-      <w:bookmarkStart w:id="160" w:name="_Toc487547656"/>
+      <w:bookmarkStart w:id="130" w:name="_Toc487547656"/>
       <w:r>
         <w:rPr>
           <w:rFonts w:ascii="Andale Mono" w:hAnsi="Andale Mono"/>
         </w:rPr>
         <w:t>ltfsdm info fs</w:t>
       </w:r>
-      <w:bookmarkEnd w:id="160"/>
+      <w:bookmarkEnd w:id="130"/>
     </w:p>
     <w:p>
       <w:pPr>
@@ -10641,7 +10771,7 @@
           <w:rFonts w:ascii="Andale Mono" w:hAnsi="Andale Mono"/>
         </w:rPr>
       </w:pPr>
-      <w:bookmarkStart w:id="161" w:name="_Toc487547657"/>
+      <w:bookmarkStart w:id="131" w:name="_Toc487547657"/>
       <w:r>
         <w:rPr>
           <w:rFonts w:ascii="Andale Mono" w:hAnsi="Andale Mono"/>
@@ -10654,7 +10784,7 @@
         </w:rPr>
         <w:t>drives</w:t>
       </w:r>
-      <w:bookmarkEnd w:id="161"/>
+      <w:bookmarkEnd w:id="131"/>
     </w:p>
     <w:p>
       <w:pPr>
@@ -10775,7 +10905,7 @@
           <w:rFonts w:ascii="Andale Mono" w:hAnsi="Andale Mono"/>
         </w:rPr>
       </w:pPr>
-      <w:bookmarkStart w:id="162" w:name="_Toc487547658"/>
+      <w:bookmarkStart w:id="132" w:name="_Toc487547658"/>
       <w:r>
         <w:rPr>
           <w:rFonts w:ascii="Andale Mono" w:hAnsi="Andale Mono"/>
@@ -10788,7 +10918,7 @@
         </w:rPr>
         <w:t>info tapes</w:t>
       </w:r>
-      <w:bookmarkEnd w:id="162"/>
+      <w:bookmarkEnd w:id="132"/>
     </w:p>
     <w:p>
       <w:pPr>
@@ -11153,14 +11283,14 @@
           <w:rFonts w:ascii="Andale Mono" w:hAnsi="Andale Mono"/>
         </w:rPr>
       </w:pPr>
-      <w:bookmarkStart w:id="163" w:name="_Toc487547659"/>
+      <w:bookmarkStart w:id="133" w:name="_Toc487547659"/>
       <w:r>
         <w:rPr>
           <w:rFonts w:ascii="Andale Mono" w:hAnsi="Andale Mono"/>
         </w:rPr>
         <w:t>ltfsdm info pools</w:t>
       </w:r>
-      <w:bookmarkEnd w:id="163"/>
+      <w:bookmarkEnd w:id="133"/>
     </w:p>
     <w:p>
       <w:pPr>
@@ -11280,14 +11410,14 @@
           <w:rFonts w:ascii="Andale Mono" w:hAnsi="Andale Mono"/>
         </w:rPr>
       </w:pPr>
-      <w:bookmarkStart w:id="164" w:name="_Toc487547660"/>
+      <w:bookmarkStart w:id="134" w:name="_Toc487547660"/>
       <w:r>
         <w:rPr>
           <w:rFonts w:ascii="Andale Mono" w:hAnsi="Andale Mono"/>
         </w:rPr>
         <w:t>ltfsdm pool …</w:t>
       </w:r>
-      <w:bookmarkEnd w:id="164"/>
+      <w:bookmarkEnd w:id="134"/>
       <w:r>
         <w:rPr>
           <w:rFonts w:ascii="Andale Mono" w:hAnsi="Andale Mono"/>
@@ -11324,14 +11454,14 @@
           <w:rFonts w:ascii="Andale Mono" w:hAnsi="Andale Mono"/>
         </w:rPr>
       </w:pPr>
-      <w:bookmarkStart w:id="165" w:name="_Toc487547661"/>
+      <w:bookmarkStart w:id="135" w:name="_Toc487547661"/>
       <w:r>
         <w:rPr>
           <w:rFonts w:ascii="Andale Mono" w:hAnsi="Andale Mono"/>
         </w:rPr>
         <w:t>ltfsdm pool create</w:t>
       </w:r>
-      <w:bookmarkEnd w:id="165"/>
+      <w:bookmarkEnd w:id="135"/>
     </w:p>
     <w:p>
       <w:pPr>
@@ -11479,14 +11609,14 @@
           <w:rFonts w:ascii="Andale Mono" w:hAnsi="Andale Mono"/>
         </w:rPr>
       </w:pPr>
-      <w:bookmarkStart w:id="166" w:name="_Toc487547662"/>
+      <w:bookmarkStart w:id="136" w:name="_Toc487547662"/>
       <w:r>
         <w:rPr>
           <w:rFonts w:ascii="Andale Mono" w:hAnsi="Andale Mono"/>
         </w:rPr>
         <w:t>ltfsdm pool delete</w:t>
       </w:r>
-      <w:bookmarkEnd w:id="166"/>
+      <w:bookmarkEnd w:id="136"/>
     </w:p>
     <w:p>
       <w:pPr>
@@ -11631,14 +11761,14 @@
           <w:rFonts w:ascii="Andale Mono" w:hAnsi="Andale Mono"/>
         </w:rPr>
       </w:pPr>
-      <w:bookmarkStart w:id="167" w:name="_Toc487547663"/>
+      <w:bookmarkStart w:id="137" w:name="_Toc487547663"/>
       <w:r>
         <w:rPr>
           <w:rFonts w:ascii="Andale Mono" w:hAnsi="Andale Mono"/>
         </w:rPr>
         <w:t>ltfsdm pool add</w:t>
       </w:r>
-      <w:bookmarkEnd w:id="167"/>
+      <w:bookmarkEnd w:id="137"/>
     </w:p>
     <w:p>
       <w:pPr>
@@ -11775,7 +11905,7 @@
             <w:pPr>
               <w:ind w:firstLine="0"/>
             </w:pPr>
-            <w:ins w:id="168" w:author="Microsoft Office User" w:date="2017-07-06T12:23:00Z">
+            <w:ins w:id="138" w:author="Microsoft Office User" w:date="2017-07-06T12:23:00Z">
               <w:r>
                 <w:t>-</w:t>
               </w:r>
@@ -11783,7 +11913,7 @@
             <w:r>
               <w:t>t</w:t>
             </w:r>
-            <w:del w:id="169" w:author="Microsoft Office User" w:date="2017-07-06T12:23:00Z">
+            <w:del w:id="139" w:author="Microsoft Office User" w:date="2017-07-06T12:23:00Z">
               <w:r>
                 <w:delText>-w</w:delText>
               </w:r>
@@ -11801,29 +11931,29 @@
             <w:r>
               <w:t>cartridge id</w:t>
             </w:r>
-            <w:del w:id="170" w:author="Microsoft Office User" w:date="2017-07-06T12:23:00Z">
+            <w:del w:id="140" w:author="Microsoft Office User" w:date="2017-07-06T12:23:00Z">
               <w:r>
                 <w:delText xml:space="preserve">the command blocks until the request is fully </w:delText>
               </w:r>
-              <w:commentRangeStart w:id="171"/>
+              <w:commentRangeStart w:id="141"/>
               <w:r>
                 <w:delText>processed</w:delText>
               </w:r>
             </w:del>
-            <w:commentRangeEnd w:id="171"/>
-            <w:ins w:id="172" w:author="Martin Petermann" w:date="2017-01-25T18:19:00Z">
-              <w:del w:id="173" w:author="Microsoft Office User" w:date="2017-07-06T12:23:00Z">
+            <w:commentRangeEnd w:id="141"/>
+            <w:ins w:id="142" w:author="Martin Petermann" w:date="2017-01-25T18:19:00Z">
+              <w:del w:id="143" w:author="Microsoft Office User" w:date="2017-07-06T12:23:00Z">
                 <w:r>
                   <w:delText xml:space="preserve"> and additional output about the progress is provided.</w:delText>
                 </w:r>
               </w:del>
             </w:ins>
-            <w:del w:id="174" w:author="Microsoft Office User" w:date="2017-07-06T12:23:00Z">
+            <w:del w:id="144" w:author="Microsoft Office User" w:date="2017-07-06T12:23:00Z">
               <w:r>
                 <w:rPr>
                   <w:rStyle w:val="CommentReference"/>
                 </w:rPr>
-                <w:commentReference w:id="171"/>
+                <w:commentReference w:id="141"/>
               </w:r>
             </w:del>
           </w:p>
@@ -11851,7 +11981,7 @@
           <w:rFonts w:ascii="Andale Mono" w:hAnsi="Andale Mono"/>
         </w:rPr>
       </w:pPr>
-      <w:bookmarkStart w:id="175" w:name="_Toc487547664"/>
+      <w:bookmarkStart w:id="145" w:name="_Toc487547664"/>
       <w:r>
         <w:rPr>
           <w:rFonts w:ascii="Andale Mono" w:hAnsi="Andale Mono"/>
@@ -11859,7 +11989,7 @@
         <w:lastRenderedPageBreak/>
         <w:t>ltfsdm pool remove</w:t>
       </w:r>
-      <w:bookmarkEnd w:id="175"/>
+      <w:bookmarkEnd w:id="145"/>
     </w:p>
     <w:p>
       <w:pPr>
@@ -11996,7 +12126,7 @@
             <w:pPr>
               <w:ind w:firstLine="0"/>
             </w:pPr>
-            <w:ins w:id="176" w:author="Microsoft Office User" w:date="2017-07-06T12:23:00Z">
+            <w:ins w:id="146" w:author="Microsoft Office User" w:date="2017-07-06T12:23:00Z">
               <w:r>
                 <w:t>-</w:t>
               </w:r>
@@ -12004,7 +12134,7 @@
             <w:r>
               <w:t>t</w:t>
             </w:r>
-            <w:del w:id="177" w:author="Microsoft Office User" w:date="2017-07-06T12:23:00Z">
+            <w:del w:id="147" w:author="Microsoft Office User" w:date="2017-07-06T12:23:00Z">
               <w:r>
                 <w:delText>-w</w:delText>
               </w:r>
@@ -12022,29 +12152,29 @@
             <w:r>
               <w:t>cartridge id</w:t>
             </w:r>
-            <w:del w:id="178" w:author="Microsoft Office User" w:date="2017-07-06T12:23:00Z">
+            <w:del w:id="148" w:author="Microsoft Office User" w:date="2017-07-06T12:23:00Z">
               <w:r>
                 <w:delText xml:space="preserve">the command blocks until the request is fully </w:delText>
               </w:r>
-              <w:commentRangeStart w:id="179"/>
+              <w:commentRangeStart w:id="149"/>
               <w:r>
                 <w:delText>processed</w:delText>
               </w:r>
             </w:del>
-            <w:commentRangeEnd w:id="179"/>
-            <w:ins w:id="180" w:author="Martin Petermann" w:date="2017-01-25T18:19:00Z">
-              <w:del w:id="181" w:author="Microsoft Office User" w:date="2017-07-06T12:23:00Z">
+            <w:commentRangeEnd w:id="149"/>
+            <w:ins w:id="150" w:author="Martin Petermann" w:date="2017-01-25T18:19:00Z">
+              <w:del w:id="151" w:author="Microsoft Office User" w:date="2017-07-06T12:23:00Z">
                 <w:r>
                   <w:delText xml:space="preserve"> and additional output about the progress is provided.</w:delText>
                 </w:r>
               </w:del>
             </w:ins>
-            <w:del w:id="182" w:author="Microsoft Office User" w:date="2017-07-06T12:23:00Z">
+            <w:del w:id="152" w:author="Microsoft Office User" w:date="2017-07-06T12:23:00Z">
               <w:r>
                 <w:rPr>
                   <w:rStyle w:val="CommentReference"/>
                 </w:rPr>
-                <w:commentReference w:id="179"/>
+                <w:commentReference w:id="149"/>
               </w:r>
             </w:del>
           </w:p>
@@ -12064,11 +12194,11 @@
           <w:numId w:val="4"/>
         </w:numPr>
       </w:pPr>
-      <w:bookmarkStart w:id="183" w:name="_Toc487547665"/>
+      <w:bookmarkStart w:id="153" w:name="_Toc487547665"/>
       <w:r>
         <w:t>Tracing and Messaging</w:t>
       </w:r>
-      <w:bookmarkEnd w:id="183"/>
+      <w:bookmarkEnd w:id="153"/>
     </w:p>
     <w:p>
       <w:pPr>
@@ -12084,11 +12214,11 @@
           <w:numId w:val="4"/>
         </w:numPr>
       </w:pPr>
-      <w:bookmarkStart w:id="184" w:name="_Toc487547666"/>
+      <w:bookmarkStart w:id="154" w:name="_Toc487547666"/>
       <w:r>
         <w:t>Messaging</w:t>
       </w:r>
-      <w:bookmarkEnd w:id="184"/>
+      <w:bookmarkEnd w:id="154"/>
     </w:p>
     <w:p>
       <w:pPr>
@@ -12109,15 +12239,7 @@
       </w:r>
       <w:proofErr w:type="gramEnd"/>
       <w:r>
-        <w:t xml:space="preserve"> service. Messages are defined in a single file while trace information is not. Trace statements are defined at its </w:t>
-      </w:r>
-      <w:proofErr w:type="gramStart"/>
-      <w:r>
-        <w:t>particular position</w:t>
-      </w:r>
-      <w:proofErr w:type="gramEnd"/>
-      <w:r>
-        <w:t xml:space="preserve"> within the code. All messages have a specific identifier that consists of the following parts:</w:t>
+        <w:t xml:space="preserve"> service. Messages are defined in a single file while trace information is not. Trace statements are defined at its particular position within the code. All messages have a specific identifier that consists of the following parts:</w:t>
       </w:r>
     </w:p>
     <w:p>
@@ -12402,15 +12524,7 @@
         <w:t>is</w:t>
       </w:r>
       <w:r>
-        <w:t xml:space="preserve"> </w:t>
-      </w:r>
-      <w:proofErr w:type="gramStart"/>
-      <w:r>
-        <w:t>similar to</w:t>
-      </w:r>
-      <w:proofErr w:type="gramEnd"/>
-      <w:r>
-        <w:t xml:space="preserve"> the format specifier of the C </w:t>
+        <w:t xml:space="preserve"> similar to the format specifier of the C </w:t>
       </w:r>
       <w:proofErr w:type="spellStart"/>
       <w:r>
@@ -12467,11 +12581,11 @@
           <w:numId w:val="4"/>
         </w:numPr>
       </w:pPr>
-      <w:bookmarkStart w:id="185" w:name="_Toc487547667"/>
+      <w:bookmarkStart w:id="155" w:name="_Toc487547667"/>
       <w:r>
         <w:t>Tracing</w:t>
       </w:r>
-      <w:bookmarkEnd w:id="185"/>
+      <w:bookmarkEnd w:id="155"/>
     </w:p>
     <w:p>
       <w:pPr>
@@ -12949,12 +13063,12 @@
           <w:numId w:val="4"/>
         </w:numPr>
       </w:pPr>
-      <w:bookmarkStart w:id="186" w:name="_Toc487547668"/>
+      <w:bookmarkStart w:id="156" w:name="_Toc487547668"/>
       <w:r>
         <w:lastRenderedPageBreak/>
         <w:t>Communication between front end and back end service</w:t>
       </w:r>
-      <w:bookmarkEnd w:id="186"/>
+      <w:bookmarkEnd w:id="156"/>
     </w:p>
     <w:p>
       <w:pPr>
@@ -13035,11 +13149,11 @@
           <w:numId w:val="4"/>
         </w:numPr>
       </w:pPr>
-      <w:bookmarkStart w:id="187" w:name="_Toc487547669"/>
+      <w:bookmarkStart w:id="157" w:name="_Toc487547669"/>
       <w:r>
         <w:t>Data serialization</w:t>
       </w:r>
-      <w:bookmarkEnd w:id="187"/>
+      <w:bookmarkEnd w:id="157"/>
     </w:p>
     <w:p>
       <w:pPr>
@@ -13525,12 +13639,12 @@
           <w:numId w:val="4"/>
         </w:numPr>
       </w:pPr>
-      <w:bookmarkStart w:id="188" w:name="_Toc487547670"/>
+      <w:bookmarkStart w:id="158" w:name="_Toc487547670"/>
       <w:r>
         <w:lastRenderedPageBreak/>
         <w:t>Back end service</w:t>
       </w:r>
-      <w:bookmarkEnd w:id="188"/>
+      <w:bookmarkEnd w:id="158"/>
     </w:p>
     <w:p>
       <w:pPr>
@@ -14393,12 +14507,12 @@
           <w:numId w:val="4"/>
         </w:numPr>
       </w:pPr>
-      <w:bookmarkStart w:id="189" w:name="_Toc487547671"/>
+      <w:bookmarkStart w:id="159" w:name="_Toc487547671"/>
       <w:r>
         <w:lastRenderedPageBreak/>
         <w:t>Receiver</w:t>
       </w:r>
-      <w:bookmarkEnd w:id="189"/>
+      <w:bookmarkEnd w:id="159"/>
     </w:p>
     <w:p>
       <w:pPr>
@@ -14522,12 +14636,12 @@
           <w:numId w:val="4"/>
         </w:numPr>
       </w:pPr>
-      <w:bookmarkStart w:id="190" w:name="_Toc487547672"/>
+      <w:bookmarkStart w:id="160" w:name="_Toc487547672"/>
       <w:proofErr w:type="spellStart"/>
       <w:r>
         <w:t>MessageParser</w:t>
       </w:r>
-      <w:bookmarkEnd w:id="190"/>
+      <w:bookmarkEnd w:id="160"/>
       <w:proofErr w:type="spellEnd"/>
     </w:p>
     <w:p>
@@ -14738,7 +14852,7 @@
           <w:numId w:val="4"/>
         </w:numPr>
       </w:pPr>
-      <w:bookmarkStart w:id="191" w:name="_Toc487547673"/>
+      <w:bookmarkStart w:id="161" w:name="_Toc487547673"/>
       <w:r>
         <w:t>SQLite database</w:t>
       </w:r>
@@ -14748,7 +14862,7 @@
       <w:r>
         <w:t>non-persistent data</w:t>
       </w:r>
-      <w:bookmarkEnd w:id="191"/>
+      <w:bookmarkEnd w:id="161"/>
       <w:r>
         <w:t xml:space="preserve"> </w:t>
       </w:r>
@@ -14788,15 +14902,7 @@
         <w:pStyle w:val="NoSpacing"/>
       </w:pPr>
       <w:r>
-        <w:t xml:space="preserve">An ILM solution like Open LTFS requires </w:t>
-      </w:r>
-      <w:proofErr w:type="gramStart"/>
-      <w:r>
-        <w:t>to queue</w:t>
-      </w:r>
-      <w:proofErr w:type="gramEnd"/>
-      <w:r>
-        <w:t xml:space="preserve"> read and write accesses to tapes to perform them in an optimal order. For Spectrum Archive Enterprise </w:t>
+        <w:t xml:space="preserve">An ILM solution like Open LTFS requires to queue read and write accesses to tapes to perform them in an optimal order. For Spectrum Archive Enterprise </w:t>
       </w:r>
       <w:r>
         <w:t>Edition,</w:t>
@@ -14907,11 +15013,11 @@
           <w:numId w:val="4"/>
         </w:numPr>
       </w:pPr>
-      <w:bookmarkStart w:id="192" w:name="_Toc487547674"/>
+      <w:bookmarkStart w:id="162" w:name="_Toc487547674"/>
       <w:r>
         <w:t>JOB_QUEUE</w:t>
       </w:r>
-      <w:bookmarkEnd w:id="192"/>
+      <w:bookmarkEnd w:id="162"/>
     </w:p>
     <w:p>
       <w:pPr>
@@ -16423,11 +16529,11 @@
           <w:numId w:val="4"/>
         </w:numPr>
       </w:pPr>
-      <w:bookmarkStart w:id="193" w:name="_Toc487547675"/>
+      <w:bookmarkStart w:id="163" w:name="_Toc487547675"/>
       <w:r>
         <w:t>REQUEST_QUEUE</w:t>
       </w:r>
-      <w:bookmarkEnd w:id="193"/>
+      <w:bookmarkEnd w:id="163"/>
     </w:p>
     <w:p>
       <w:pPr>
@@ -17337,11 +17443,11 @@
           <w:numId w:val="4"/>
         </w:numPr>
       </w:pPr>
-      <w:bookmarkStart w:id="194" w:name="_Toc487547676"/>
+      <w:bookmarkStart w:id="164" w:name="_Toc487547676"/>
       <w:r>
         <w:t>Inventory</w:t>
       </w:r>
-      <w:bookmarkEnd w:id="194"/>
+      <w:bookmarkEnd w:id="164"/>
     </w:p>
     <w:p>
       <w:pPr>
@@ -17406,12 +17512,12 @@
           <w:numId w:val="4"/>
         </w:numPr>
       </w:pPr>
-      <w:bookmarkStart w:id="195" w:name="_Toc487547677"/>
+      <w:bookmarkStart w:id="165" w:name="_Toc487547677"/>
       <w:r>
         <w:lastRenderedPageBreak/>
         <w:t>Processing Overview</w:t>
       </w:r>
-      <w:bookmarkEnd w:id="195"/>
+      <w:bookmarkEnd w:id="165"/>
     </w:p>
     <w:p>
       <w:pPr>
@@ -17430,7 +17536,7 @@
         <w:keepNext/>
         <w:ind w:firstLine="0"/>
       </w:pPr>
-      <w:del w:id="196" w:author="Martin Petermann" w:date="2017-01-25T18:20:00Z">
+      <w:del w:id="166" w:author="Martin Petermann" w:date="2017-01-25T18:20:00Z">
         <w:r>
           <w:rPr>
             <w:noProof/>
@@ -17472,7 +17578,7 @@
           </w:drawing>
         </w:r>
       </w:del>
-      <w:ins w:id="197" w:author="Martin Petermann" w:date="2017-01-25T18:20:00Z">
+      <w:ins w:id="167" w:author="Martin Petermann" w:date="2017-01-25T18:20:00Z">
         <w:r>
           <w:rPr>
             <w:noProof/>
@@ -17535,22 +17641,22 @@
         <w:pStyle w:val="Heading1"/>
         <w:ind w:left="0"/>
         <w:rPr>
-          <w:ins w:id="198" w:author="Martin Petermann" w:date="2017-01-25T18:21:00Z"/>
-        </w:rPr>
-      </w:pPr>
-      <w:bookmarkStart w:id="199" w:name="_Toc487547678"/>
-      <w:ins w:id="200" w:author="Martin Petermann" w:date="2017-01-25T18:21:00Z">
+          <w:ins w:id="168" w:author="Martin Petermann" w:date="2017-01-25T18:21:00Z"/>
+        </w:rPr>
+      </w:pPr>
+      <w:bookmarkStart w:id="169" w:name="_Toc487547678"/>
+      <w:ins w:id="170" w:author="Martin Petermann" w:date="2017-01-25T18:21:00Z">
         <w:r>
           <w:t xml:space="preserve">The enumeration </w:t>
         </w:r>
-        <w:commentRangeStart w:id="201"/>
+        <w:commentRangeStart w:id="171"/>
         <w:r>
           <w:rPr>
             <w:rFonts w:hint="eastAsia"/>
           </w:rPr>
           <w:t>①</w:t>
         </w:r>
-        <w:commentRangeEnd w:id="201"/>
+        <w:commentRangeEnd w:id="171"/>
         <w:r>
           <w:rPr>
             <w:rStyle w:val="CommentReference"/>
@@ -17559,7 +17665,7 @@
             <w:bCs w:val="0"/>
             <w:color w:val="auto"/>
           </w:rPr>
-          <w:commentReference w:id="201"/>
+          <w:commentReference w:id="171"/>
         </w:r>
         <w:r>
           <w:t xml:space="preserve"> to </w:t>
@@ -17571,19 +17677,19 @@
           <w:t>④</w:t>
         </w:r>
       </w:ins>
-      <w:ins w:id="202" w:author="Martin Petermann" w:date="2017-01-25T18:22:00Z">
+      <w:ins w:id="172" w:author="Martin Petermann" w:date="2017-01-25T18:22:00Z">
         <w:r>
           <w:t xml:space="preserve"> within the figure are explained in the following.</w:t>
         </w:r>
       </w:ins>
-      <w:bookmarkEnd w:id="199"/>
+      <w:bookmarkEnd w:id="169"/>
     </w:p>
     <w:p>
       <w:pPr>
         <w:pStyle w:val="Heading1"/>
         <w:ind w:left="720"/>
         <w:rPr>
-          <w:ins w:id="203" w:author="Martin Petermann" w:date="2017-01-25T18:21:00Z"/>
+          <w:ins w:id="173" w:author="Martin Petermann" w:date="2017-01-25T18:21:00Z"/>
         </w:rPr>
       </w:pPr>
     </w:p>
@@ -17601,15 +17707,15 @@
           <w:numId w:val="4"/>
         </w:numPr>
       </w:pPr>
-      <w:bookmarkStart w:id="204" w:name="_Toc487547679"/>
-      <w:commentRangeStart w:id="205"/>
+      <w:bookmarkStart w:id="174" w:name="_Toc487547679"/>
+      <w:commentRangeStart w:id="175"/>
       <w:r>
         <w:rPr>
           <w:rFonts w:hint="eastAsia"/>
         </w:rPr>
         <w:t>①</w:t>
       </w:r>
-      <w:commentRangeEnd w:id="205"/>
+      <w:commentRangeEnd w:id="175"/>
       <w:r>
         <w:rPr>
           <w:rStyle w:val="CommentReference"/>
@@ -17618,9 +17724,9 @@
           <w:bCs w:val="0"/>
           <w:color w:val="auto"/>
         </w:rPr>
-        <w:commentReference w:id="205"/>
-      </w:r>
-      <w:bookmarkEnd w:id="204"/>
+        <w:commentReference w:id="175"/>
+      </w:r>
+      <w:bookmarkEnd w:id="174"/>
     </w:p>
     <w:p>
       <w:pPr>
@@ -17707,7 +17813,7 @@
         </w:rPr>
         <w:t>It is planned to re-use a request number to add further jobs to a previously created request. Another plan is that the calling application provides a unique number. In</w:t>
       </w:r>
-      <w:ins w:id="206" w:author="Martin Petermann" w:date="2017-01-25T18:23:00Z">
+      <w:ins w:id="176" w:author="Martin Petermann" w:date="2017-01-25T18:23:00Z">
         <w:r>
           <w:rPr>
             <w:highlight w:val="yellow"/>
@@ -17721,7 +17827,7 @@
         </w:rPr>
         <w:t xml:space="preserve"> case</w:t>
       </w:r>
-      <w:ins w:id="207" w:author="Martin Petermann" w:date="2017-01-25T18:23:00Z">
+      <w:ins w:id="177" w:author="Martin Petermann" w:date="2017-01-25T18:23:00Z">
         <w:r>
           <w:rPr>
             <w:highlight w:val="yellow"/>
@@ -17961,14 +18067,14 @@
           <w:numId w:val="4"/>
         </w:numPr>
       </w:pPr>
-      <w:bookmarkStart w:id="208" w:name="_Toc487547680"/>
+      <w:bookmarkStart w:id="178" w:name="_Toc487547680"/>
       <w:r>
         <w:rPr>
           <w:rFonts w:hint="eastAsia"/>
         </w:rPr>
         <w:t>②</w:t>
       </w:r>
-      <w:bookmarkEnd w:id="208"/>
+      <w:bookmarkEnd w:id="178"/>
     </w:p>
     <w:p>
       <w:pPr>
@@ -18139,7 +18245,7 @@
       <w:r>
         <w:t xml:space="preserve"> and </w:t>
       </w:r>
-      <w:commentRangeStart w:id="209"/>
+      <w:commentRangeStart w:id="179"/>
       <w:r>
         <w:rPr>
           <w:rStyle w:val="Codelist"/>
@@ -18149,29 +18255,29 @@
       <w:r>
         <w:t xml:space="preserve"> </w:t>
       </w:r>
-      <w:commentRangeEnd w:id="209"/>
+      <w:commentRangeEnd w:id="179"/>
       <w:r>
         <w:rPr>
           <w:rStyle w:val="CommentReference"/>
         </w:rPr>
-        <w:commentReference w:id="209"/>
-      </w:r>
-      <w:ins w:id="210" w:author="Slavisa Sarafijanovic" w:date="2017-01-25T17:47:00Z">
+        <w:commentReference w:id="179"/>
+      </w:r>
+      <w:ins w:id="180" w:author="Slavisa Sarafijanovic" w:date="2017-01-25T17:47:00Z">
         <w:r>
           <w:t xml:space="preserve"> (obtained from LTFS when adding to queue</w:t>
         </w:r>
       </w:ins>
-      <w:ins w:id="211" w:author="Slavisa Sarafijanovic" w:date="2017-01-25T17:50:00Z">
+      <w:ins w:id="181" w:author="Slavisa Sarafijanovic" w:date="2017-01-25T17:50:00Z">
         <w:r>
           <w:t xml:space="preserve"> or when tape mounted to recall</w:t>
         </w:r>
       </w:ins>
-      <w:ins w:id="212" w:author="Slavisa Sarafijanovic" w:date="2017-01-25T17:47:00Z">
+      <w:ins w:id="182" w:author="Slavisa Sarafijanovic" w:date="2017-01-25T17:47:00Z">
         <w:r>
           <w:t>)</w:t>
         </w:r>
       </w:ins>
-      <w:ins w:id="213" w:author="Slavisa Sarafijanovic" w:date="2017-01-25T17:50:00Z">
+      <w:ins w:id="183" w:author="Slavisa Sarafijanovic" w:date="2017-01-25T17:50:00Z">
         <w:r>
           <w:t xml:space="preserve"> </w:t>
         </w:r>
@@ -18210,7 +18316,7 @@
       <w:r>
         <w:t xml:space="preserve"> </w:t>
       </w:r>
-      <w:ins w:id="214" w:author="Slavisa Sarafijanovic" w:date="2017-01-25T17:25:00Z">
+      <w:ins w:id="184" w:author="Slavisa Sarafijanovic" w:date="2017-01-25T17:25:00Z">
         <w:r>
           <w:t>(if collocation factor is 2, there will be two different coll</w:t>
         </w:r>
@@ -18220,26 +18326,26 @@
         <w:r>
           <w:t xml:space="preserve">two tapes used in parallel during </w:t>
         </w:r>
-        <w:commentRangeStart w:id="215"/>
+        <w:commentRangeStart w:id="185"/>
         <w:r>
           <w:t>migration</w:t>
         </w:r>
       </w:ins>
-      <w:commentRangeEnd w:id="215"/>
-      <w:ins w:id="216" w:author="Slavisa Sarafijanovic" w:date="2017-01-25T17:26:00Z">
+      <w:commentRangeEnd w:id="185"/>
+      <w:ins w:id="186" w:author="Slavisa Sarafijanovic" w:date="2017-01-25T17:26:00Z">
         <w:r>
           <w:rPr>
             <w:rStyle w:val="CommentReference"/>
           </w:rPr>
-          <w:commentReference w:id="215"/>
+          <w:commentReference w:id="185"/>
         </w:r>
       </w:ins>
-      <w:ins w:id="217" w:author="Slavisa Sarafijanovic" w:date="2017-01-25T17:52:00Z">
+      <w:ins w:id="187" w:author="Slavisa Sarafijanovic" w:date="2017-01-25T17:52:00Z">
         <w:r>
           <w:t xml:space="preserve"> if two drives are available</w:t>
         </w:r>
       </w:ins>
-      <w:ins w:id="218" w:author="Slavisa Sarafijanovic" w:date="2017-01-25T17:25:00Z">
+      <w:ins w:id="188" w:author="Slavisa Sarafijanovic" w:date="2017-01-25T17:25:00Z">
         <w:r>
           <w:t xml:space="preserve">) </w:t>
         </w:r>
@@ -18398,16 +18504,16 @@
           <w:numId w:val="4"/>
         </w:numPr>
       </w:pPr>
-      <w:bookmarkStart w:id="219" w:name="_Ref472955381"/>
-      <w:bookmarkStart w:id="220" w:name="_Toc487547681"/>
+      <w:bookmarkStart w:id="189" w:name="_Ref472955381"/>
+      <w:bookmarkStart w:id="190" w:name="_Toc487547681"/>
       <w:r>
         <w:rPr>
           <w:rFonts w:hint="eastAsia"/>
         </w:rPr>
         <w:t>③</w:t>
       </w:r>
-      <w:bookmarkEnd w:id="219"/>
-      <w:bookmarkEnd w:id="220"/>
+      <w:bookmarkEnd w:id="189"/>
+      <w:bookmarkEnd w:id="190"/>
     </w:p>
     <w:p>
       <w:pPr>
@@ -18606,14 +18712,14 @@
           <w:numId w:val="4"/>
         </w:numPr>
       </w:pPr>
-      <w:bookmarkStart w:id="221" w:name="_Toc487547682"/>
+      <w:bookmarkStart w:id="191" w:name="_Toc487547682"/>
       <w:r>
         <w:rPr>
           <w:rFonts w:hint="eastAsia"/>
         </w:rPr>
         <w:t>④</w:t>
       </w:r>
-      <w:bookmarkEnd w:id="221"/>
+      <w:bookmarkEnd w:id="191"/>
     </w:p>
     <w:p>
       <w:pPr>
@@ -18687,7 +18793,7 @@
       <w:r>
         <w:t xml:space="preserve">data transfer </w:t>
       </w:r>
-      <w:ins w:id="222" w:author="Slavisa Sarafijanovic" w:date="2017-01-25T17:23:00Z">
+      <w:ins w:id="192" w:author="Slavisa Sarafijanovic" w:date="2017-01-25T17:23:00Z">
         <w:r>
           <w:t>is then done for files selected using</w:t>
         </w:r>
@@ -18837,7 +18943,7 @@
       <w:r>
         <w:t xml:space="preserve"> (</w:t>
       </w:r>
-      <w:ins w:id="223" w:author="Martin Petermann" w:date="2017-01-25T18:25:00Z">
+      <w:ins w:id="193" w:author="Martin Petermann" w:date="2017-01-25T18:25:00Z">
         <w:r>
           <w:t>reflects the file state change, e.g. resident -&gt; premigrated -&gt; migrated or failed for migration</w:t>
         </w:r>
@@ -18846,7 +18952,7 @@
         <w:rPr>
           <w:rStyle w:val="CommentReference"/>
         </w:rPr>
-        <w:commentReference w:id="224"/>
+        <w:commentReference w:id="194"/>
       </w:r>
       <w:r>
         <w:t>)</w:t>
@@ -18945,11 +19051,11 @@
           <w:numId w:val="4"/>
         </w:numPr>
       </w:pPr>
-      <w:bookmarkStart w:id="225" w:name="_Toc487547683"/>
+      <w:bookmarkStart w:id="195" w:name="_Toc487547683"/>
       <w:r>
         <w:t>The Scheduler</w:t>
       </w:r>
-      <w:bookmarkEnd w:id="225"/>
+      <w:bookmarkEnd w:id="195"/>
     </w:p>
     <w:p>
       <w:pPr>
@@ -19253,11 +19359,11 @@
           <w:numId w:val="4"/>
         </w:numPr>
       </w:pPr>
-      <w:bookmarkStart w:id="226" w:name="_Toc487547684"/>
+      <w:bookmarkStart w:id="196" w:name="_Toc487547684"/>
       <w:r>
         <w:t>The name space on tape</w:t>
       </w:r>
-      <w:bookmarkEnd w:id="226"/>
+      <w:bookmarkEnd w:id="196"/>
     </w:p>
     <w:p>
       <w:pPr>
@@ -19687,11 +19793,11 @@
           <w:numId w:val="4"/>
         </w:numPr>
       </w:pPr>
-      <w:bookmarkStart w:id="227" w:name="_Toc487547685"/>
+      <w:bookmarkStart w:id="197" w:name="_Toc487547685"/>
       <w:r>
         <w:t>LTFS operations</w:t>
       </w:r>
-      <w:bookmarkEnd w:id="227"/>
+      <w:bookmarkEnd w:id="197"/>
     </w:p>
     <w:p>
       <w:pPr>
@@ -20235,12 +20341,12 @@
           <w:numId w:val="4"/>
         </w:numPr>
       </w:pPr>
-      <w:bookmarkStart w:id="228" w:name="_Toc487547686"/>
+      <w:bookmarkStart w:id="198" w:name="_Toc487547686"/>
       <w:r>
         <w:lastRenderedPageBreak/>
         <w:t>API + connector</w:t>
       </w:r>
-      <w:bookmarkEnd w:id="228"/>
+      <w:bookmarkEnd w:id="198"/>
     </w:p>
     <w:p>
       <w:pPr>
@@ -21306,12 +21412,12 @@
           <w:numId w:val="4"/>
         </w:numPr>
       </w:pPr>
-      <w:bookmarkStart w:id="229" w:name="_Toc487547687"/>
+      <w:bookmarkStart w:id="199" w:name="_Toc487547687"/>
       <w:r>
         <w:lastRenderedPageBreak/>
         <w:t>DMAPI</w:t>
       </w:r>
-      <w:bookmarkEnd w:id="229"/>
+      <w:bookmarkEnd w:id="199"/>
     </w:p>
     <w:p>
       <w:pPr>
@@ -21433,7 +21539,7 @@
       <w:r>
         <w:t xml:space="preserve">s within a corresponding user space </w:t>
       </w:r>
-      <w:commentRangeStart w:id="230"/>
+      <w:commentRangeStart w:id="200"/>
       <w:r>
         <w:t>application</w:t>
       </w:r>
@@ -21446,12 +21552,12 @@
       <w:r>
         <w:t xml:space="preserve"> recall are blocked until the data is back on disk.  </w:t>
       </w:r>
-      <w:commentRangeEnd w:id="230"/>
+      <w:commentRangeEnd w:id="200"/>
       <w:r>
         <w:rPr>
           <w:rStyle w:val="CommentReference"/>
         </w:rPr>
-        <w:commentReference w:id="230"/>
+        <w:commentReference w:id="200"/>
       </w:r>
     </w:p>
     <w:p>
@@ -21525,15 +21631,7 @@
         <w:ind w:firstLine="0"/>
       </w:pPr>
       <w:r>
-        <w:t xml:space="preserve">There does not exist any function within DMAPI that provides support for these two topics. Open LTFS </w:t>
-      </w:r>
-      <w:proofErr w:type="gramStart"/>
-      <w:r>
-        <w:t>has to</w:t>
-      </w:r>
-      <w:proofErr w:type="gramEnd"/>
-      <w:r>
-        <w:t xml:space="preserve"> implement such cleanup facilities.</w:t>
+        <w:t>There does not exist any function within DMAPI that provides support for these two topics. Open LTFS has to implement such cleanup facilities.</w:t>
       </w:r>
     </w:p>
     <w:p>
@@ -21555,12 +21653,12 @@
           <w:numId w:val="4"/>
         </w:numPr>
       </w:pPr>
-      <w:bookmarkStart w:id="231" w:name="_Toc487547688"/>
+      <w:bookmarkStart w:id="201" w:name="_Toc487547688"/>
       <w:r>
         <w:lastRenderedPageBreak/>
         <w:t>FUSE</w:t>
       </w:r>
-      <w:bookmarkEnd w:id="231"/>
+      <w:bookmarkEnd w:id="201"/>
     </w:p>
     <w:p>
       <w:pPr>
@@ -21588,7 +21686,7 @@
       <w:r>
         <w:t xml:space="preserve">and LTFS </w:t>
       </w:r>
-      <w:ins w:id="232" w:author="Martin Petermann" w:date="2017-01-25T18:31:00Z">
+      <w:ins w:id="202" w:author="Martin Petermann" w:date="2017-01-25T18:31:00Z">
         <w:r>
           <w:t>L</w:t>
         </w:r>
@@ -21629,16 +21727,16 @@
       <w:r>
         <w:t xml:space="preserve">The following chart shows how migration works regarding </w:t>
       </w:r>
-      <w:commentRangeStart w:id="233"/>
+      <w:commentRangeStart w:id="203"/>
       <w:r>
         <w:t xml:space="preserve">FUSE </w:t>
       </w:r>
-      <w:commentRangeEnd w:id="233"/>
+      <w:commentRangeEnd w:id="203"/>
       <w:r>
         <w:rPr>
           <w:rStyle w:val="CommentReference"/>
         </w:rPr>
-        <w:commentReference w:id="233"/>
+        <w:commentReference w:id="203"/>
       </w:r>
       <w:r>
         <w:t>implementation:</w:t>
@@ -21649,7 +21747,7 @@
         <w:keepNext/>
         <w:ind w:firstLine="0"/>
       </w:pPr>
-      <w:del w:id="234" w:author="Martin Petermann" w:date="2017-01-25T18:27:00Z">
+      <w:del w:id="204" w:author="Martin Petermann" w:date="2017-01-25T18:27:00Z">
         <w:r>
           <w:rPr>
             <w:noProof/>
@@ -21691,7 +21789,7 @@
           </w:drawing>
         </w:r>
       </w:del>
-      <w:ins w:id="235" w:author="Martin Petermann" w:date="2017-01-25T18:28:00Z">
+      <w:ins w:id="205" w:author="Martin Petermann" w:date="2017-01-25T18:28:00Z">
         <w:r>
           <w:rPr>
             <w:noProof/>
@@ -21779,7 +21877,7 @@
         </w:rPr>
         <w:t>For a BDT</w:t>
       </w:r>
-      <w:del w:id="236" w:author="Martin Petermann" w:date="2017-01-25T18:28:00Z">
+      <w:del w:id="206" w:author="Martin Petermann" w:date="2017-01-25T18:28:00Z">
         <w:r>
           <w:rPr>
             <w:strike/>
@@ -21791,30 +21889,16 @@
         <w:rPr>
           <w:strike/>
         </w:rPr>
-        <w:t xml:space="preserve"> FUSE implementation of Open LTFS the BDT code </w:t>
-      </w:r>
-      <w:proofErr w:type="gramStart"/>
-      <w:r>
-        <w:rPr>
-          <w:strike/>
-        </w:rPr>
-        <w:t>has to</w:t>
-      </w:r>
-      <w:proofErr w:type="gramEnd"/>
-      <w:r>
-        <w:rPr>
-          <w:strike/>
-        </w:rPr>
-        <w:t xml:space="preserve"> be partly changed. The BDT solution is using LTFS SE (LTFS Single Drive Edition) and implements its own library manager. Unlike LTFS LE it does not support the most generic tape library SCSI interface and therefore it does not support all tape libraries e.g. it does not support IBM TS4500 tape library. By changing to LTFS LE the BDT provided library manager is not needed anymore.</w:t>
-      </w:r>
-      <w:ins w:id="237" w:author="Martin Petermann" w:date="2017-01-25T18:29:00Z">
+        <w:t xml:space="preserve"> FUSE implementation of Open LTFS the BDT code has to be partly changed. The BDT solution is using LTFS SE (LTFS Single Drive Edition) and implements its own library manager. Unlike LTFS LE it does not support the most generic tape library SCSI interface and therefore it does not support all tape libraries e.g. it does not support IBM TS4500 tape library. By changing to LTFS LE the BDT provided library manager is not needed anymore.</w:t>
+      </w:r>
+      <w:ins w:id="207" w:author="Martin Petermann" w:date="2017-01-25T18:29:00Z">
         <w:r>
           <w:t xml:space="preserve">  </w:t>
         </w:r>
         <w:r>
           <w:rPr>
             <w:highlight w:val="yellow"/>
-            <w:rPrChange w:id="238" w:author="Martin Petermann" w:date="2017-01-25T18:30:00Z">
+            <w:rPrChange w:id="208" w:author="Martin Petermann" w:date="2017-01-25T18:30:00Z">
               <w:rPr/>
             </w:rPrChange>
           </w:rPr>
@@ -21837,12 +21921,12 @@
           <w:numId w:val="4"/>
         </w:numPr>
       </w:pPr>
-      <w:bookmarkStart w:id="239" w:name="_Toc487547689"/>
+      <w:bookmarkStart w:id="209" w:name="_Toc487547689"/>
       <w:r>
         <w:lastRenderedPageBreak/>
         <w:t>DMAPI or FUSE</w:t>
       </w:r>
-      <w:bookmarkEnd w:id="239"/>
+      <w:bookmarkEnd w:id="209"/>
     </w:p>
     <w:p>
       <w:pPr>
@@ -22007,7 +22091,7 @@
         </w:rPr>
         <w:t>Our current position is to work on a XFS DMAPI implementation</w:t>
       </w:r>
-      <w:ins w:id="240" w:author="Slavisa Sarafijanovic" w:date="2017-01-25T17:34:00Z">
+      <w:ins w:id="210" w:author="Slavisa Sarafijanovic" w:date="2017-01-25T17:34:00Z">
         <w:r>
           <w:rPr>
             <w:highlight w:val="yellow"/>
@@ -22036,11 +22120,11 @@
           <w:numId w:val="4"/>
         </w:numPr>
       </w:pPr>
-      <w:bookmarkStart w:id="241" w:name="_Toc487547690"/>
+      <w:bookmarkStart w:id="211" w:name="_Toc487547690"/>
       <w:r>
         <w:t>Configurator</w:t>
       </w:r>
-      <w:bookmarkEnd w:id="241"/>
+      <w:bookmarkEnd w:id="211"/>
     </w:p>
     <w:p>
       <w:pPr>
@@ -22213,19 +22297,19 @@
         </w:rPr>
         <w:t xml:space="preserve">a single tape does not appear in the configuration file of different nodes. There are the following </w:t>
       </w:r>
-      <w:commentRangeStart w:id="242"/>
+      <w:commentRangeStart w:id="212"/>
       <w:r>
         <w:rPr>
           <w:highlight w:val="yellow"/>
         </w:rPr>
         <w:t>possibilities</w:t>
       </w:r>
-      <w:commentRangeEnd w:id="242"/>
+      <w:commentRangeEnd w:id="212"/>
       <w:r>
         <w:rPr>
           <w:rStyle w:val="CommentReference"/>
         </w:rPr>
-        <w:commentReference w:id="242"/>
+        <w:commentReference w:id="212"/>
       </w:r>
       <w:r>
         <w:rPr>
@@ -22257,21 +22341,7 @@
         <w:rPr>
           <w:highlight w:val="yellow"/>
         </w:rPr>
-        <w:t xml:space="preserve">The user </w:t>
-      </w:r>
-      <w:proofErr w:type="gramStart"/>
-      <w:r>
-        <w:rPr>
-          <w:highlight w:val="yellow"/>
-        </w:rPr>
-        <w:t>has to</w:t>
-      </w:r>
-      <w:proofErr w:type="gramEnd"/>
-      <w:r>
-        <w:rPr>
-          <w:highlight w:val="yellow"/>
-        </w:rPr>
-        <w:t xml:space="preserve"> take care during the configuration of Open LTFS. A disadvantage </w:t>
+        <w:t xml:space="preserve">The user has to take care during the configuration of Open LTFS. A disadvantage </w:t>
       </w:r>
       <w:r>
         <w:rPr>
@@ -22421,11 +22491,11 @@
           <w:numId w:val="4"/>
         </w:numPr>
       </w:pPr>
-      <w:bookmarkStart w:id="243" w:name="_Toc487547691"/>
+      <w:bookmarkStart w:id="213" w:name="_Toc487547691"/>
       <w:r>
         <w:t>Status and Statistics</w:t>
       </w:r>
-      <w:bookmarkEnd w:id="243"/>
+      <w:bookmarkEnd w:id="213"/>
     </w:p>
     <w:p>
       <w:pPr>
@@ -22708,15 +22778,7 @@
         <w:ind w:firstLine="0"/>
       </w:pPr>
       <w:r>
-        <w:t xml:space="preserve">For migration and selective recall requests it is not useful to show every </w:t>
-      </w:r>
-      <w:proofErr w:type="gramStart"/>
-      <w:r>
-        <w:t>particular file</w:t>
-      </w:r>
-      <w:proofErr w:type="gramEnd"/>
-      <w:r>
-        <w:t xml:space="preserve"> to be processed within the output if the number of files gets huge. If all file within a sub-tree of a file system should be migrated and the number of files is about several of millions a user is preliminary interested in numbers to reflect the progress instead of all file names within the output. The output of the </w:t>
+        <w:t xml:space="preserve">For migration and selective recall requests it is not useful to show every particular file to be processed within the output if the number of files gets huge. If all file within a sub-tree of a file system should be migrated and the number of files is about several of millions a user is preliminary interested in numbers to reflect the progress instead of all file names within the output. The output of the </w:t>
       </w:r>
       <w:r>
         <w:rPr>
@@ -22837,15 +22899,7 @@
       </w:r>
       <w:proofErr w:type="spellEnd"/>
       <w:r>
-        <w:t xml:space="preserve"> state as target: number of file in migration state remains 0 in this case) </w:t>
-      </w:r>
-      <w:proofErr w:type="gramStart"/>
-      <w:r>
-        <w:t>and also</w:t>
-      </w:r>
-      <w:proofErr w:type="gramEnd"/>
-      <w:r>
-        <w:t xml:space="preserve"> for selective recall (in the case </w:t>
+        <w:t xml:space="preserve"> state as target: number of file in migration state remains 0 in this case) and also for selective recall (in the case </w:t>
       </w:r>
       <w:proofErr w:type="spellStart"/>
       <w:r>
@@ -23133,7 +23187,7 @@
       <w:pPr>
         <w:ind w:firstLine="0"/>
       </w:pPr>
-      <w:commentRangeStart w:id="244"/>
+      <w:commentRangeStart w:id="214"/>
       <w:r>
         <w:rPr>
           <w:highlight w:val="yellow"/>
@@ -23166,12 +23220,12 @@
         </w:rPr>
         <w:t>requests and corresponding job queues get large.</w:t>
       </w:r>
-      <w:commentRangeEnd w:id="244"/>
+      <w:commentRangeEnd w:id="214"/>
       <w:r>
         <w:rPr>
           <w:rStyle w:val="CommentReference"/>
         </w:rPr>
-        <w:commentReference w:id="244"/>
+        <w:commentReference w:id="214"/>
       </w:r>
     </w:p>
     <w:p>
@@ -23245,7 +23299,7 @@
       </w:r>
     </w:p>
   </w:comment>
-  <w:comment w:id="88" w:author="Slavisa Sarafijanovic" w:date="2017-01-25T16:52:00Z" w:initials="SS">
+  <w:comment w:id="59" w:author="Slavisa Sarafijanovic" w:date="2017-01-25T16:52:00Z" w:initials="SS">
     <w:p>
       <w:pPr>
         <w:pStyle w:val="CommentText"/>
@@ -23261,7 +23315,7 @@
       </w:r>
     </w:p>
   </w:comment>
-  <w:comment w:id="93" w:author="Slavisa Sarafijanovic" w:date="2017-01-25T16:53:00Z" w:initials="SS">
+  <w:comment w:id="64" w:author="Slavisa Sarafijanovic" w:date="2017-01-25T16:53:00Z" w:initials="SS">
     <w:p>
       <w:pPr>
         <w:pStyle w:val="CommentText"/>
@@ -23277,7 +23331,7 @@
       </w:r>
     </w:p>
   </w:comment>
-  <w:comment w:id="117" w:author="Slavisa Sarafijanovic" w:date="2017-01-25T16:54:00Z" w:initials="SS">
+  <w:comment w:id="88" w:author="Slavisa Sarafijanovic" w:date="2017-01-25T16:54:00Z" w:initials="SS">
     <w:p>
       <w:pPr>
         <w:pStyle w:val="CommentText"/>
@@ -23293,7 +23347,7 @@
       </w:r>
     </w:p>
   </w:comment>
-  <w:comment w:id="122" w:author="Slavisa Sarafijanovic" w:date="2017-01-25T16:54:00Z" w:initials="SS">
+  <w:comment w:id="93" w:author="Slavisa Sarafijanovic" w:date="2017-01-25T16:54:00Z" w:initials="SS">
     <w:p>
       <w:pPr>
         <w:pStyle w:val="CommentText"/>
@@ -23315,7 +23369,7 @@
       </w:r>
     </w:p>
   </w:comment>
-  <w:comment w:id="171" w:author="Slavisa Sarafijanovic" w:date="2017-01-25T16:54:00Z" w:initials="SS">
+  <w:comment w:id="141" w:author="Slavisa Sarafijanovic" w:date="2017-01-25T16:54:00Z" w:initials="SS">
     <w:p>
       <w:pPr>
         <w:pStyle w:val="CommentText"/>
@@ -23337,7 +23391,7 @@
       </w:r>
     </w:p>
   </w:comment>
-  <w:comment w:id="179" w:author="Slavisa Sarafijanovic" w:date="2017-01-25T16:54:00Z" w:initials="SS">
+  <w:comment w:id="149" w:author="Slavisa Sarafijanovic" w:date="2017-01-25T16:54:00Z" w:initials="SS">
     <w:p>
       <w:pPr>
         <w:pStyle w:val="CommentText"/>
@@ -23359,7 +23413,7 @@
       </w:r>
     </w:p>
   </w:comment>
-  <w:comment w:id="201" w:author="Slavisa Sarafijanovic" w:date="2017-01-25T17:01:00Z" w:initials="SS">
+  <w:comment w:id="171" w:author="Slavisa Sarafijanovic" w:date="2017-01-25T17:01:00Z" w:initials="SS">
     <w:p>
       <w:pPr>
         <w:pStyle w:val="CommentText"/>
@@ -23375,7 +23429,7 @@
       </w:r>
     </w:p>
   </w:comment>
-  <w:comment w:id="205" w:author="Slavisa Sarafijanovic" w:date="2017-01-25T17:01:00Z" w:initials="SS">
+  <w:comment w:id="175" w:author="Slavisa Sarafijanovic" w:date="2017-01-25T17:01:00Z" w:initials="SS">
     <w:p>
       <w:pPr>
         <w:pStyle w:val="CommentText"/>
@@ -23391,7 +23445,7 @@
       </w:r>
     </w:p>
   </w:comment>
-  <w:comment w:id="209" w:author="Slavisa Sarafijanovic" w:date="2017-01-25T17:14:00Z" w:initials="SS">
+  <w:comment w:id="179" w:author="Slavisa Sarafijanovic" w:date="2017-01-25T17:14:00Z" w:initials="SS">
     <w:p>
       <w:pPr>
         <w:pStyle w:val="CommentText"/>
@@ -23415,7 +23469,7 @@
       <w:proofErr w:type="gramEnd"/>
     </w:p>
   </w:comment>
-  <w:comment w:id="215" w:author="Slavisa Sarafijanovic" w:date="2017-01-25T17:26:00Z" w:initials="SS">
+  <w:comment w:id="185" w:author="Slavisa Sarafijanovic" w:date="2017-01-25T17:26:00Z" w:initials="SS">
     <w:p>
       <w:pPr>
         <w:pStyle w:val="CommentText"/>
@@ -23431,7 +23485,7 @@
       </w:r>
     </w:p>
   </w:comment>
-  <w:comment w:id="224" w:author="Slavisa Sarafijanovic" w:date="2017-01-25T17:27:00Z" w:initials="SS">
+  <w:comment w:id="194" w:author="Slavisa Sarafijanovic" w:date="2017-01-25T17:27:00Z" w:initials="SS">
     <w:p>
       <w:pPr>
         <w:pStyle w:val="CommentText"/>
@@ -23447,7 +23501,7 @@
       </w:r>
     </w:p>
   </w:comment>
-  <w:comment w:id="230" w:author="Slavisa Sarafijanovic" w:date="2016-08-09T11:08:00Z" w:initials="SS">
+  <w:comment w:id="200" w:author="Slavisa Sarafijanovic" w:date="2016-08-09T11:08:00Z" w:initials="SS">
     <w:p>
       <w:pPr>
         <w:pStyle w:val="CommentText"/>
@@ -23471,7 +23525,7 @@
       </w:r>
     </w:p>
   </w:comment>
-  <w:comment w:id="233" w:author="Slavisa Sarafijanovic" w:date="2017-01-25T17:32:00Z" w:initials="SS">
+  <w:comment w:id="203" w:author="Slavisa Sarafijanovic" w:date="2017-01-25T17:32:00Z" w:initials="SS">
     <w:p>
       <w:pPr>
         <w:pStyle w:val="CommentText"/>
@@ -23487,7 +23541,7 @@
       </w:r>
     </w:p>
   </w:comment>
-  <w:comment w:id="242" w:author="Slavisa Sarafijanovic" w:date="2016-08-09T11:39:00Z" w:initials="SS">
+  <w:comment w:id="212" w:author="Slavisa Sarafijanovic" w:date="2016-08-09T11:39:00Z" w:initials="SS">
     <w:p>
       <w:pPr>
         <w:pStyle w:val="CommentText"/>
@@ -23519,7 +23573,7 @@
       </w:r>
     </w:p>
   </w:comment>
-  <w:comment w:id="244" w:author="Slavisa Sarafijanovic" w:date="2016-08-09T11:27:00Z" w:initials="SS">
+  <w:comment w:id="214" w:author="Slavisa Sarafijanovic" w:date="2016-08-09T11:27:00Z" w:initials="SS">
     <w:p>
       <w:pPr>
         <w:pStyle w:val="CommentText"/>
@@ -23544,15 +23598,7 @@
         <w:pStyle w:val="CommentText"/>
       </w:pPr>
       <w:r>
-        <w:t xml:space="preserve">Most likely for Swift it is very useful to also </w:t>
-      </w:r>
-      <w:proofErr w:type="gramStart"/>
-      <w:r>
-        <w:t>be able to</w:t>
-      </w:r>
-      <w:proofErr w:type="gramEnd"/>
-      <w:r>
-        <w:t xml:space="preserve"> read current status (reliable one such as migrate/resident/premigrated) w/o having to go through ltfsdmd. A Swift </w:t>
+        <w:t xml:space="preserve">Most likely for Swift it is very useful to also be able to read current status (reliable one such as migrate/resident/premigrated) w/o having to go through ltfsdmd. A Swift </w:t>
       </w:r>
       <w:proofErr w:type="spellStart"/>
       <w:r>
@@ -23619,7 +23665,7 @@
 
 <file path=word/footer1.xml><?xml version="1.0" encoding="utf-8"?>
 <w:ftr xmlns:wpc="http://schemas.microsoft.com/office/word/2010/wordprocessingCanvas" xmlns:mo="http://schemas.microsoft.com/office/mac/office/2008/main" xmlns:mc="http://schemas.openxmlformats.org/markup-compatibility/2006" xmlns:mv="urn:schemas-microsoft-com:mac:vml" xmlns:o="urn:schemas-microsoft-com:office:office" xmlns:r="http://schemas.openxmlformats.org/officeDocument/2006/relationships" xmlns:m="http://schemas.openxmlformats.org/officeDocument/2006/math" xmlns:v="urn:schemas-microsoft-com:vml" xmlns:wp14="http://schemas.microsoft.com/office/word/2010/wordprocessingDrawing" xmlns:wp="http://schemas.openxmlformats.org/drawingml/2006/wordprocessingDrawing" xmlns:w10="urn:schemas-microsoft-com:office:word" xmlns:w="http://schemas.openxmlformats.org/wordprocessingml/2006/main" xmlns:w14="http://schemas.microsoft.com/office/word/2010/wordml" xmlns:w15="http://schemas.microsoft.com/office/word/2012/wordml" xmlns:wpg="http://schemas.microsoft.com/office/word/2010/wordprocessingGroup" xmlns:wpi="http://schemas.microsoft.com/office/word/2010/wordprocessingInk" xmlns:wne="http://schemas.microsoft.com/office/word/2006/wordml" xmlns:wps="http://schemas.microsoft.com/office/word/2010/wordprocessingShape" mc:Ignorable="w14 w15 wp14">
-  <w:customXmlInsRangeStart w:id="245" w:author="Slavisa Sarafijanovic" w:date="2016-07-15T16:37:00Z"/>
+  <w:customXmlInsRangeStart w:id="215" w:author="Slavisa Sarafijanovic" w:date="2016-07-15T16:37:00Z"/>
   <w:sdt>
     <w:sdtPr>
       <w:id w:val="1703277680"/>
@@ -23634,16 +23680,16 @@
       </w:rPr>
     </w:sdtEndPr>
     <w:sdtContent>
-      <w:customXmlInsRangeEnd w:id="245"/>
+      <w:customXmlInsRangeEnd w:id="215"/>
       <w:p>
         <w:pPr>
           <w:pStyle w:val="Footer"/>
           <w:jc w:val="center"/>
           <w:rPr>
-            <w:ins w:id="246" w:author="Slavisa Sarafijanovic" w:date="2016-07-15T16:37:00Z"/>
+            <w:ins w:id="216" w:author="Slavisa Sarafijanovic" w:date="2016-07-15T16:37:00Z"/>
           </w:rPr>
         </w:pPr>
-        <w:ins w:id="247" w:author="Slavisa Sarafijanovic" w:date="2016-07-15T16:37:00Z">
+        <w:ins w:id="217" w:author="Slavisa Sarafijanovic" w:date="2016-07-15T16:37:00Z">
           <w:r>
             <w:fldChar w:fldCharType="begin"/>
           </w:r>
@@ -23658,9 +23704,9 @@
           <w:rPr>
             <w:noProof/>
           </w:rPr>
-          <w:t>33</w:t>
+          <w:t>8</w:t>
         </w:r>
-        <w:ins w:id="248" w:author="Slavisa Sarafijanovic" w:date="2016-07-15T16:37:00Z">
+        <w:ins w:id="218" w:author="Slavisa Sarafijanovic" w:date="2016-07-15T16:37:00Z">
           <w:r>
             <w:rPr>
               <w:noProof/>
@@ -23669,10 +23715,10 @@
           </w:r>
         </w:ins>
       </w:p>
-      <w:customXmlInsRangeStart w:id="249" w:author="Slavisa Sarafijanovic" w:date="2016-07-15T16:37:00Z"/>
+      <w:customXmlInsRangeStart w:id="219" w:author="Slavisa Sarafijanovic" w:date="2016-07-15T16:37:00Z"/>
     </w:sdtContent>
   </w:sdt>
-  <w:customXmlInsRangeEnd w:id="249"/>
+  <w:customXmlInsRangeEnd w:id="219"/>
   <w:p>
     <w:pPr>
       <w:pStyle w:val="Footer"/>
@@ -30865,7 +30911,7 @@
 </file>
 
 <file path=customXml/itemProps1.xml><?xml version="1.0" encoding="utf-8"?>
-<ds:datastoreItem xmlns:ds="http://schemas.openxmlformats.org/officeDocument/2006/customXml" ds:itemID="{7C207C94-60D7-1A4A-BE9A-3EA0E3F994A2}">
+<ds:datastoreItem xmlns:ds="http://schemas.openxmlformats.org/officeDocument/2006/customXml" ds:itemID="{7C6A6EC4-4942-0E43-84D1-EEA44ADC3F2F}">
   <ds:schemaRefs>
     <ds:schemaRef ds:uri="http://schemas.openxmlformats.org/officeDocument/2006/bibliography"/>
   </ds:schemaRefs>

</xml_diff>